<commit_message>
icons and text added in simple resume 3
</commit_message>
<xml_diff>
--- a/Simple Resume/Simple-Resume-3.docx
+++ b/Simple Resume/Simple-Resume-3.docx
@@ -3,6 +3,283 @@
 <w:document xmlns:wpc="http://schemas.microsoft.com/office/word/2010/wordprocessingCanvas" xmlns:cx="http://schemas.microsoft.com/office/drawing/2014/chartex" xmlns:cx1="http://schemas.microsoft.com/office/drawing/2015/9/8/chartex" xmlns:cx2="http://schemas.microsoft.com/office/drawing/2015/10/21/chartex" xmlns:cx3="http://schemas.microsoft.com/office/drawing/2016/5/9/chartex" xmlns:cx4="http://schemas.microsoft.com/office/drawing/2016/5/10/chartex" xmlns:cx5="http://schemas.microsoft.com/office/drawing/2016/5/11/chartex" xmlns:cx6="http://schemas.microsoft.com/office/drawing/2016/5/12/chartex" xmlns:cx7="http://schemas.microsoft.com/office/drawing/2016/5/13/chartex" xmlns:cx8="http://schemas.microsoft.com/office/drawing/2016/5/14/chartex" xmlns:mc="http://schemas.openxmlformats.org/markup-compatibility/2006" xmlns:aink="http://schemas.microsoft.com/office/drawing/2016/ink" xmlns:am3d="http://schemas.microsoft.com/office/drawing/2017/model3d" xmlns:o="urn:schemas-microsoft-com:office:office" xmlns:oel="http://schemas.microsoft.com/office/2019/extlst" xmlns:r="http://schemas.openxmlformats.org/officeDocument/2006/relationships" xmlns:m="http://schemas.openxmlformats.org/officeDocument/2006/math" xmlns:v="urn:schemas-microsoft-com:vml" xmlns:wp14="http://schemas.microsoft.com/office/word/2010/wordprocessingDrawing" xmlns:wp="http://schemas.openxmlformats.org/drawingml/2006/wordprocessingDrawing" xmlns:w10="urn:schemas-microsoft-com:office:word" xmlns:w="http://schemas.openxmlformats.org/wordprocessingml/2006/main" xmlns:w14="http://schemas.microsoft.com/office/word/2010/wordml" xmlns:w15="http://schemas.microsoft.com/office/word/2012/wordml" xmlns:w16cex="http://schemas.microsoft.com/office/word/2018/wordml/cex" xmlns:w16cid="http://schemas.microsoft.com/office/word/2016/wordml/cid" xmlns:w16="http://schemas.microsoft.com/office/word/2018/wordml" xmlns:w16sdtdh="http://schemas.microsoft.com/office/word/2020/wordml/sdtdatahash" xmlns:w16se="http://schemas.microsoft.com/office/word/2015/wordml/symex" xmlns:wpg="http://schemas.microsoft.com/office/word/2010/wordprocessingGroup" xmlns:wpi="http://schemas.microsoft.com/office/word/2010/wordprocessingInk" xmlns:wne="http://schemas.microsoft.com/office/word/2006/wordml" xmlns:wps="http://schemas.microsoft.com/office/word/2010/wordprocessingShape" mc:Ignorable="w14 w15 w16se w16cid w16 w16cex w16sdtdh wp14">
   <w:body>
     <w:p>
+      <w:pPr>
+        <w:rPr>
+          <w:rFonts w:ascii="IcoMoon-Free" w:hAnsi="IcoMoon-Free"/>
+        </w:rPr>
+      </w:pPr>
+      <w:r>
+        <w:rPr>
+          <w:noProof/>
+        </w:rPr>
+        <mc:AlternateContent>
+          <mc:Choice Requires="wps">
+            <w:drawing>
+              <wp:anchor distT="0" distB="0" distL="114300" distR="114300" simplePos="0" relativeHeight="251667456" behindDoc="0" locked="0" layoutInCell="1" allowOverlap="1" wp14:anchorId="41025BD1" wp14:editId="58C67E47">
+                <wp:simplePos x="0" y="0"/>
+                <wp:positionH relativeFrom="column">
+                  <wp:posOffset>4191000</wp:posOffset>
+                </wp:positionH>
+                <wp:positionV relativeFrom="paragraph">
+                  <wp:posOffset>238125</wp:posOffset>
+                </wp:positionV>
+                <wp:extent cx="2590800" cy="552450"/>
+                <wp:effectExtent l="0" t="0" r="0" b="0"/>
+                <wp:wrapNone/>
+                <wp:docPr id="6" name="Text Box 6"/>
+                <wp:cNvGraphicFramePr/>
+                <a:graphic xmlns:a="http://schemas.openxmlformats.org/drawingml/2006/main">
+                  <a:graphicData uri="http://schemas.microsoft.com/office/word/2010/wordprocessingShape">
+                    <wps:wsp>
+                      <wps:cNvSpPr txBox="1"/>
+                      <wps:spPr>
+                        <a:xfrm>
+                          <a:off x="0" y="0"/>
+                          <a:ext cx="2590800" cy="552450"/>
+                        </a:xfrm>
+                        <a:prstGeom prst="rect">
+                          <a:avLst/>
+                        </a:prstGeom>
+                        <a:solidFill>
+                          <a:schemeClr val="accent5">
+                            <a:lumMod val="50000"/>
+                          </a:schemeClr>
+                        </a:solidFill>
+                        <a:ln w="6350">
+                          <a:noFill/>
+                        </a:ln>
+                      </wps:spPr>
+                      <wps:txbx>
+                        <w:txbxContent>
+                          <w:p>
+                            <w:pPr>
+                              <w:rPr>
+                                <w:rFonts w:ascii="Arial" w:hAnsi="Arial" w:cs="Arial"/>
+                                <w:b/>
+                                <w:bCs/>
+                                <w:sz w:val="48"/>
+                                <w:szCs w:val="48"/>
+                              </w:rPr>
+                            </w:pPr>
+                            <w:r>
+                              <w:rPr>
+                                <w:rFonts w:ascii="Arial" w:hAnsi="Arial" w:cs="Arial"/>
+                                <w:b/>
+                                <w:bCs/>
+                                <w:color w:val="0070C0"/>
+                                <w:sz w:val="48"/>
+                                <w:szCs w:val="48"/>
+                              </w:rPr>
+                              <w:t>GOWTHAMAN</w:t>
+                            </w:r>
+                            <w:r>
+                              <w:rPr>
+                                <w:rFonts w:ascii="Arial" w:hAnsi="Arial" w:cs="Arial"/>
+                                <w:b/>
+                                <w:bCs/>
+                                <w:sz w:val="48"/>
+                                <w:szCs w:val="48"/>
+                              </w:rPr>
+                              <w:t xml:space="preserve"> </w:t>
+                            </w:r>
+                            <w:r>
+                              <w:rPr>
+                                <w:rFonts w:ascii="Arial" w:hAnsi="Arial" w:cs="Arial"/>
+                                <w:b/>
+                                <w:bCs/>
+                                <w:color w:val="FFFFFF" w:themeColor="background1"/>
+                                <w:sz w:val="48"/>
+                                <w:szCs w:val="48"/>
+                              </w:rPr>
+                              <w:t>V</w:t>
+                            </w:r>
+                          </w:p>
+                        </w:txbxContent>
+                      </wps:txbx>
+                      <wps:bodyPr rot="0" spcFirstLastPara="0" vertOverflow="overflow" horzOverflow="overflow" vert="horz" wrap="square" lIns="91440" tIns="45720" rIns="91440" bIns="45720" numCol="1" spcCol="0" rtlCol="0" fromWordArt="0" anchor="t" anchorCtr="0" forceAA="0" compatLnSpc="1">
+                        <a:prstTxWarp prst="textNoShape">
+                          <a:avLst/>
+                        </a:prstTxWarp>
+                        <a:noAutofit/>
+                      </wps:bodyPr>
+                    </wps:wsp>
+                  </a:graphicData>
+                </a:graphic>
+              </wp:anchor>
+            </w:drawing>
+          </mc:Choice>
+          <mc:Fallback>
+            <w:pict>
+              <v:shapetype w14:anchorId="41025BD1" id="_x0000_t202" coordsize="21600,21600" o:spt="202" path="m,l,21600r21600,l21600,xe">
+                <v:stroke joinstyle="miter"/>
+                <v:path gradientshapeok="t" o:connecttype="rect"/>
+              </v:shapetype>
+              <v:shape id="Text Box 6" o:spid="_x0000_s1026" type="#_x0000_t202" style="position:absolute;margin-left:330pt;margin-top:18.75pt;width:204pt;height:43.5pt;z-index:251667456;visibility:visible;mso-wrap-style:square;mso-wrap-distance-left:9pt;mso-wrap-distance-top:0;mso-wrap-distance-right:9pt;mso-wrap-distance-bottom:0;mso-position-horizontal:absolute;mso-position-horizontal-relative:text;mso-position-vertical:absolute;mso-position-vertical-relative:text;v-text-anchor:top" o:gfxdata="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" fillcolor="#1f4d78 [1608]" stroked="f" strokeweight=".5pt">
+                <v:textbox>
+                  <w:txbxContent>
+                    <w:p>
+                      <w:pPr>
+                        <w:rPr>
+                          <w:rFonts w:ascii="Arial" w:hAnsi="Arial" w:cs="Arial"/>
+                          <w:b/>
+                          <w:bCs/>
+                          <w:sz w:val="48"/>
+                          <w:szCs w:val="48"/>
+                        </w:rPr>
+                      </w:pPr>
+                      <w:r>
+                        <w:rPr>
+                          <w:rFonts w:ascii="Arial" w:hAnsi="Arial" w:cs="Arial"/>
+                          <w:b/>
+                          <w:bCs/>
+                          <w:color w:val="0070C0"/>
+                          <w:sz w:val="48"/>
+                          <w:szCs w:val="48"/>
+                        </w:rPr>
+                        <w:t>GOWTHAMAN</w:t>
+                      </w:r>
+                      <w:r>
+                        <w:rPr>
+                          <w:rFonts w:ascii="Arial" w:hAnsi="Arial" w:cs="Arial"/>
+                          <w:b/>
+                          <w:bCs/>
+                          <w:sz w:val="48"/>
+                          <w:szCs w:val="48"/>
+                        </w:rPr>
+                        <w:t xml:space="preserve"> </w:t>
+                      </w:r>
+                      <w:r>
+                        <w:rPr>
+                          <w:rFonts w:ascii="Arial" w:hAnsi="Arial" w:cs="Arial"/>
+                          <w:b/>
+                          <w:bCs/>
+                          <w:color w:val="FFFFFF" w:themeColor="background1"/>
+                          <w:sz w:val="48"/>
+                          <w:szCs w:val="48"/>
+                        </w:rPr>
+                        <w:t>V</w:t>
+                      </w:r>
+                    </w:p>
+                  </w:txbxContent>
+                </v:textbox>
+              </v:shape>
+            </w:pict>
+          </mc:Fallback>
+        </mc:AlternateContent>
+      </w:r>
+      <w:r>
+        <w:rPr>
+          <w:noProof/>
+        </w:rPr>
+        <mc:AlternateContent>
+          <mc:Choice Requires="wps">
+            <w:drawing>
+              <wp:anchor distT="0" distB="0" distL="114300" distR="114300" simplePos="0" relativeHeight="251662336" behindDoc="0" locked="0" layoutInCell="1" allowOverlap="1" wp14:anchorId="2BAA518A" wp14:editId="4BC71A3C">
+                <wp:simplePos x="0" y="0"/>
+                <wp:positionH relativeFrom="margin">
+                  <wp:align>center</wp:align>
+                </wp:positionH>
+                <wp:positionV relativeFrom="paragraph">
+                  <wp:posOffset>-4587240</wp:posOffset>
+                </wp:positionV>
+                <wp:extent cx="5714365" cy="11108055"/>
+                <wp:effectExtent l="8255" t="0" r="27940" b="66040"/>
+                <wp:wrapNone/>
+                <wp:docPr id="1" name="Moon 1"/>
+                <wp:cNvGraphicFramePr/>
+                <a:graphic xmlns:a="http://schemas.openxmlformats.org/drawingml/2006/main">
+                  <a:graphicData uri="http://schemas.microsoft.com/office/word/2010/wordprocessingShape">
+                    <wps:wsp>
+                      <wps:cNvSpPr/>
+                      <wps:spPr>
+                        <a:xfrm rot="5400000">
+                          <a:off x="0" y="0"/>
+                          <a:ext cx="5714685" cy="11108055"/>
+                        </a:xfrm>
+                        <a:prstGeom prst="moon">
+                          <a:avLst/>
+                        </a:prstGeom>
+                        <a:solidFill>
+                          <a:schemeClr val="accent5">
+                            <a:lumMod val="50000"/>
+                          </a:schemeClr>
+                        </a:solidFill>
+                      </wps:spPr>
+                      <wps:style>
+                        <a:lnRef idx="2">
+                          <a:schemeClr val="accent1">
+                            <a:shade val="50000"/>
+                          </a:schemeClr>
+                        </a:lnRef>
+                        <a:fillRef idx="1">
+                          <a:schemeClr val="accent1"/>
+                        </a:fillRef>
+                        <a:effectRef idx="0">
+                          <a:schemeClr val="accent1"/>
+                        </a:effectRef>
+                        <a:fontRef idx="minor">
+                          <a:schemeClr val="lt1"/>
+                        </a:fontRef>
+                      </wps:style>
+                      <wps:bodyPr rot="0" spcFirstLastPara="0" vertOverflow="overflow" horzOverflow="overflow" vert="horz" wrap="square" lIns="91440" tIns="45720" rIns="91440" bIns="45720" numCol="1" spcCol="0" rtlCol="0" fromWordArt="0" anchor="ctr" anchorCtr="0" forceAA="0" compatLnSpc="1">
+                        <a:prstTxWarp prst="textNoShape">
+                          <a:avLst/>
+                        </a:prstTxWarp>
+                        <a:noAutofit/>
+                      </wps:bodyPr>
+                    </wps:wsp>
+                  </a:graphicData>
+                </a:graphic>
+                <wp14:sizeRelH relativeFrom="margin">
+                  <wp14:pctWidth>0</wp14:pctWidth>
+                </wp14:sizeRelH>
+                <wp14:sizeRelV relativeFrom="margin">
+                  <wp14:pctHeight>0</wp14:pctHeight>
+                </wp14:sizeRelV>
+              </wp:anchor>
+            </w:drawing>
+          </mc:Choice>
+          <mc:Fallback>
+            <w:pict>
+              <v:shapetype w14:anchorId="578AE5FE" id="_x0000_t184" coordsize="21600,21600" o:spt="184" adj="10800" path="m21600,qx,10800,21600,21600wa@0@10@6@11,21600,21600,21600,xe">
+                <v:stroke joinstyle="miter"/>
+                <v:formulas>
+                  <v:f eqn="val #0"/>
+                  <v:f eqn="sum 21600 0 #0"/>
+                  <v:f eqn="prod #0 #0 @1"/>
+                  <v:f eqn="prod 21600 21600 @1"/>
+                  <v:f eqn="prod @3 2 1"/>
+                  <v:f eqn="sum @4 0 @2"/>
+                  <v:f eqn="sum @5 0 #0"/>
+                  <v:f eqn="prod @5 1 2"/>
+                  <v:f eqn="sum @7 0 #0"/>
+                  <v:f eqn="prod @8 1 2"/>
+                  <v:f eqn="sum 10800 0 @9"/>
+                  <v:f eqn="sum @9 10800 0"/>
+                  <v:f eqn="prod #0 9598 32768"/>
+                  <v:f eqn="sum 21600 0 @12"/>
+                  <v:f eqn="ellipse @13 21600 10800"/>
+                  <v:f eqn="sum 10800 0 @14"/>
+                  <v:f eqn="sum @14 10800 0"/>
+                </v:formulas>
+                <v:path o:connecttype="custom" o:connectlocs="21600,0;0,10800;21600,21600;@0,10800" o:connectangles="270,180,90,0" textboxrect="@12,@15,@0,@16"/>
+                <v:handles>
+                  <v:h position="#0,center" xrange="0,18900"/>
+                </v:handles>
+              </v:shapetype>
+              <v:shape id="Moon 1" o:spid="_x0000_s1026" type="#_x0000_t184" style="position:absolute;margin-left:0;margin-top:-361.2pt;width:449.95pt;height:874.65pt;rotation:90;z-index:251662336;visibility:visible;mso-wrap-style:square;mso-width-percent:0;mso-height-percent:0;mso-wrap-distance-left:9pt;mso-wrap-distance-top:0;mso-wrap-distance-right:9pt;mso-wrap-distance-bottom:0;mso-position-horizontal:center;mso-position-horizontal-relative:margin;mso-position-vertical:absolute;mso-position-vertical-relative:text;mso-width-percent:0;mso-height-percent:0;mso-width-relative:margin;mso-height-relative:margin;v-text-anchor:middle" o:gfxdata="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" fillcolor="#1f4d78 [1608]" strokecolor="#1f3763 [1604]" strokeweight="1pt">
+                <w10:wrap anchorx="margin"/>
+              </v:shape>
+            </w:pict>
+          </mc:Fallback>
+        </mc:AlternateContent>
+      </w:r>
+      <w:r>
+        <w:rPr>
+          <w:rFonts w:ascii="IcoMoon-Free" w:hAnsi="IcoMoon-Free"/>
+        </w:rPr>
+        <w:t xml:space="preserve"> </w:t>
+      </w:r>
       <w:r>
         <w:rPr>
           <w:noProof/>
@@ -265,7 +542,7 @@
         <mc:AlternateContent>
           <mc:Choice Requires="wps">
             <w:drawing>
-              <wp:anchor distT="0" distB="0" distL="114300" distR="114300" simplePos="0" relativeHeight="251661312" behindDoc="0" locked="0" layoutInCell="1" allowOverlap="1" wp14:anchorId="18CC7786" wp14:editId="015D8AB0">
+              <wp:anchor distT="0" distB="0" distL="114300" distR="114300" simplePos="0" relativeHeight="251661312" behindDoc="0" locked="0" layoutInCell="1" allowOverlap="1" wp14:anchorId="18CC7786" wp14:editId="219E2A3D">
                 <wp:simplePos x="0" y="0"/>
                 <wp:positionH relativeFrom="margin">
                   <wp:posOffset>-40322</wp:posOffset>
@@ -330,8 +607,302 @@
           </mc:Choice>
           <mc:Fallback>
             <w:pict>
-              <v:shape w14:anchorId="1647CF2D" id="Moon 2" o:spid="_x0000_s1026" type="#_x0000_t184" style="position:absolute;margin-left:-3.15pt;margin-top:-281.7pt;width:325.15pt;height:795.6pt;rotation:4638686fd;z-index:251661312;visibility:visible;mso-wrap-style:square;mso-width-percent:0;mso-height-percent:0;mso-wrap-distance-left:9pt;mso-wrap-distance-top:0;mso-wrap-distance-right:9pt;mso-wrap-distance-bottom:0;mso-position-horizontal:absolute;mso-position-horizontal-relative:margin;mso-position-vertical:absolute;mso-position-vertical-relative:text;mso-width-percent:0;mso-height-percent:0;mso-width-relative:margin;mso-height-relative:margin;v-text-anchor:middle" o:gfxdata="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" fillcolor="#00b0f0" strokecolor="#1f3763 [1604]" strokeweight="1pt">
+              <v:shape w14:anchorId="7C650616" id="Moon 2" o:spid="_x0000_s1026" type="#_x0000_t184" style="position:absolute;margin-left:-3.15pt;margin-top:-281.7pt;width:325.15pt;height:795.6pt;rotation:4638686fd;z-index:251661312;visibility:visible;mso-wrap-style:square;mso-width-percent:0;mso-height-percent:0;mso-wrap-distance-left:9pt;mso-wrap-distance-top:0;mso-wrap-distance-right:9pt;mso-wrap-distance-bottom:0;mso-position-horizontal:absolute;mso-position-horizontal-relative:margin;mso-position-vertical:absolute;mso-position-vertical-relative:text;mso-width-percent:0;mso-height-percent:0;mso-width-relative:margin;mso-height-relative:margin;v-text-anchor:middle" o:gfxdata="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" fillcolor="#00b0f0" strokecolor="#1f3763 [1604]" strokeweight="1pt">
                 <w10:wrap anchorx="margin"/>
+              </v:shape>
+            </w:pict>
+          </mc:Fallback>
+        </mc:AlternateContent>
+      </w:r>
+    </w:p>
+    <w:p/>
+    <w:p>
+      <w:r>
+        <w:rPr>
+          <w:noProof/>
+        </w:rPr>
+        <mc:AlternateContent>
+          <mc:Choice Requires="wps">
+            <w:drawing>
+              <wp:anchor distT="0" distB="0" distL="114300" distR="114300" simplePos="0" relativeHeight="251668480" behindDoc="0" locked="0" layoutInCell="1" allowOverlap="1" wp14:anchorId="53501FED" wp14:editId="1968C201">
+                <wp:simplePos x="0" y="0"/>
+                <wp:positionH relativeFrom="column">
+                  <wp:posOffset>4324350</wp:posOffset>
+                </wp:positionH>
+                <wp:positionV relativeFrom="paragraph">
+                  <wp:posOffset>119380</wp:posOffset>
+                </wp:positionV>
+                <wp:extent cx="1943100" cy="295275"/>
+                <wp:effectExtent l="0" t="0" r="0" b="9525"/>
+                <wp:wrapNone/>
+                <wp:docPr id="7" name="Text Box 7"/>
+                <wp:cNvGraphicFramePr/>
+                <a:graphic xmlns:a="http://schemas.openxmlformats.org/drawingml/2006/main">
+                  <a:graphicData uri="http://schemas.microsoft.com/office/word/2010/wordprocessingShape">
+                    <wps:wsp>
+                      <wps:cNvSpPr txBox="1"/>
+                      <wps:spPr>
+                        <a:xfrm>
+                          <a:off x="0" y="0"/>
+                          <a:ext cx="1943100" cy="295275"/>
+                        </a:xfrm>
+                        <a:prstGeom prst="rect">
+                          <a:avLst/>
+                        </a:prstGeom>
+                        <a:solidFill>
+                          <a:schemeClr val="accent5">
+                            <a:lumMod val="50000"/>
+                          </a:schemeClr>
+                        </a:solidFill>
+                        <a:ln w="6350">
+                          <a:noFill/>
+                        </a:ln>
+                      </wps:spPr>
+                      <wps:txbx>
+                        <w:txbxContent>
+                          <w:p>
+                            <w:pPr>
+                              <w:rPr>
+                                <w:b/>
+                                <w:bCs/>
+                                <w:color w:val="FFFFFF" w:themeColor="background1"/>
+                                <w:sz w:val="28"/>
+                                <w:szCs w:val="28"/>
+                              </w:rPr>
+                            </w:pPr>
+                            <w:r>
+                              <w:rPr>
+                                <w:b/>
+                                <w:bCs/>
+                                <w:color w:val="FFFFFF" w:themeColor="background1"/>
+                                <w:sz w:val="28"/>
+                                <w:szCs w:val="28"/>
+                              </w:rPr>
+                              <w:t>SOFTWARE ENGINEER</w:t>
+                            </w:r>
+                          </w:p>
+                        </w:txbxContent>
+                      </wps:txbx>
+                      <wps:bodyPr rot="0" spcFirstLastPara="0" vertOverflow="overflow" horzOverflow="overflow" vert="horz" wrap="square" lIns="91440" tIns="45720" rIns="91440" bIns="45720" numCol="1" spcCol="0" rtlCol="0" fromWordArt="0" anchor="t" anchorCtr="0" forceAA="0" compatLnSpc="1">
+                        <a:prstTxWarp prst="textNoShape">
+                          <a:avLst/>
+                        </a:prstTxWarp>
+                        <a:noAutofit/>
+                      </wps:bodyPr>
+                    </wps:wsp>
+                  </a:graphicData>
+                </a:graphic>
+                <wp14:sizeRelH relativeFrom="margin">
+                  <wp14:pctWidth>0</wp14:pctWidth>
+                </wp14:sizeRelH>
+                <wp14:sizeRelV relativeFrom="margin">
+                  <wp14:pctHeight>0</wp14:pctHeight>
+                </wp14:sizeRelV>
+              </wp:anchor>
+            </w:drawing>
+          </mc:Choice>
+          <mc:Fallback>
+            <w:pict>
+              <v:shape w14:anchorId="53501FED" id="Text Box 7" o:spid="_x0000_s1027" type="#_x0000_t202" style="position:absolute;margin-left:340.5pt;margin-top:9.4pt;width:153pt;height:23.25pt;z-index:251668480;visibility:visible;mso-wrap-style:square;mso-width-percent:0;mso-height-percent:0;mso-wrap-distance-left:9pt;mso-wrap-distance-top:0;mso-wrap-distance-right:9pt;mso-wrap-distance-bottom:0;mso-position-horizontal:absolute;mso-position-horizontal-relative:text;mso-position-vertical:absolute;mso-position-vertical-relative:text;mso-width-percent:0;mso-height-percent:0;mso-width-relative:margin;mso-height-relative:margin;v-text-anchor:top" o:gfxdata="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" fillcolor="#1f4d78 [1608]" stroked="f" strokeweight=".5pt">
+                <v:textbox>
+                  <w:txbxContent>
+                    <w:p>
+                      <w:pPr>
+                        <w:rPr>
+                          <w:b/>
+                          <w:bCs/>
+                          <w:color w:val="FFFFFF" w:themeColor="background1"/>
+                          <w:sz w:val="28"/>
+                          <w:szCs w:val="28"/>
+                        </w:rPr>
+                      </w:pPr>
+                      <w:r>
+                        <w:rPr>
+                          <w:b/>
+                          <w:bCs/>
+                          <w:color w:val="FFFFFF" w:themeColor="background1"/>
+                          <w:sz w:val="28"/>
+                          <w:szCs w:val="28"/>
+                        </w:rPr>
+                        <w:t>SOFTWARE ENGINEER</w:t>
+                      </w:r>
+                    </w:p>
+                  </w:txbxContent>
+                </v:textbox>
+              </v:shape>
+            </w:pict>
+          </mc:Fallback>
+        </mc:AlternateContent>
+      </w:r>
+    </w:p>
+    <w:p/>
+    <w:p>
+      <w:r>
+        <w:rPr>
+          <w:noProof/>
+        </w:rPr>
+        <mc:AlternateContent>
+          <mc:Choice Requires="wps">
+            <w:drawing>
+              <wp:anchor distT="0" distB="0" distL="114300" distR="114300" simplePos="0" relativeHeight="251669504" behindDoc="0" locked="0" layoutInCell="1" allowOverlap="1" wp14:anchorId="69991880" wp14:editId="0DE6767D">
+                <wp:simplePos x="0" y="0"/>
+                <wp:positionH relativeFrom="column">
+                  <wp:posOffset>3524250</wp:posOffset>
+                </wp:positionH>
+                <wp:positionV relativeFrom="paragraph">
+                  <wp:posOffset>186055</wp:posOffset>
+                </wp:positionV>
+                <wp:extent cx="85725" cy="8496300"/>
+                <wp:effectExtent l="19050" t="19050" r="28575" b="19050"/>
+                <wp:wrapNone/>
+                <wp:docPr id="8" name="Straight Connector 8"/>
+                <wp:cNvGraphicFramePr/>
+                <a:graphic xmlns:a="http://schemas.openxmlformats.org/drawingml/2006/main">
+                  <a:graphicData uri="http://schemas.microsoft.com/office/word/2010/wordprocessingShape">
+                    <wps:wsp>
+                      <wps:cNvCnPr/>
+                      <wps:spPr>
+                        <a:xfrm>
+                          <a:off x="0" y="0"/>
+                          <a:ext cx="85725" cy="8496300"/>
+                        </a:xfrm>
+                        <a:prstGeom prst="line">
+                          <a:avLst/>
+                        </a:prstGeom>
+                        <a:ln w="38100"/>
+                      </wps:spPr>
+                      <wps:style>
+                        <a:lnRef idx="1">
+                          <a:schemeClr val="accent1"/>
+                        </a:lnRef>
+                        <a:fillRef idx="0">
+                          <a:schemeClr val="accent1"/>
+                        </a:fillRef>
+                        <a:effectRef idx="0">
+                          <a:schemeClr val="accent1"/>
+                        </a:effectRef>
+                        <a:fontRef idx="minor">
+                          <a:schemeClr val="tx1"/>
+                        </a:fontRef>
+                      </wps:style>
+                      <wps:bodyPr/>
+                    </wps:wsp>
+                  </a:graphicData>
+                </a:graphic>
+              </wp:anchor>
+            </w:drawing>
+          </mc:Choice>
+          <mc:Fallback>
+            <w:pict>
+              <v:line w14:anchorId="7817C086" id="Straight Connector 8" o:spid="_x0000_s1026" style="position:absolute;z-index:251669504;visibility:visible;mso-wrap-style:square;mso-wrap-distance-left:9pt;mso-wrap-distance-top:0;mso-wrap-distance-right:9pt;mso-wrap-distance-bottom:0;mso-position-horizontal:absolute;mso-position-horizontal-relative:text;mso-position-vertical:absolute;mso-position-vertical-relative:text" from="277.5pt,14.65pt" to="284.25pt,683.65pt" o:gfxdata="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" strokecolor="#4472c4 [3204]" strokeweight="3pt">
+                <v:stroke joinstyle="miter"/>
+              </v:line>
+            </w:pict>
+          </mc:Fallback>
+        </mc:AlternateContent>
+      </w:r>
+    </w:p>
+    <w:p>
+      <w:r>
+        <w:rPr>
+          <w:noProof/>
+        </w:rPr>
+        <mc:AlternateContent>
+          <mc:Choice Requires="wps">
+            <w:drawing>
+              <wp:anchor distT="0" distB="0" distL="114300" distR="114300" simplePos="0" relativeHeight="251680768" behindDoc="0" locked="0" layoutInCell="1" allowOverlap="1" wp14:anchorId="075C8E80" wp14:editId="32EE0E92">
+                <wp:simplePos x="0" y="0"/>
+                <wp:positionH relativeFrom="column">
+                  <wp:posOffset>3838575</wp:posOffset>
+                </wp:positionH>
+                <wp:positionV relativeFrom="paragraph">
+                  <wp:posOffset>252730</wp:posOffset>
+                </wp:positionV>
+                <wp:extent cx="1495425" cy="257175"/>
+                <wp:effectExtent l="0" t="0" r="0" b="0"/>
+                <wp:wrapNone/>
+                <wp:docPr id="16" name="Text Box 16"/>
+                <wp:cNvGraphicFramePr/>
+                <a:graphic xmlns:a="http://schemas.openxmlformats.org/drawingml/2006/main">
+                  <a:graphicData uri="http://schemas.microsoft.com/office/word/2010/wordprocessingShape">
+                    <wps:wsp>
+                      <wps:cNvSpPr txBox="1"/>
+                      <wps:spPr>
+                        <a:xfrm>
+                          <a:off x="0" y="0"/>
+                          <a:ext cx="1495425" cy="257175"/>
+                        </a:xfrm>
+                        <a:prstGeom prst="rect">
+                          <a:avLst/>
+                        </a:prstGeom>
+                        <a:noFill/>
+                        <a:ln w="6350">
+                          <a:noFill/>
+                        </a:ln>
+                      </wps:spPr>
+                      <wps:txbx>
+                        <w:txbxContent>
+                          <w:p>
+                            <w:pPr>
+                              <w:rPr>
+                                <w:b/>
+                                <w:bCs/>
+                                <w:color w:val="FFFFFF" w:themeColor="background1"/>
+                              </w:rPr>
+                            </w:pPr>
+                            <w:r>
+                              <w:rPr>
+                                <w:b/>
+                                <w:bCs/>
+                                <w:color w:val="FFFFFF" w:themeColor="background1"/>
+                              </w:rPr>
+                              <w:t>PROFILE SUMMARY</w:t>
+                            </w:r>
+                          </w:p>
+                        </w:txbxContent>
+                      </wps:txbx>
+                      <wps:bodyPr rot="0" spcFirstLastPara="0" vertOverflow="overflow" horzOverflow="overflow" vert="horz" wrap="square" lIns="91440" tIns="45720" rIns="91440" bIns="45720" numCol="1" spcCol="0" rtlCol="0" fromWordArt="0" anchor="t" anchorCtr="0" forceAA="0" compatLnSpc="1">
+                        <a:prstTxWarp prst="textNoShape">
+                          <a:avLst/>
+                        </a:prstTxWarp>
+                        <a:noAutofit/>
+                      </wps:bodyPr>
+                    </wps:wsp>
+                  </a:graphicData>
+                </a:graphic>
+                <wp14:sizeRelH relativeFrom="margin">
+                  <wp14:pctWidth>0</wp14:pctWidth>
+                </wp14:sizeRelH>
+                <wp14:sizeRelV relativeFrom="margin">
+                  <wp14:pctHeight>0</wp14:pctHeight>
+                </wp14:sizeRelV>
+              </wp:anchor>
+            </w:drawing>
+          </mc:Choice>
+          <mc:Fallback>
+            <w:pict>
+              <v:shape w14:anchorId="075C8E80" id="Text Box 16" o:spid="_x0000_s1028" type="#_x0000_t202" style="position:absolute;margin-left:302.25pt;margin-top:19.9pt;width:117.75pt;height:20.25pt;z-index:251680768;visibility:visible;mso-wrap-style:square;mso-width-percent:0;mso-height-percent:0;mso-wrap-distance-left:9pt;mso-wrap-distance-top:0;mso-wrap-distance-right:9pt;mso-wrap-distance-bottom:0;mso-position-horizontal:absolute;mso-position-horizontal-relative:text;mso-position-vertical:absolute;mso-position-vertical-relative:text;mso-width-percent:0;mso-height-percent:0;mso-width-relative:margin;mso-height-relative:margin;v-text-anchor:top" o:gfxdata="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" filled="f" stroked="f" strokeweight=".5pt">
+                <v:textbox>
+                  <w:txbxContent>
+                    <w:p>
+                      <w:pPr>
+                        <w:rPr>
+                          <w:b/>
+                          <w:bCs/>
+                          <w:color w:val="FFFFFF" w:themeColor="background1"/>
+                        </w:rPr>
+                      </w:pPr>
+                      <w:r>
+                        <w:rPr>
+                          <w:b/>
+                          <w:bCs/>
+                          <w:color w:val="FFFFFF" w:themeColor="background1"/>
+                        </w:rPr>
+                        <w:t>PROFILE SUMMARY</w:t>
+                      </w:r>
+                    </w:p>
+                  </w:txbxContent>
+                </v:textbox>
               </v:shape>
             </w:pict>
           </mc:Fallback>
@@ -344,35 +915,2357 @@
         <mc:AlternateContent>
           <mc:Choice Requires="wps">
             <w:drawing>
-              <wp:anchor distT="0" distB="0" distL="114300" distR="114300" simplePos="0" relativeHeight="251662336" behindDoc="0" locked="0" layoutInCell="1" allowOverlap="1" wp14:anchorId="2BAA518A" wp14:editId="6C227BA7">
+              <wp:anchor distT="0" distB="0" distL="114300" distR="114300" simplePos="0" relativeHeight="251670528" behindDoc="0" locked="0" layoutInCell="1" allowOverlap="1" wp14:anchorId="232563B5" wp14:editId="3FDA40A0">
                 <wp:simplePos x="0" y="0"/>
-                <wp:positionH relativeFrom="margin">
-                  <wp:align>center</wp:align>
+                <wp:positionH relativeFrom="column">
+                  <wp:posOffset>3829050</wp:posOffset>
                 </wp:positionH>
                 <wp:positionV relativeFrom="paragraph">
-                  <wp:posOffset>-4587240</wp:posOffset>
+                  <wp:posOffset>213995</wp:posOffset>
                 </wp:positionV>
-                <wp:extent cx="5714685" cy="11108055"/>
-                <wp:effectExtent l="8255" t="0" r="27940" b="66040"/>
+                <wp:extent cx="1866900" cy="333375"/>
+                <wp:effectExtent l="0" t="0" r="0" b="9525"/>
                 <wp:wrapNone/>
-                <wp:docPr id="1" name="Moon 1"/>
+                <wp:docPr id="9" name="Rectangle: Single Corner Rounded 9"/>
                 <wp:cNvGraphicFramePr/>
                 <a:graphic xmlns:a="http://schemas.openxmlformats.org/drawingml/2006/main">
                   <a:graphicData uri="http://schemas.microsoft.com/office/word/2010/wordprocessingShape">
                     <wps:wsp>
                       <wps:cNvSpPr/>
                       <wps:spPr>
-                        <a:xfrm rot="5400000">
+                        <a:xfrm>
                           <a:off x="0" y="0"/>
-                          <a:ext cx="5714685" cy="11108055"/>
+                          <a:ext cx="1866900" cy="333375"/>
                         </a:xfrm>
-                        <a:prstGeom prst="moon">
+                        <a:prstGeom prst="round1Rect">
                           <a:avLst/>
                         </a:prstGeom>
                         <a:solidFill>
-                          <a:schemeClr val="accent5">
-                            <a:lumMod val="50000"/>
+                          <a:srgbClr val="00B0F0"/>
+                        </a:solidFill>
+                        <a:ln>
+                          <a:noFill/>
+                        </a:ln>
+                      </wps:spPr>
+                      <wps:style>
+                        <a:lnRef idx="2">
+                          <a:schemeClr val="accent1">
+                            <a:shade val="50000"/>
                           </a:schemeClr>
+                        </a:lnRef>
+                        <a:fillRef idx="1">
+                          <a:schemeClr val="accent1"/>
+                        </a:fillRef>
+                        <a:effectRef idx="0">
+                          <a:schemeClr val="accent1"/>
+                        </a:effectRef>
+                        <a:fontRef idx="minor">
+                          <a:schemeClr val="lt1"/>
+                        </a:fontRef>
+                      </wps:style>
+                      <wps:bodyPr rot="0" spcFirstLastPara="0" vertOverflow="overflow" horzOverflow="overflow" vert="horz" wrap="square" lIns="91440" tIns="45720" rIns="91440" bIns="45720" numCol="1" spcCol="0" rtlCol="0" fromWordArt="0" anchor="ctr" anchorCtr="0" forceAA="0" compatLnSpc="1">
+                        <a:prstTxWarp prst="textNoShape">
+                          <a:avLst/>
+                        </a:prstTxWarp>
+                        <a:noAutofit/>
+                      </wps:bodyPr>
+                    </wps:wsp>
+                  </a:graphicData>
+                </a:graphic>
+                <wp14:sizeRelH relativeFrom="margin">
+                  <wp14:pctWidth>0</wp14:pctWidth>
+                </wp14:sizeRelH>
+                <wp14:sizeRelV relativeFrom="margin">
+                  <wp14:pctHeight>0</wp14:pctHeight>
+                </wp14:sizeRelV>
+              </wp:anchor>
+            </w:drawing>
+          </mc:Choice>
+          <mc:Fallback>
+            <w:pict>
+              <v:shape w14:anchorId="31A26505" id="Rectangle: Single Corner Rounded 9" o:spid="_x0000_s1026" style="position:absolute;margin-left:301.5pt;margin-top:16.85pt;width:147pt;height:26.25pt;z-index:251670528;visibility:visible;mso-wrap-style:square;mso-width-percent:0;mso-height-percent:0;mso-wrap-distance-left:9pt;mso-wrap-distance-top:0;mso-wrap-distance-right:9pt;mso-wrap-distance-bottom:0;mso-position-horizontal:absolute;mso-position-horizontal-relative:text;mso-position-vertical:absolute;mso-position-vertical-relative:text;mso-width-percent:0;mso-height-percent:0;mso-width-relative:margin;mso-height-relative:margin;v-text-anchor:middle" coordsize="1866900,333375" o:gfxdata="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" path="m,l1811336,v30687,,55564,24877,55564,55564l1866900,333375,,333375,,xe" fillcolor="#00b0f0" stroked="f" strokeweight="1pt">
+                <v:stroke joinstyle="miter"/>
+                <v:path arrowok="t" o:connecttype="custom" o:connectlocs="0,0;1811336,0;1866900,55564;1866900,333375;0,333375;0,0" o:connectangles="0,0,0,0,0,0"/>
+              </v:shape>
+            </w:pict>
+          </mc:Fallback>
+        </mc:AlternateContent>
+      </w:r>
+      <w:r>
+        <w:rPr>
+          <w:noProof/>
+        </w:rPr>
+        <mc:AlternateContent>
+          <mc:Choice Requires="wps">
+            <w:drawing>
+              <wp:anchor distT="0" distB="0" distL="114300" distR="114300" simplePos="0" relativeHeight="251672576" behindDoc="0" locked="0" layoutInCell="1" allowOverlap="1" wp14:anchorId="0223631F" wp14:editId="2FCA45A0">
+                <wp:simplePos x="0" y="0"/>
+                <wp:positionH relativeFrom="column">
+                  <wp:posOffset>3695700</wp:posOffset>
+                </wp:positionH>
+                <wp:positionV relativeFrom="paragraph">
+                  <wp:posOffset>214630</wp:posOffset>
+                </wp:positionV>
+                <wp:extent cx="1876425" cy="342900"/>
+                <wp:effectExtent l="0" t="0" r="9525" b="0"/>
+                <wp:wrapNone/>
+                <wp:docPr id="10" name="Rectangle: Single Corner Rounded 10"/>
+                <wp:cNvGraphicFramePr/>
+                <a:graphic xmlns:a="http://schemas.openxmlformats.org/drawingml/2006/main">
+                  <a:graphicData uri="http://schemas.microsoft.com/office/word/2010/wordprocessingShape">
+                    <wps:wsp>
+                      <wps:cNvSpPr/>
+                      <wps:spPr>
+                        <a:xfrm>
+                          <a:off x="0" y="0"/>
+                          <a:ext cx="1876425" cy="342900"/>
+                        </a:xfrm>
+                        <a:prstGeom prst="round1Rect">
+                          <a:avLst/>
+                        </a:prstGeom>
+                        <a:solidFill>
+                          <a:srgbClr val="002060"/>
+                        </a:solidFill>
+                        <a:ln>
+                          <a:noFill/>
+                        </a:ln>
+                      </wps:spPr>
+                      <wps:style>
+                        <a:lnRef idx="2">
+                          <a:schemeClr val="accent1">
+                            <a:shade val="50000"/>
+                          </a:schemeClr>
+                        </a:lnRef>
+                        <a:fillRef idx="1">
+                          <a:schemeClr val="accent1"/>
+                        </a:fillRef>
+                        <a:effectRef idx="0">
+                          <a:schemeClr val="accent1"/>
+                        </a:effectRef>
+                        <a:fontRef idx="minor">
+                          <a:schemeClr val="lt1"/>
+                        </a:fontRef>
+                      </wps:style>
+                      <wps:bodyPr rot="0" spcFirstLastPara="0" vertOverflow="overflow" horzOverflow="overflow" vert="horz" wrap="square" lIns="91440" tIns="45720" rIns="91440" bIns="45720" numCol="1" spcCol="0" rtlCol="0" fromWordArt="0" anchor="ctr" anchorCtr="0" forceAA="0" compatLnSpc="1">
+                        <a:prstTxWarp prst="textNoShape">
+                          <a:avLst/>
+                        </a:prstTxWarp>
+                        <a:noAutofit/>
+                      </wps:bodyPr>
+                    </wps:wsp>
+                  </a:graphicData>
+                </a:graphic>
+                <wp14:sizeRelV relativeFrom="margin">
+                  <wp14:pctHeight>0</wp14:pctHeight>
+                </wp14:sizeRelV>
+              </wp:anchor>
+            </w:drawing>
+          </mc:Choice>
+          <mc:Fallback>
+            <w:pict>
+              <v:shape w14:anchorId="0F934D17" id="Rectangle: Single Corner Rounded 10" o:spid="_x0000_s1026" style="position:absolute;margin-left:291pt;margin-top:16.9pt;width:147.75pt;height:27pt;z-index:251672576;visibility:visible;mso-wrap-style:square;mso-height-percent:0;mso-wrap-distance-left:9pt;mso-wrap-distance-top:0;mso-wrap-distance-right:9pt;mso-wrap-distance-bottom:0;mso-position-horizontal:absolute;mso-position-horizontal-relative:text;mso-position-vertical:absolute;mso-position-vertical-relative:text;mso-height-percent:0;mso-height-relative:margin;v-text-anchor:middle" coordsize="1876425,342900" o:gfxdata="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" path="m,l1819274,v31564,,57151,25587,57151,57151l1876425,342900,,342900,,xe" fillcolor="#002060" stroked="f" strokeweight="1pt">
+                <v:stroke joinstyle="miter"/>
+                <v:path arrowok="t" o:connecttype="custom" o:connectlocs="0,0;1819274,0;1876425,57151;1876425,342900;0,342900;0,0" o:connectangles="0,0,0,0,0,0"/>
+              </v:shape>
+            </w:pict>
+          </mc:Fallback>
+        </mc:AlternateContent>
+      </w:r>
+    </w:p>
+    <w:p/>
+    <w:p>
+      <w:pPr>
+        <w:tabs>
+          <w:tab w:val="left" w:pos="6660"/>
+        </w:tabs>
+      </w:pPr>
+      <w:r>
+        <w:rPr>
+          <w:noProof/>
+        </w:rPr>
+        <mc:AlternateContent>
+          <mc:Choice Requires="wps">
+            <w:drawing>
+              <wp:anchor distT="0" distB="0" distL="114300" distR="114300" simplePos="0" relativeHeight="251726848" behindDoc="0" locked="0" layoutInCell="1" allowOverlap="1" wp14:anchorId="43E149A7" wp14:editId="7DB5B6DA">
+                <wp:simplePos x="0" y="0"/>
+                <wp:positionH relativeFrom="column">
+                  <wp:posOffset>3762374</wp:posOffset>
+                </wp:positionH>
+                <wp:positionV relativeFrom="paragraph">
+                  <wp:posOffset>43815</wp:posOffset>
+                </wp:positionV>
+                <wp:extent cx="3400425" cy="895350"/>
+                <wp:effectExtent l="0" t="0" r="9525" b="0"/>
+                <wp:wrapNone/>
+                <wp:docPr id="44" name="Text Box 44"/>
+                <wp:cNvGraphicFramePr/>
+                <a:graphic xmlns:a="http://schemas.openxmlformats.org/drawingml/2006/main">
+                  <a:graphicData uri="http://schemas.microsoft.com/office/word/2010/wordprocessingShape">
+                    <wps:wsp>
+                      <wps:cNvSpPr txBox="1"/>
+                      <wps:spPr>
+                        <a:xfrm>
+                          <a:off x="0" y="0"/>
+                          <a:ext cx="3400425" cy="895350"/>
+                        </a:xfrm>
+                        <a:prstGeom prst="rect">
+                          <a:avLst/>
+                        </a:prstGeom>
+                        <a:solidFill>
+                          <a:schemeClr val="lt1"/>
+                        </a:solidFill>
+                        <a:ln w="6350">
+                          <a:noFill/>
+                        </a:ln>
+                      </wps:spPr>
+                      <wps:txbx>
+                        <w:txbxContent>
+                          <w:p>
+                            <w:r>
+                              <w:rPr>
+                                <w:rStyle w:val="Strong"/>
+                                <w:rFonts w:ascii="Open Sans" w:hAnsi="Open Sans" w:cs="Open Sans"/>
+                                <w:color w:val="000000"/>
+                                <w:sz w:val="21"/>
+                                <w:szCs w:val="21"/>
+                                <w:shd w:val="clear" w:color="auto" w:fill="FFFFFF"/>
+                              </w:rPr>
+                              <w:t>Lorem Ipsum</w:t>
+                            </w:r>
+                            <w:r>
+                              <w:rPr>
+                                <w:rFonts w:ascii="Open Sans" w:hAnsi="Open Sans" w:cs="Open Sans"/>
+                                <w:color w:val="000000"/>
+                                <w:sz w:val="21"/>
+                                <w:szCs w:val="21"/>
+                                <w:shd w:val="clear" w:color="auto" w:fill="FFFFFF"/>
+                              </w:rPr>
+                              <w:t xml:space="preserve"> is simply dummy text of the printing and typesetting industry. Lorem Ipsum has been the industry's standard dummy text ever since the 1500s, when an unknown printer took a galley of type and scrambled it to make a type specimen book. It has survived not only five centuries, but also the leap into electronic typesetting, remaining essentially unchanged. It was </w:t>
+                            </w:r>
+                            <w:proofErr w:type="spellStart"/>
+                            <w:r>
+                              <w:rPr>
+                                <w:rFonts w:ascii="Open Sans" w:hAnsi="Open Sans" w:cs="Open Sans"/>
+                                <w:color w:val="000000"/>
+                                <w:sz w:val="21"/>
+                                <w:szCs w:val="21"/>
+                                <w:shd w:val="clear" w:color="auto" w:fill="FFFFFF"/>
+                              </w:rPr>
+                              <w:t>popularised</w:t>
+                            </w:r>
+                            <w:proofErr w:type="spellEnd"/>
+                            <w:r>
+                              <w:rPr>
+                                <w:rFonts w:ascii="Open Sans" w:hAnsi="Open Sans" w:cs="Open Sans"/>
+                                <w:color w:val="000000"/>
+                                <w:sz w:val="21"/>
+                                <w:szCs w:val="21"/>
+                                <w:shd w:val="clear" w:color="auto" w:fill="FFFFFF"/>
+                              </w:rPr>
+                              <w:t xml:space="preserve"> in the 1960s with the release of Letraset sheets containing Lorem Ipsum passages, and more recently with desktop publishing software like Aldus PageMaker including versions of Lorem Ipsum.</w:t>
+                            </w:r>
+                          </w:p>
+                        </w:txbxContent>
+                      </wps:txbx>
+                      <wps:bodyPr rot="0" spcFirstLastPara="0" vertOverflow="overflow" horzOverflow="overflow" vert="horz" wrap="square" lIns="91440" tIns="45720" rIns="91440" bIns="45720" numCol="1" spcCol="0" rtlCol="0" fromWordArt="0" anchor="t" anchorCtr="0" forceAA="0" compatLnSpc="1">
+                        <a:prstTxWarp prst="textNoShape">
+                          <a:avLst/>
+                        </a:prstTxWarp>
+                        <a:noAutofit/>
+                      </wps:bodyPr>
+                    </wps:wsp>
+                  </a:graphicData>
+                </a:graphic>
+                <wp14:sizeRelH relativeFrom="margin">
+                  <wp14:pctWidth>0</wp14:pctWidth>
+                </wp14:sizeRelH>
+              </wp:anchor>
+            </w:drawing>
+          </mc:Choice>
+          <mc:Fallback>
+            <w:pict>
+              <v:shape w14:anchorId="43E149A7" id="Text Box 44" o:spid="_x0000_s1029" type="#_x0000_t202" style="position:absolute;margin-left:296.25pt;margin-top:3.45pt;width:267.75pt;height:70.5pt;z-index:251726848;visibility:visible;mso-wrap-style:square;mso-width-percent:0;mso-wrap-distance-left:9pt;mso-wrap-distance-top:0;mso-wrap-distance-right:9pt;mso-wrap-distance-bottom:0;mso-position-horizontal:absolute;mso-position-horizontal-relative:text;mso-position-vertical:absolute;mso-position-vertical-relative:text;mso-width-percent:0;mso-width-relative:margin;v-text-anchor:top" o:gfxdata="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" fillcolor="white [3201]" stroked="f" strokeweight=".5pt">
+                <v:textbox>
+                  <w:txbxContent>
+                    <w:p>
+                      <w:r>
+                        <w:rPr>
+                          <w:rStyle w:val="Strong"/>
+                          <w:rFonts w:ascii="Open Sans" w:hAnsi="Open Sans" w:cs="Open Sans"/>
+                          <w:color w:val="000000"/>
+                          <w:sz w:val="21"/>
+                          <w:szCs w:val="21"/>
+                          <w:shd w:val="clear" w:color="auto" w:fill="FFFFFF"/>
+                        </w:rPr>
+                        <w:t>Lorem Ipsum</w:t>
+                      </w:r>
+                      <w:r>
+                        <w:rPr>
+                          <w:rFonts w:ascii="Open Sans" w:hAnsi="Open Sans" w:cs="Open Sans"/>
+                          <w:color w:val="000000"/>
+                          <w:sz w:val="21"/>
+                          <w:szCs w:val="21"/>
+                          <w:shd w:val="clear" w:color="auto" w:fill="FFFFFF"/>
+                        </w:rPr>
+                        <w:t xml:space="preserve"> is simply dummy text of the printing and typesetting industry. Lorem Ipsum has been the industry's standard dummy text ever since the 1500s, when an unknown printer took a galley of type and scrambled it to make a type specimen book. It has survived not only five centuries, but also the leap into electronic typesetting, remaining essentially unchanged. It was </w:t>
+                      </w:r>
+                      <w:proofErr w:type="spellStart"/>
+                      <w:r>
+                        <w:rPr>
+                          <w:rFonts w:ascii="Open Sans" w:hAnsi="Open Sans" w:cs="Open Sans"/>
+                          <w:color w:val="000000"/>
+                          <w:sz w:val="21"/>
+                          <w:szCs w:val="21"/>
+                          <w:shd w:val="clear" w:color="auto" w:fill="FFFFFF"/>
+                        </w:rPr>
+                        <w:t>popularised</w:t>
+                      </w:r>
+                      <w:proofErr w:type="spellEnd"/>
+                      <w:r>
+                        <w:rPr>
+                          <w:rFonts w:ascii="Open Sans" w:hAnsi="Open Sans" w:cs="Open Sans"/>
+                          <w:color w:val="000000"/>
+                          <w:sz w:val="21"/>
+                          <w:szCs w:val="21"/>
+                          <w:shd w:val="clear" w:color="auto" w:fill="FFFFFF"/>
+                        </w:rPr>
+                        <w:t xml:space="preserve"> in the 1960s with the release of Letraset sheets containing Lorem Ipsum passages, and more recently with desktop publishing software like Aldus PageMaker including versions of Lorem Ipsum.</w:t>
+                      </w:r>
+                    </w:p>
+                  </w:txbxContent>
+                </v:textbox>
+              </v:shape>
+            </w:pict>
+          </mc:Fallback>
+        </mc:AlternateContent>
+      </w:r>
+      <w:r>
+        <w:tab/>
+      </w:r>
+    </w:p>
+    <w:p>
+      <w:r>
+        <w:rPr>
+          <w:noProof/>
+        </w:rPr>
+        <mc:AlternateContent>
+          <mc:Choice Requires="wps">
+            <w:drawing>
+              <wp:anchor distT="0" distB="0" distL="114300" distR="114300" simplePos="0" relativeHeight="251679744" behindDoc="0" locked="0" layoutInCell="1" allowOverlap="1" wp14:anchorId="329C4157" wp14:editId="5CE35BEB">
+                <wp:simplePos x="0" y="0"/>
+                <wp:positionH relativeFrom="column">
+                  <wp:posOffset>800100</wp:posOffset>
+                </wp:positionH>
+                <wp:positionV relativeFrom="paragraph">
+                  <wp:posOffset>234315</wp:posOffset>
+                </wp:positionV>
+                <wp:extent cx="1152525" cy="323850"/>
+                <wp:effectExtent l="0" t="0" r="9525" b="0"/>
+                <wp:wrapNone/>
+                <wp:docPr id="15" name="Text Box 15"/>
+                <wp:cNvGraphicFramePr/>
+                <a:graphic xmlns:a="http://schemas.openxmlformats.org/drawingml/2006/main">
+                  <a:graphicData uri="http://schemas.microsoft.com/office/word/2010/wordprocessingShape">
+                    <wps:wsp>
+                      <wps:cNvSpPr txBox="1"/>
+                      <wps:spPr>
+                        <a:xfrm>
+                          <a:off x="0" y="0"/>
+                          <a:ext cx="1152525" cy="323850"/>
+                        </a:xfrm>
+                        <a:prstGeom prst="rect">
+                          <a:avLst/>
+                        </a:prstGeom>
+                        <a:solidFill>
+                          <a:schemeClr val="lt1"/>
+                        </a:solidFill>
+                        <a:ln w="6350">
+                          <a:noFill/>
+                        </a:ln>
+                      </wps:spPr>
+                      <wps:txbx>
+                        <w:txbxContent>
+                          <w:p>
+                            <w:pPr>
+                              <w:rPr>
+                                <w:rFonts w:ascii="Arial" w:hAnsi="Arial" w:cs="Arial"/>
+                                <w:b/>
+                                <w:bCs/>
+                                <w:color w:val="0070C0"/>
+                                <w:sz w:val="28"/>
+                                <w:szCs w:val="28"/>
+                              </w:rPr>
+                            </w:pPr>
+                            <w:r>
+                              <w:rPr>
+                                <w:rFonts w:ascii="Arial" w:hAnsi="Arial" w:cs="Arial"/>
+                                <w:b/>
+                                <w:bCs/>
+                                <w:color w:val="0070C0"/>
+                                <w:sz w:val="28"/>
+                                <w:szCs w:val="28"/>
+                              </w:rPr>
+                              <w:t>CONTACT</w:t>
+                            </w:r>
+                          </w:p>
+                        </w:txbxContent>
+                      </wps:txbx>
+                      <wps:bodyPr rot="0" spcFirstLastPara="0" vertOverflow="overflow" horzOverflow="overflow" vert="horz" wrap="square" lIns="91440" tIns="45720" rIns="91440" bIns="45720" numCol="1" spcCol="0" rtlCol="0" fromWordArt="0" anchor="t" anchorCtr="0" forceAA="0" compatLnSpc="1">
+                        <a:prstTxWarp prst="textNoShape">
+                          <a:avLst/>
+                        </a:prstTxWarp>
+                        <a:noAutofit/>
+                      </wps:bodyPr>
+                    </wps:wsp>
+                  </a:graphicData>
+                </a:graphic>
+                <wp14:sizeRelH relativeFrom="margin">
+                  <wp14:pctWidth>0</wp14:pctWidth>
+                </wp14:sizeRelH>
+              </wp:anchor>
+            </w:drawing>
+          </mc:Choice>
+          <mc:Fallback>
+            <w:pict>
+              <v:shape w14:anchorId="329C4157" id="Text Box 15" o:spid="_x0000_s1030" type="#_x0000_t202" style="position:absolute;margin-left:63pt;margin-top:18.45pt;width:90.75pt;height:25.5pt;z-index:251679744;visibility:visible;mso-wrap-style:square;mso-width-percent:0;mso-wrap-distance-left:9pt;mso-wrap-distance-top:0;mso-wrap-distance-right:9pt;mso-wrap-distance-bottom:0;mso-position-horizontal:absolute;mso-position-horizontal-relative:text;mso-position-vertical:absolute;mso-position-vertical-relative:text;mso-width-percent:0;mso-width-relative:margin;v-text-anchor:top" o:gfxdata="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" fillcolor="white [3201]" stroked="f" strokeweight=".5pt">
+                <v:textbox>
+                  <w:txbxContent>
+                    <w:p>
+                      <w:pPr>
+                        <w:rPr>
+                          <w:rFonts w:ascii="Arial" w:hAnsi="Arial" w:cs="Arial"/>
+                          <w:b/>
+                          <w:bCs/>
+                          <w:color w:val="0070C0"/>
+                          <w:sz w:val="28"/>
+                          <w:szCs w:val="28"/>
+                        </w:rPr>
+                      </w:pPr>
+                      <w:r>
+                        <w:rPr>
+                          <w:rFonts w:ascii="Arial" w:hAnsi="Arial" w:cs="Arial"/>
+                          <w:b/>
+                          <w:bCs/>
+                          <w:color w:val="0070C0"/>
+                          <w:sz w:val="28"/>
+                          <w:szCs w:val="28"/>
+                        </w:rPr>
+                        <w:t>CONTACT</w:t>
+                      </w:r>
+                    </w:p>
+                  </w:txbxContent>
+                </v:textbox>
+              </v:shape>
+            </w:pict>
+          </mc:Fallback>
+        </mc:AlternateContent>
+      </w:r>
+    </w:p>
+    <w:p/>
+    <w:p>
+      <w:r>
+        <w:rPr>
+          <w:noProof/>
+        </w:rPr>
+        <mc:AlternateContent>
+          <mc:Choice Requires="wps">
+            <w:drawing>
+              <wp:anchor distT="0" distB="0" distL="114300" distR="114300" simplePos="0" relativeHeight="251699200" behindDoc="0" locked="0" layoutInCell="1" allowOverlap="1" wp14:anchorId="6F3559FA" wp14:editId="7EB27EB2">
+                <wp:simplePos x="0" y="0"/>
+                <wp:positionH relativeFrom="column">
+                  <wp:posOffset>819150</wp:posOffset>
+                </wp:positionH>
+                <wp:positionV relativeFrom="paragraph">
+                  <wp:posOffset>205740</wp:posOffset>
+                </wp:positionV>
+                <wp:extent cx="1781175" cy="323850"/>
+                <wp:effectExtent l="0" t="0" r="9525" b="0"/>
+                <wp:wrapNone/>
+                <wp:docPr id="27" name="Text Box 27"/>
+                <wp:cNvGraphicFramePr/>
+                <a:graphic xmlns:a="http://schemas.openxmlformats.org/drawingml/2006/main">
+                  <a:graphicData uri="http://schemas.microsoft.com/office/word/2010/wordprocessingShape">
+                    <wps:wsp>
+                      <wps:cNvSpPr txBox="1"/>
+                      <wps:spPr>
+                        <a:xfrm>
+                          <a:off x="0" y="0"/>
+                          <a:ext cx="1781175" cy="323850"/>
+                        </a:xfrm>
+                        <a:prstGeom prst="rect">
+                          <a:avLst/>
+                        </a:prstGeom>
+                        <a:solidFill>
+                          <a:schemeClr val="lt1"/>
+                        </a:solidFill>
+                        <a:ln w="6350">
+                          <a:noFill/>
+                        </a:ln>
+                      </wps:spPr>
+                      <wps:txbx>
+                        <w:txbxContent>
+                          <w:p>
+                            <w:pPr>
+                              <w:rPr>
+                                <w:rFonts w:ascii="Arial" w:hAnsi="Arial" w:cs="Arial"/>
+                                <w:b/>
+                                <w:bCs/>
+                                <w:color w:val="538135" w:themeColor="accent6" w:themeShade="BF"/>
+                                <w:sz w:val="28"/>
+                                <w:szCs w:val="28"/>
+                              </w:rPr>
+                            </w:pPr>
+                            <w:r>
+                              <w:rPr>
+                                <w:rFonts w:ascii="IcoMoon-Free" w:hAnsi="IcoMoon-Free" w:cs="Arial"/>
+                                <w:b/>
+                                <w:bCs/>
+                                <w:color w:val="2F5496" w:themeColor="accent1" w:themeShade="BF"/>
+                                <w:sz w:val="28"/>
+                                <w:szCs w:val="28"/>
+                              </w:rPr>
+                              <w:t></w:t>
+                            </w:r>
+                            <w:r>
+                              <w:rPr>
+                                <w:rFonts w:ascii="IcoMoon-Free" w:hAnsi="IcoMoon-Free" w:cs="Arial"/>
+                                <w:b/>
+                                <w:bCs/>
+                                <w:color w:val="0070C0"/>
+                                <w:sz w:val="28"/>
+                                <w:szCs w:val="28"/>
+                              </w:rPr>
+                              <w:t xml:space="preserve">  </w:t>
+                            </w:r>
+                            <w:r>
+                              <w:rPr>
+                                <w:rFonts w:ascii="IcoMoon-Free" w:hAnsi="IcoMoon-Free" w:cs="Arial"/>
+                                <w:b/>
+                                <w:bCs/>
+                                <w:color w:val="1F4E79" w:themeColor="accent5" w:themeShade="80"/>
+                                <w:sz w:val="28"/>
+                                <w:szCs w:val="28"/>
+                              </w:rPr>
+                              <w:t></w:t>
+                            </w:r>
+                            <w:r>
+                              <w:rPr>
+                                <w:rFonts w:ascii="IcoMoon-Free" w:hAnsi="IcoMoon-Free" w:cs="Arial"/>
+                                <w:b/>
+                                <w:bCs/>
+                                <w:color w:val="0070C0"/>
+                                <w:sz w:val="28"/>
+                                <w:szCs w:val="28"/>
+                              </w:rPr>
+                              <w:t xml:space="preserve"> </w:t>
+                            </w:r>
+                            <w:r>
+                              <w:rPr>
+                                <w:rFonts w:ascii="IcoMoon-Free" w:hAnsi="IcoMoon-Free" w:cs="Arial"/>
+                                <w:b/>
+                                <w:bCs/>
+                                <w:color w:val="538135" w:themeColor="accent6" w:themeShade="BF"/>
+                                <w:sz w:val="28"/>
+                                <w:szCs w:val="28"/>
+                              </w:rPr>
+                              <w:t></w:t>
+                            </w:r>
+                          </w:p>
+                        </w:txbxContent>
+                      </wps:txbx>
+                      <wps:bodyPr rot="0" spcFirstLastPara="0" vertOverflow="overflow" horzOverflow="overflow" vert="horz" wrap="square" lIns="91440" tIns="45720" rIns="91440" bIns="45720" numCol="1" spcCol="0" rtlCol="0" fromWordArt="0" anchor="t" anchorCtr="0" forceAA="0" compatLnSpc="1">
+                        <a:prstTxWarp prst="textNoShape">
+                          <a:avLst/>
+                        </a:prstTxWarp>
+                        <a:noAutofit/>
+                      </wps:bodyPr>
+                    </wps:wsp>
+                  </a:graphicData>
+                </a:graphic>
+                <wp14:sizeRelH relativeFrom="margin">
+                  <wp14:pctWidth>0</wp14:pctWidth>
+                </wp14:sizeRelH>
+              </wp:anchor>
+            </w:drawing>
+          </mc:Choice>
+          <mc:Fallback>
+            <w:pict>
+              <v:shape w14:anchorId="6F3559FA" id="Text Box 27" o:spid="_x0000_s1031" type="#_x0000_t202" style="position:absolute;margin-left:64.5pt;margin-top:16.2pt;width:140.25pt;height:25.5pt;z-index:251699200;visibility:visible;mso-wrap-style:square;mso-width-percent:0;mso-wrap-distance-left:9pt;mso-wrap-distance-top:0;mso-wrap-distance-right:9pt;mso-wrap-distance-bottom:0;mso-position-horizontal:absolute;mso-position-horizontal-relative:text;mso-position-vertical:absolute;mso-position-vertical-relative:text;mso-width-percent:0;mso-width-relative:margin;v-text-anchor:top" o:gfxdata="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" fillcolor="white [3201]" stroked="f" strokeweight=".5pt">
+                <v:textbox>
+                  <w:txbxContent>
+                    <w:p>
+                      <w:pPr>
+                        <w:rPr>
+                          <w:rFonts w:ascii="Arial" w:hAnsi="Arial" w:cs="Arial"/>
+                          <w:b/>
+                          <w:bCs/>
+                          <w:color w:val="538135" w:themeColor="accent6" w:themeShade="BF"/>
+                          <w:sz w:val="28"/>
+                          <w:szCs w:val="28"/>
+                        </w:rPr>
+                      </w:pPr>
+                      <w:r>
+                        <w:rPr>
+                          <w:rFonts w:ascii="IcoMoon-Free" w:hAnsi="IcoMoon-Free" w:cs="Arial"/>
+                          <w:b/>
+                          <w:bCs/>
+                          <w:color w:val="2F5496" w:themeColor="accent1" w:themeShade="BF"/>
+                          <w:sz w:val="28"/>
+                          <w:szCs w:val="28"/>
+                        </w:rPr>
+                        <w:t></w:t>
+                      </w:r>
+                      <w:r>
+                        <w:rPr>
+                          <w:rFonts w:ascii="IcoMoon-Free" w:hAnsi="IcoMoon-Free" w:cs="Arial"/>
+                          <w:b/>
+                          <w:bCs/>
+                          <w:color w:val="0070C0"/>
+                          <w:sz w:val="28"/>
+                          <w:szCs w:val="28"/>
+                        </w:rPr>
+                        <w:t xml:space="preserve">  </w:t>
+                      </w:r>
+                      <w:r>
+                        <w:rPr>
+                          <w:rFonts w:ascii="IcoMoon-Free" w:hAnsi="IcoMoon-Free" w:cs="Arial"/>
+                          <w:b/>
+                          <w:bCs/>
+                          <w:color w:val="1F4E79" w:themeColor="accent5" w:themeShade="80"/>
+                          <w:sz w:val="28"/>
+                          <w:szCs w:val="28"/>
+                        </w:rPr>
+                        <w:t></w:t>
+                      </w:r>
+                      <w:r>
+                        <w:rPr>
+                          <w:rFonts w:ascii="IcoMoon-Free" w:hAnsi="IcoMoon-Free" w:cs="Arial"/>
+                          <w:b/>
+                          <w:bCs/>
+                          <w:color w:val="0070C0"/>
+                          <w:sz w:val="28"/>
+                          <w:szCs w:val="28"/>
+                        </w:rPr>
+                        <w:t xml:space="preserve"> </w:t>
+                      </w:r>
+                      <w:r>
+                        <w:rPr>
+                          <w:rFonts w:ascii="IcoMoon-Free" w:hAnsi="IcoMoon-Free" w:cs="Arial"/>
+                          <w:b/>
+                          <w:bCs/>
+                          <w:color w:val="538135" w:themeColor="accent6" w:themeShade="BF"/>
+                          <w:sz w:val="28"/>
+                          <w:szCs w:val="28"/>
+                        </w:rPr>
+                        <w:t></w:t>
+                      </w:r>
+                    </w:p>
+                  </w:txbxContent>
+                </v:textbox>
+              </v:shape>
+            </w:pict>
+          </mc:Fallback>
+        </mc:AlternateContent>
+      </w:r>
+      <w:r>
+        <w:rPr>
+          <w:noProof/>
+        </w:rPr>
+        <mc:AlternateContent>
+          <mc:Choice Requires="wps">
+            <w:drawing>
+              <wp:anchor distT="0" distB="0" distL="114300" distR="114300" simplePos="0" relativeHeight="251693056" behindDoc="0" locked="0" layoutInCell="1" allowOverlap="1" wp14:anchorId="74AD76EB" wp14:editId="06F676D7">
+                <wp:simplePos x="0" y="0"/>
+                <wp:positionH relativeFrom="column">
+                  <wp:posOffset>3838575</wp:posOffset>
+                </wp:positionH>
+                <wp:positionV relativeFrom="paragraph">
+                  <wp:posOffset>224790</wp:posOffset>
+                </wp:positionV>
+                <wp:extent cx="1038225" cy="257175"/>
+                <wp:effectExtent l="0" t="0" r="0" b="0"/>
+                <wp:wrapNone/>
+                <wp:docPr id="23" name="Text Box 23"/>
+                <wp:cNvGraphicFramePr/>
+                <a:graphic xmlns:a="http://schemas.openxmlformats.org/drawingml/2006/main">
+                  <a:graphicData uri="http://schemas.microsoft.com/office/word/2010/wordprocessingShape">
+                    <wps:wsp>
+                      <wps:cNvSpPr txBox="1"/>
+                      <wps:spPr>
+                        <a:xfrm>
+                          <a:off x="0" y="0"/>
+                          <a:ext cx="1038225" cy="257175"/>
+                        </a:xfrm>
+                        <a:prstGeom prst="rect">
+                          <a:avLst/>
+                        </a:prstGeom>
+                        <a:noFill/>
+                        <a:ln w="6350">
+                          <a:noFill/>
+                        </a:ln>
+                      </wps:spPr>
+                      <wps:txbx>
+                        <w:txbxContent>
+                          <w:p>
+                            <w:pPr>
+                              <w:rPr>
+                                <w:b/>
+                                <w:bCs/>
+                                <w:color w:val="FFFFFF" w:themeColor="background1"/>
+                              </w:rPr>
+                            </w:pPr>
+                            <w:r>
+                              <w:rPr>
+                                <w:b/>
+                                <w:bCs/>
+                                <w:color w:val="FFFFFF" w:themeColor="background1"/>
+                              </w:rPr>
+                              <w:t>EDUCATION</w:t>
+                            </w:r>
+                          </w:p>
+                        </w:txbxContent>
+                      </wps:txbx>
+                      <wps:bodyPr rot="0" spcFirstLastPara="0" vertOverflow="overflow" horzOverflow="overflow" vert="horz" wrap="square" lIns="91440" tIns="45720" rIns="91440" bIns="45720" numCol="1" spcCol="0" rtlCol="0" fromWordArt="0" anchor="t" anchorCtr="0" forceAA="0" compatLnSpc="1">
+                        <a:prstTxWarp prst="textNoShape">
+                          <a:avLst/>
+                        </a:prstTxWarp>
+                        <a:noAutofit/>
+                      </wps:bodyPr>
+                    </wps:wsp>
+                  </a:graphicData>
+                </a:graphic>
+                <wp14:sizeRelH relativeFrom="margin">
+                  <wp14:pctWidth>0</wp14:pctWidth>
+                </wp14:sizeRelH>
+                <wp14:sizeRelV relativeFrom="margin">
+                  <wp14:pctHeight>0</wp14:pctHeight>
+                </wp14:sizeRelV>
+              </wp:anchor>
+            </w:drawing>
+          </mc:Choice>
+          <mc:Fallback>
+            <w:pict>
+              <v:shape w14:anchorId="74AD76EB" id="Text Box 23" o:spid="_x0000_s1032" type="#_x0000_t202" style="position:absolute;margin-left:302.25pt;margin-top:17.7pt;width:81.75pt;height:20.25pt;z-index:251693056;visibility:visible;mso-wrap-style:square;mso-width-percent:0;mso-height-percent:0;mso-wrap-distance-left:9pt;mso-wrap-distance-top:0;mso-wrap-distance-right:9pt;mso-wrap-distance-bottom:0;mso-position-horizontal:absolute;mso-position-horizontal-relative:text;mso-position-vertical:absolute;mso-position-vertical-relative:text;mso-width-percent:0;mso-height-percent:0;mso-width-relative:margin;mso-height-relative:margin;v-text-anchor:top" o:gfxdata="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" filled="f" stroked="f" strokeweight=".5pt">
+                <v:textbox>
+                  <w:txbxContent>
+                    <w:p>
+                      <w:pPr>
+                        <w:rPr>
+                          <w:b/>
+                          <w:bCs/>
+                          <w:color w:val="FFFFFF" w:themeColor="background1"/>
+                        </w:rPr>
+                      </w:pPr>
+                      <w:r>
+                        <w:rPr>
+                          <w:b/>
+                          <w:bCs/>
+                          <w:color w:val="FFFFFF" w:themeColor="background1"/>
+                        </w:rPr>
+                        <w:t>EDUCATION</w:t>
+                      </w:r>
+                    </w:p>
+                  </w:txbxContent>
+                </v:textbox>
+              </v:shape>
+            </w:pict>
+          </mc:Fallback>
+        </mc:AlternateContent>
+      </w:r>
+      <w:r>
+        <w:rPr>
+          <w:noProof/>
+        </w:rPr>
+        <mc:AlternateContent>
+          <mc:Choice Requires="wps">
+            <w:drawing>
+              <wp:anchor distT="0" distB="0" distL="114300" distR="114300" simplePos="0" relativeHeight="251692032" behindDoc="0" locked="0" layoutInCell="1" allowOverlap="1" wp14:anchorId="1DC967FE" wp14:editId="1B8B6859">
+                <wp:simplePos x="0" y="0"/>
+                <wp:positionH relativeFrom="column">
+                  <wp:posOffset>3695700</wp:posOffset>
+                </wp:positionH>
+                <wp:positionV relativeFrom="paragraph">
+                  <wp:posOffset>186690</wp:posOffset>
+                </wp:positionV>
+                <wp:extent cx="1876425" cy="342900"/>
+                <wp:effectExtent l="0" t="0" r="9525" b="0"/>
+                <wp:wrapNone/>
+                <wp:docPr id="22" name="Rectangle: Single Corner Rounded 22"/>
+                <wp:cNvGraphicFramePr/>
+                <a:graphic xmlns:a="http://schemas.openxmlformats.org/drawingml/2006/main">
+                  <a:graphicData uri="http://schemas.microsoft.com/office/word/2010/wordprocessingShape">
+                    <wps:wsp>
+                      <wps:cNvSpPr/>
+                      <wps:spPr>
+                        <a:xfrm>
+                          <a:off x="0" y="0"/>
+                          <a:ext cx="1876425" cy="342900"/>
+                        </a:xfrm>
+                        <a:prstGeom prst="round1Rect">
+                          <a:avLst/>
+                        </a:prstGeom>
+                        <a:solidFill>
+                          <a:srgbClr val="002060"/>
+                        </a:solidFill>
+                        <a:ln>
+                          <a:noFill/>
+                        </a:ln>
+                      </wps:spPr>
+                      <wps:style>
+                        <a:lnRef idx="2">
+                          <a:schemeClr val="accent1">
+                            <a:shade val="50000"/>
+                          </a:schemeClr>
+                        </a:lnRef>
+                        <a:fillRef idx="1">
+                          <a:schemeClr val="accent1"/>
+                        </a:fillRef>
+                        <a:effectRef idx="0">
+                          <a:schemeClr val="accent1"/>
+                        </a:effectRef>
+                        <a:fontRef idx="minor">
+                          <a:schemeClr val="lt1"/>
+                        </a:fontRef>
+                      </wps:style>
+                      <wps:bodyPr rot="0" spcFirstLastPara="0" vertOverflow="overflow" horzOverflow="overflow" vert="horz" wrap="square" lIns="91440" tIns="45720" rIns="91440" bIns="45720" numCol="1" spcCol="0" rtlCol="0" fromWordArt="0" anchor="ctr" anchorCtr="0" forceAA="0" compatLnSpc="1">
+                        <a:prstTxWarp prst="textNoShape">
+                          <a:avLst/>
+                        </a:prstTxWarp>
+                        <a:noAutofit/>
+                      </wps:bodyPr>
+                    </wps:wsp>
+                  </a:graphicData>
+                </a:graphic>
+                <wp14:sizeRelV relativeFrom="margin">
+                  <wp14:pctHeight>0</wp14:pctHeight>
+                </wp14:sizeRelV>
+              </wp:anchor>
+            </w:drawing>
+          </mc:Choice>
+          <mc:Fallback>
+            <w:pict>
+              <v:shape w14:anchorId="55A4DC33" id="Rectangle: Single Corner Rounded 22" o:spid="_x0000_s1026" style="position:absolute;margin-left:291pt;margin-top:14.7pt;width:147.75pt;height:27pt;z-index:251692032;visibility:visible;mso-wrap-style:square;mso-height-percent:0;mso-wrap-distance-left:9pt;mso-wrap-distance-top:0;mso-wrap-distance-right:9pt;mso-wrap-distance-bottom:0;mso-position-horizontal:absolute;mso-position-horizontal-relative:text;mso-position-vertical:absolute;mso-position-vertical-relative:text;mso-height-percent:0;mso-height-relative:margin;v-text-anchor:middle" coordsize="1876425,342900" o:gfxdata="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" path="m,l1819274,v31564,,57151,25587,57151,57151l1876425,342900,,342900,,xe" fillcolor="#002060" stroked="f" strokeweight="1pt">
+                <v:stroke joinstyle="miter"/>
+                <v:path arrowok="t" o:connecttype="custom" o:connectlocs="0,0;1819274,0;1876425,57151;1876425,342900;0,342900;0,0" o:connectangles="0,0,0,0,0,0"/>
+              </v:shape>
+            </w:pict>
+          </mc:Fallback>
+        </mc:AlternateContent>
+      </w:r>
+      <w:r>
+        <w:rPr>
+          <w:noProof/>
+        </w:rPr>
+        <mc:AlternateContent>
+          <mc:Choice Requires="wps">
+            <w:drawing>
+              <wp:anchor distT="0" distB="0" distL="114300" distR="114300" simplePos="0" relativeHeight="251691008" behindDoc="0" locked="0" layoutInCell="1" allowOverlap="1" wp14:anchorId="609D19A8" wp14:editId="4E2EEF2E">
+                <wp:simplePos x="0" y="0"/>
+                <wp:positionH relativeFrom="column">
+                  <wp:posOffset>3829050</wp:posOffset>
+                </wp:positionH>
+                <wp:positionV relativeFrom="paragraph">
+                  <wp:posOffset>186055</wp:posOffset>
+                </wp:positionV>
+                <wp:extent cx="1866900" cy="333375"/>
+                <wp:effectExtent l="0" t="0" r="0" b="9525"/>
+                <wp:wrapNone/>
+                <wp:docPr id="21" name="Rectangle: Single Corner Rounded 21"/>
+                <wp:cNvGraphicFramePr/>
+                <a:graphic xmlns:a="http://schemas.openxmlformats.org/drawingml/2006/main">
+                  <a:graphicData uri="http://schemas.microsoft.com/office/word/2010/wordprocessingShape">
+                    <wps:wsp>
+                      <wps:cNvSpPr/>
+                      <wps:spPr>
+                        <a:xfrm>
+                          <a:off x="0" y="0"/>
+                          <a:ext cx="1866900" cy="333375"/>
+                        </a:xfrm>
+                        <a:prstGeom prst="round1Rect">
+                          <a:avLst/>
+                        </a:prstGeom>
+                        <a:solidFill>
+                          <a:srgbClr val="00B0F0"/>
+                        </a:solidFill>
+                        <a:ln>
+                          <a:noFill/>
+                        </a:ln>
+                      </wps:spPr>
+                      <wps:style>
+                        <a:lnRef idx="2">
+                          <a:schemeClr val="accent1">
+                            <a:shade val="50000"/>
+                          </a:schemeClr>
+                        </a:lnRef>
+                        <a:fillRef idx="1">
+                          <a:schemeClr val="accent1"/>
+                        </a:fillRef>
+                        <a:effectRef idx="0">
+                          <a:schemeClr val="accent1"/>
+                        </a:effectRef>
+                        <a:fontRef idx="minor">
+                          <a:schemeClr val="lt1"/>
+                        </a:fontRef>
+                      </wps:style>
+                      <wps:bodyPr rot="0" spcFirstLastPara="0" vertOverflow="overflow" horzOverflow="overflow" vert="horz" wrap="square" lIns="91440" tIns="45720" rIns="91440" bIns="45720" numCol="1" spcCol="0" rtlCol="0" fromWordArt="0" anchor="ctr" anchorCtr="0" forceAA="0" compatLnSpc="1">
+                        <a:prstTxWarp prst="textNoShape">
+                          <a:avLst/>
+                        </a:prstTxWarp>
+                        <a:noAutofit/>
+                      </wps:bodyPr>
+                    </wps:wsp>
+                  </a:graphicData>
+                </a:graphic>
+                <wp14:sizeRelH relativeFrom="margin">
+                  <wp14:pctWidth>0</wp14:pctWidth>
+                </wp14:sizeRelH>
+                <wp14:sizeRelV relativeFrom="margin">
+                  <wp14:pctHeight>0</wp14:pctHeight>
+                </wp14:sizeRelV>
+              </wp:anchor>
+            </w:drawing>
+          </mc:Choice>
+          <mc:Fallback>
+            <w:pict>
+              <v:shape w14:anchorId="2C6321B4" id="Rectangle: Single Corner Rounded 21" o:spid="_x0000_s1026" style="position:absolute;margin-left:301.5pt;margin-top:14.65pt;width:147pt;height:26.25pt;z-index:251691008;visibility:visible;mso-wrap-style:square;mso-width-percent:0;mso-height-percent:0;mso-wrap-distance-left:9pt;mso-wrap-distance-top:0;mso-wrap-distance-right:9pt;mso-wrap-distance-bottom:0;mso-position-horizontal:absolute;mso-position-horizontal-relative:text;mso-position-vertical:absolute;mso-position-vertical-relative:text;mso-width-percent:0;mso-height-percent:0;mso-width-relative:margin;mso-height-relative:margin;v-text-anchor:middle" coordsize="1866900,333375" o:gfxdata="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" path="m,l1811336,v30687,,55564,24877,55564,55564l1866900,333375,,333375,,xe" fillcolor="#00b0f0" stroked="f" strokeweight="1pt">
+                <v:stroke joinstyle="miter"/>
+                <v:path arrowok="t" o:connecttype="custom" o:connectlocs="0,0;1811336,0;1866900,55564;1866900,333375;0,333375;0,0" o:connectangles="0,0,0,0,0,0"/>
+              </v:shape>
+            </w:pict>
+          </mc:Fallback>
+        </mc:AlternateContent>
+      </w:r>
+    </w:p>
+    <w:p/>
+    <w:p>
+      <w:pPr>
+        <w:tabs>
+          <w:tab w:val="left" w:pos="1245"/>
+        </w:tabs>
+      </w:pPr>
+      <w:r>
+        <w:rPr>
+          <w:noProof/>
+        </w:rPr>
+        <mc:AlternateContent>
+          <mc:Choice Requires="wps">
+            <w:drawing>
+              <wp:anchor distT="0" distB="0" distL="114300" distR="114300" simplePos="0" relativeHeight="251728896" behindDoc="0" locked="0" layoutInCell="1" allowOverlap="1" wp14:anchorId="694248E8" wp14:editId="105C4185">
+                <wp:simplePos x="0" y="0"/>
+                <wp:positionH relativeFrom="column">
+                  <wp:posOffset>3790950</wp:posOffset>
+                </wp:positionH>
+                <wp:positionV relativeFrom="paragraph">
+                  <wp:posOffset>44450</wp:posOffset>
+                </wp:positionV>
+                <wp:extent cx="3476625" cy="1971675"/>
+                <wp:effectExtent l="0" t="0" r="9525" b="9525"/>
+                <wp:wrapNone/>
+                <wp:docPr id="48" name="Text Box 48"/>
+                <wp:cNvGraphicFramePr/>
+                <a:graphic xmlns:a="http://schemas.openxmlformats.org/drawingml/2006/main">
+                  <a:graphicData uri="http://schemas.microsoft.com/office/word/2010/wordprocessingShape">
+                    <wps:wsp>
+                      <wps:cNvSpPr txBox="1"/>
+                      <wps:spPr>
+                        <a:xfrm>
+                          <a:off x="0" y="0"/>
+                          <a:ext cx="3476625" cy="1971675"/>
+                        </a:xfrm>
+                        <a:prstGeom prst="rect">
+                          <a:avLst/>
+                        </a:prstGeom>
+                        <a:solidFill>
+                          <a:schemeClr val="lt1"/>
+                        </a:solidFill>
+                        <a:ln w="6350">
+                          <a:noFill/>
+                        </a:ln>
+                      </wps:spPr>
+                      <wps:txbx>
+                        <w:txbxContent>
+                          <w:p>
+                            <w:pPr>
+                              <w:rPr>
+                                <w:b/>
+                                <w:bCs/>
+                                <w:sz w:val="24"/>
+                                <w:szCs w:val="24"/>
+                              </w:rPr>
+                            </w:pPr>
+                            <w:r>
+                              <w:rPr>
+                                <w:b/>
+                                <w:bCs/>
+                                <w:sz w:val="24"/>
+                                <w:szCs w:val="24"/>
+                              </w:rPr>
+                              <w:t>201</w:t>
+                            </w:r>
+                            <w:r>
+                              <w:rPr>
+                                <w:b/>
+                                <w:bCs/>
+                                <w:sz w:val="24"/>
+                                <w:szCs w:val="24"/>
+                              </w:rPr>
+                              <w:t>2</w:t>
+                            </w:r>
+                            <w:r>
+                              <w:rPr>
+                                <w:b/>
+                                <w:bCs/>
+                                <w:sz w:val="24"/>
+                                <w:szCs w:val="24"/>
+                              </w:rPr>
+                              <w:t xml:space="preserve"> – 201</w:t>
+                            </w:r>
+                            <w:r>
+                              <w:rPr>
+                                <w:b/>
+                                <w:bCs/>
+                                <w:sz w:val="24"/>
+                                <w:szCs w:val="24"/>
+                              </w:rPr>
+                              <w:t>4</w:t>
+                            </w:r>
+                            <w:r>
+                              <w:rPr>
+                                <w:b/>
+                                <w:bCs/>
+                                <w:sz w:val="24"/>
+                                <w:szCs w:val="24"/>
+                              </w:rPr>
+                              <w:t xml:space="preserve"> </w:t>
+                            </w:r>
+                            <w:r>
+                              <w:rPr>
+                                <w:b/>
+                                <w:bCs/>
+                                <w:sz w:val="24"/>
+                                <w:szCs w:val="24"/>
+                              </w:rPr>
+                              <w:t xml:space="preserve">Government School </w:t>
+                            </w:r>
+                            <w:proofErr w:type="spellStart"/>
+                            <w:r>
+                              <w:rPr>
+                                <w:b/>
+                                <w:bCs/>
+                                <w:sz w:val="24"/>
+                                <w:szCs w:val="24"/>
+                              </w:rPr>
+                              <w:t>Eathamozhy</w:t>
+                            </w:r>
+                            <w:proofErr w:type="spellEnd"/>
+                          </w:p>
+                          <w:p>
+                            <w:pPr>
+                              <w:rPr>
+                                <w:b/>
+                                <w:bCs/>
+                                <w:sz w:val="24"/>
+                                <w:szCs w:val="24"/>
+                              </w:rPr>
+                            </w:pPr>
+                            <w:r>
+                              <w:rPr>
+                                <w:b/>
+                                <w:bCs/>
+                                <w:sz w:val="24"/>
+                                <w:szCs w:val="24"/>
+                              </w:rPr>
+                              <w:t>Percentage – 92.1 %</w:t>
+                            </w:r>
+                          </w:p>
+                          <w:p>
+                            <w:pPr>
+                              <w:rPr>
+                                <w:b/>
+                                <w:bCs/>
+                                <w:sz w:val="24"/>
+                                <w:szCs w:val="24"/>
+                              </w:rPr>
+                            </w:pPr>
+                          </w:p>
+                          <w:p>
+                            <w:pPr>
+                              <w:rPr>
+                                <w:b/>
+                                <w:bCs/>
+                                <w:sz w:val="24"/>
+                                <w:szCs w:val="24"/>
+                              </w:rPr>
+                            </w:pPr>
+                            <w:r>
+                              <w:rPr>
+                                <w:b/>
+                                <w:bCs/>
+                                <w:sz w:val="24"/>
+                                <w:szCs w:val="24"/>
+                              </w:rPr>
+                              <w:t xml:space="preserve">2011-2012 Government School </w:t>
+                            </w:r>
+                            <w:proofErr w:type="spellStart"/>
+                            <w:r>
+                              <w:rPr>
+                                <w:b/>
+                                <w:bCs/>
+                                <w:sz w:val="24"/>
+                                <w:szCs w:val="24"/>
+                              </w:rPr>
+                              <w:t>Eathamozhy</w:t>
+                            </w:r>
+                            <w:proofErr w:type="spellEnd"/>
+                          </w:p>
+                          <w:p>
+                            <w:pPr>
+                              <w:rPr>
+                                <w:b/>
+                                <w:bCs/>
+                                <w:sz w:val="24"/>
+                                <w:szCs w:val="24"/>
+                              </w:rPr>
+                            </w:pPr>
+                            <w:r>
+                              <w:rPr>
+                                <w:b/>
+                                <w:bCs/>
+                                <w:sz w:val="24"/>
+                                <w:szCs w:val="24"/>
+                              </w:rPr>
+                              <w:t>Percentage - 89%</w:t>
+                            </w:r>
+                          </w:p>
+                          <w:p/>
+                        </w:txbxContent>
+                      </wps:txbx>
+                      <wps:bodyPr rot="0" spcFirstLastPara="0" vertOverflow="overflow" horzOverflow="overflow" vert="horz" wrap="square" lIns="91440" tIns="45720" rIns="91440" bIns="45720" numCol="1" spcCol="0" rtlCol="0" fromWordArt="0" anchor="t" anchorCtr="0" forceAA="0" compatLnSpc="1">
+                        <a:prstTxWarp prst="textNoShape">
+                          <a:avLst/>
+                        </a:prstTxWarp>
+                        <a:noAutofit/>
+                      </wps:bodyPr>
+                    </wps:wsp>
+                  </a:graphicData>
+                </a:graphic>
+              </wp:anchor>
+            </w:drawing>
+          </mc:Choice>
+          <mc:Fallback>
+            <w:pict>
+              <v:shape w14:anchorId="694248E8" id="Text Box 48" o:spid="_x0000_s1033" type="#_x0000_t202" style="position:absolute;margin-left:298.5pt;margin-top:3.5pt;width:273.75pt;height:155.25pt;z-index:251728896;visibility:visible;mso-wrap-style:square;mso-wrap-distance-left:9pt;mso-wrap-distance-top:0;mso-wrap-distance-right:9pt;mso-wrap-distance-bottom:0;mso-position-horizontal:absolute;mso-position-horizontal-relative:text;mso-position-vertical:absolute;mso-position-vertical-relative:text;v-text-anchor:top" o:gfxdata="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" fillcolor="white [3201]" stroked="f" strokeweight=".5pt">
+                <v:textbox>
+                  <w:txbxContent>
+                    <w:p>
+                      <w:pPr>
+                        <w:rPr>
+                          <w:b/>
+                          <w:bCs/>
+                          <w:sz w:val="24"/>
+                          <w:szCs w:val="24"/>
+                        </w:rPr>
+                      </w:pPr>
+                      <w:r>
+                        <w:rPr>
+                          <w:b/>
+                          <w:bCs/>
+                          <w:sz w:val="24"/>
+                          <w:szCs w:val="24"/>
+                        </w:rPr>
+                        <w:t>201</w:t>
+                      </w:r>
+                      <w:r>
+                        <w:rPr>
+                          <w:b/>
+                          <w:bCs/>
+                          <w:sz w:val="24"/>
+                          <w:szCs w:val="24"/>
+                        </w:rPr>
+                        <w:t>2</w:t>
+                      </w:r>
+                      <w:r>
+                        <w:rPr>
+                          <w:b/>
+                          <w:bCs/>
+                          <w:sz w:val="24"/>
+                          <w:szCs w:val="24"/>
+                        </w:rPr>
+                        <w:t xml:space="preserve"> – 201</w:t>
+                      </w:r>
+                      <w:r>
+                        <w:rPr>
+                          <w:b/>
+                          <w:bCs/>
+                          <w:sz w:val="24"/>
+                          <w:szCs w:val="24"/>
+                        </w:rPr>
+                        <w:t>4</w:t>
+                      </w:r>
+                      <w:r>
+                        <w:rPr>
+                          <w:b/>
+                          <w:bCs/>
+                          <w:sz w:val="24"/>
+                          <w:szCs w:val="24"/>
+                        </w:rPr>
+                        <w:t xml:space="preserve"> </w:t>
+                      </w:r>
+                      <w:r>
+                        <w:rPr>
+                          <w:b/>
+                          <w:bCs/>
+                          <w:sz w:val="24"/>
+                          <w:szCs w:val="24"/>
+                        </w:rPr>
+                        <w:t xml:space="preserve">Government School </w:t>
+                      </w:r>
+                      <w:proofErr w:type="spellStart"/>
+                      <w:r>
+                        <w:rPr>
+                          <w:b/>
+                          <w:bCs/>
+                          <w:sz w:val="24"/>
+                          <w:szCs w:val="24"/>
+                        </w:rPr>
+                        <w:t>Eathamozhy</w:t>
+                      </w:r>
+                      <w:proofErr w:type="spellEnd"/>
+                    </w:p>
+                    <w:p>
+                      <w:pPr>
+                        <w:rPr>
+                          <w:b/>
+                          <w:bCs/>
+                          <w:sz w:val="24"/>
+                          <w:szCs w:val="24"/>
+                        </w:rPr>
+                      </w:pPr>
+                      <w:r>
+                        <w:rPr>
+                          <w:b/>
+                          <w:bCs/>
+                          <w:sz w:val="24"/>
+                          <w:szCs w:val="24"/>
+                        </w:rPr>
+                        <w:t>Percentage – 92.1 %</w:t>
+                      </w:r>
+                    </w:p>
+                    <w:p>
+                      <w:pPr>
+                        <w:rPr>
+                          <w:b/>
+                          <w:bCs/>
+                          <w:sz w:val="24"/>
+                          <w:szCs w:val="24"/>
+                        </w:rPr>
+                      </w:pPr>
+                    </w:p>
+                    <w:p>
+                      <w:pPr>
+                        <w:rPr>
+                          <w:b/>
+                          <w:bCs/>
+                          <w:sz w:val="24"/>
+                          <w:szCs w:val="24"/>
+                        </w:rPr>
+                      </w:pPr>
+                      <w:r>
+                        <w:rPr>
+                          <w:b/>
+                          <w:bCs/>
+                          <w:sz w:val="24"/>
+                          <w:szCs w:val="24"/>
+                        </w:rPr>
+                        <w:t xml:space="preserve">2011-2012 Government School </w:t>
+                      </w:r>
+                      <w:proofErr w:type="spellStart"/>
+                      <w:r>
+                        <w:rPr>
+                          <w:b/>
+                          <w:bCs/>
+                          <w:sz w:val="24"/>
+                          <w:szCs w:val="24"/>
+                        </w:rPr>
+                        <w:t>Eathamozhy</w:t>
+                      </w:r>
+                      <w:proofErr w:type="spellEnd"/>
+                    </w:p>
+                    <w:p>
+                      <w:pPr>
+                        <w:rPr>
+                          <w:b/>
+                          <w:bCs/>
+                          <w:sz w:val="24"/>
+                          <w:szCs w:val="24"/>
+                        </w:rPr>
+                      </w:pPr>
+                      <w:r>
+                        <w:rPr>
+                          <w:b/>
+                          <w:bCs/>
+                          <w:sz w:val="24"/>
+                          <w:szCs w:val="24"/>
+                        </w:rPr>
+                        <w:t>Percentage - 89%</w:t>
+                      </w:r>
+                    </w:p>
+                    <w:p/>
+                  </w:txbxContent>
+                </v:textbox>
+              </v:shape>
+            </w:pict>
+          </mc:Fallback>
+        </mc:AlternateContent>
+      </w:r>
+      <w:r>
+        <w:rPr>
+          <w:noProof/>
+        </w:rPr>
+        <mc:AlternateContent>
+          <mc:Choice Requires="wps">
+            <w:drawing>
+              <wp:anchor distT="0" distB="0" distL="114300" distR="114300" simplePos="0" relativeHeight="251700224" behindDoc="0" locked="0" layoutInCell="1" allowOverlap="1" wp14:anchorId="5AB09934" wp14:editId="3DDD7047">
+                <wp:simplePos x="0" y="0"/>
+                <wp:positionH relativeFrom="column">
+                  <wp:posOffset>381000</wp:posOffset>
+                </wp:positionH>
+                <wp:positionV relativeFrom="paragraph">
+                  <wp:posOffset>44450</wp:posOffset>
+                </wp:positionV>
+                <wp:extent cx="2324100" cy="1200150"/>
+                <wp:effectExtent l="0" t="0" r="0" b="0"/>
+                <wp:wrapNone/>
+                <wp:docPr id="28" name="Text Box 28"/>
+                <wp:cNvGraphicFramePr/>
+                <a:graphic xmlns:a="http://schemas.openxmlformats.org/drawingml/2006/main">
+                  <a:graphicData uri="http://schemas.microsoft.com/office/word/2010/wordprocessingShape">
+                    <wps:wsp>
+                      <wps:cNvSpPr txBox="1"/>
+                      <wps:spPr>
+                        <a:xfrm>
+                          <a:off x="0" y="0"/>
+                          <a:ext cx="2324100" cy="1200150"/>
+                        </a:xfrm>
+                        <a:prstGeom prst="rect">
+                          <a:avLst/>
+                        </a:prstGeom>
+                        <a:solidFill>
+                          <a:schemeClr val="lt1"/>
+                        </a:solidFill>
+                        <a:ln w="6350">
+                          <a:noFill/>
+                        </a:ln>
+                      </wps:spPr>
+                      <wps:txbx>
+                        <w:txbxContent>
+                          <w:p>
+                            <w:pPr>
+                              <w:rPr>
+                                <w:rFonts w:ascii="IcoMoon-Free" w:hAnsi="IcoMoon-Free"/>
+                              </w:rPr>
+                            </w:pPr>
+                            <w:r>
+                              <w:rPr>
+                                <w:rFonts w:ascii="IcoMoon-Free" w:hAnsi="IcoMoon-Free"/>
+                                <w:color w:val="4472C4" w:themeColor="accent1"/>
+                              </w:rPr>
+                              <w:t></w:t>
+                            </w:r>
+                            <w:r>
+                              <w:rPr>
+                                <w:rFonts w:ascii="IcoMoon-Free" w:hAnsi="IcoMoon-Free"/>
+                              </w:rPr>
+                              <w:t xml:space="preserve"> gowthamanvai@gmail.com</w:t>
+                            </w:r>
+                          </w:p>
+                          <w:p>
+                            <w:pPr>
+                              <w:rPr>
+                                <w:rFonts w:ascii="IcoMoon-Free" w:hAnsi="IcoMoon-Free"/>
+                              </w:rPr>
+                            </w:pPr>
+                            <w:r>
+                              <w:rPr>
+                                <w:rFonts w:ascii="IcoMoon-Free" w:hAnsi="IcoMoon-Free"/>
+                                <w:color w:val="C00000"/>
+                              </w:rPr>
+                              <w:t></w:t>
+                            </w:r>
+                            <w:r>
+                              <w:rPr>
+                                <w:rFonts w:ascii="IcoMoon-Free" w:hAnsi="IcoMoon-Free"/>
+                              </w:rPr>
+                              <w:t xml:space="preserve"> +91 9363317466</w:t>
+                            </w:r>
+                          </w:p>
+                          <w:p>
+                            <w:pPr>
+                              <w:rPr>
+                                <w:rFonts w:ascii="IcoMoon-Free" w:hAnsi="IcoMoon-Free"/>
+                              </w:rPr>
+                            </w:pPr>
+                            <w:r>
+                              <w:rPr>
+                                <w:rFonts w:ascii="IcoMoon-Free" w:hAnsi="IcoMoon-Free"/>
+                                <w:color w:val="00B0F0"/>
+                              </w:rPr>
+                              <w:t></w:t>
+                            </w:r>
+                            <w:r>
+                              <w:rPr>
+                                <w:rFonts w:ascii="IcoMoon-Free" w:hAnsi="IcoMoon-Free"/>
+                              </w:rPr>
+                              <w:t xml:space="preserve"> www.domain.com</w:t>
+                            </w:r>
+                          </w:p>
+                          <w:p>
+                            <w:r>
+                              <w:rPr>
+                                <w:rFonts w:ascii="IcoMoon-Free" w:hAnsi="IcoMoon-Free"/>
+                                <w:color w:val="FF0000"/>
+                                <w:sz w:val="28"/>
+                                <w:szCs w:val="28"/>
+                              </w:rPr>
+                              <w:t></w:t>
+                            </w:r>
+                            <w:r>
+                              <w:rPr>
+                                <w:rFonts w:ascii="IcoMoon-Free" w:hAnsi="IcoMoon-Free"/>
+                              </w:rPr>
+                              <w:t xml:space="preserve"> Bangalore</w:t>
+                            </w:r>
+                          </w:p>
+                        </w:txbxContent>
+                      </wps:txbx>
+                      <wps:bodyPr rot="0" spcFirstLastPara="0" vertOverflow="overflow" horzOverflow="overflow" vert="horz" wrap="square" lIns="91440" tIns="45720" rIns="91440" bIns="45720" numCol="1" spcCol="0" rtlCol="0" fromWordArt="0" anchor="t" anchorCtr="0" forceAA="0" compatLnSpc="1">
+                        <a:prstTxWarp prst="textNoShape">
+                          <a:avLst/>
+                        </a:prstTxWarp>
+                        <a:noAutofit/>
+                      </wps:bodyPr>
+                    </wps:wsp>
+                  </a:graphicData>
+                </a:graphic>
+                <wp14:sizeRelH relativeFrom="margin">
+                  <wp14:pctWidth>0</wp14:pctWidth>
+                </wp14:sizeRelH>
+                <wp14:sizeRelV relativeFrom="margin">
+                  <wp14:pctHeight>0</wp14:pctHeight>
+                </wp14:sizeRelV>
+              </wp:anchor>
+            </w:drawing>
+          </mc:Choice>
+          <mc:Fallback>
+            <w:pict>
+              <v:shape w14:anchorId="5AB09934" id="Text Box 28" o:spid="_x0000_s1034" type="#_x0000_t202" style="position:absolute;margin-left:30pt;margin-top:3.5pt;width:183pt;height:94.5pt;z-index:251700224;visibility:visible;mso-wrap-style:square;mso-width-percent:0;mso-height-percent:0;mso-wrap-distance-left:9pt;mso-wrap-distance-top:0;mso-wrap-distance-right:9pt;mso-wrap-distance-bottom:0;mso-position-horizontal:absolute;mso-position-horizontal-relative:text;mso-position-vertical:absolute;mso-position-vertical-relative:text;mso-width-percent:0;mso-height-percent:0;mso-width-relative:margin;mso-height-relative:margin;v-text-anchor:top" o:gfxdata="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" fillcolor="white [3201]" stroked="f" strokeweight=".5pt">
+                <v:textbox>
+                  <w:txbxContent>
+                    <w:p>
+                      <w:pPr>
+                        <w:rPr>
+                          <w:rFonts w:ascii="IcoMoon-Free" w:hAnsi="IcoMoon-Free"/>
+                        </w:rPr>
+                      </w:pPr>
+                      <w:r>
+                        <w:rPr>
+                          <w:rFonts w:ascii="IcoMoon-Free" w:hAnsi="IcoMoon-Free"/>
+                          <w:color w:val="4472C4" w:themeColor="accent1"/>
+                        </w:rPr>
+                        <w:t></w:t>
+                      </w:r>
+                      <w:r>
+                        <w:rPr>
+                          <w:rFonts w:ascii="IcoMoon-Free" w:hAnsi="IcoMoon-Free"/>
+                        </w:rPr>
+                        <w:t xml:space="preserve"> gowthamanvai@gmail.com</w:t>
+                      </w:r>
+                    </w:p>
+                    <w:p>
+                      <w:pPr>
+                        <w:rPr>
+                          <w:rFonts w:ascii="IcoMoon-Free" w:hAnsi="IcoMoon-Free"/>
+                        </w:rPr>
+                      </w:pPr>
+                      <w:r>
+                        <w:rPr>
+                          <w:rFonts w:ascii="IcoMoon-Free" w:hAnsi="IcoMoon-Free"/>
+                          <w:color w:val="C00000"/>
+                        </w:rPr>
+                        <w:t></w:t>
+                      </w:r>
+                      <w:r>
+                        <w:rPr>
+                          <w:rFonts w:ascii="IcoMoon-Free" w:hAnsi="IcoMoon-Free"/>
+                        </w:rPr>
+                        <w:t xml:space="preserve"> +91 9363317466</w:t>
+                      </w:r>
+                    </w:p>
+                    <w:p>
+                      <w:pPr>
+                        <w:rPr>
+                          <w:rFonts w:ascii="IcoMoon-Free" w:hAnsi="IcoMoon-Free"/>
+                        </w:rPr>
+                      </w:pPr>
+                      <w:r>
+                        <w:rPr>
+                          <w:rFonts w:ascii="IcoMoon-Free" w:hAnsi="IcoMoon-Free"/>
+                          <w:color w:val="00B0F0"/>
+                        </w:rPr>
+                        <w:t></w:t>
+                      </w:r>
+                      <w:r>
+                        <w:rPr>
+                          <w:rFonts w:ascii="IcoMoon-Free" w:hAnsi="IcoMoon-Free"/>
+                        </w:rPr>
+                        <w:t xml:space="preserve"> www.domain.com</w:t>
+                      </w:r>
+                    </w:p>
+                    <w:p>
+                      <w:r>
+                        <w:rPr>
+                          <w:rFonts w:ascii="IcoMoon-Free" w:hAnsi="IcoMoon-Free"/>
+                          <w:color w:val="FF0000"/>
+                          <w:sz w:val="28"/>
+                          <w:szCs w:val="28"/>
+                        </w:rPr>
+                        <w:t></w:t>
+                      </w:r>
+                      <w:r>
+                        <w:rPr>
+                          <w:rFonts w:ascii="IcoMoon-Free" w:hAnsi="IcoMoon-Free"/>
+                        </w:rPr>
+                        <w:t xml:space="preserve"> Bangalore</w:t>
+                      </w:r>
+                    </w:p>
+                  </w:txbxContent>
+                </v:textbox>
+              </v:shape>
+            </w:pict>
+          </mc:Fallback>
+        </mc:AlternateContent>
+      </w:r>
+      <w:r>
+        <w:tab/>
+      </w:r>
+    </w:p>
+    <w:p/>
+    <w:p/>
+    <w:p/>
+    <w:p>
+      <w:r>
+        <w:rPr>
+          <w:noProof/>
+        </w:rPr>
+        <mc:AlternateContent>
+          <mc:Choice Requires="wps">
+            <w:drawing>
+              <wp:anchor distT="0" distB="0" distL="114300" distR="114300" simplePos="0" relativeHeight="251702272" behindDoc="0" locked="0" layoutInCell="1" allowOverlap="1" wp14:anchorId="6B6E5E45" wp14:editId="5B000FC2">
+                <wp:simplePos x="0" y="0"/>
+                <wp:positionH relativeFrom="column">
+                  <wp:posOffset>790575</wp:posOffset>
+                </wp:positionH>
+                <wp:positionV relativeFrom="paragraph">
+                  <wp:posOffset>111125</wp:posOffset>
+                </wp:positionV>
+                <wp:extent cx="1152525" cy="323850"/>
+                <wp:effectExtent l="0" t="0" r="9525" b="0"/>
+                <wp:wrapNone/>
+                <wp:docPr id="29" name="Text Box 29"/>
+                <wp:cNvGraphicFramePr/>
+                <a:graphic xmlns:a="http://schemas.openxmlformats.org/drawingml/2006/main">
+                  <a:graphicData uri="http://schemas.microsoft.com/office/word/2010/wordprocessingShape">
+                    <wps:wsp>
+                      <wps:cNvSpPr txBox="1"/>
+                      <wps:spPr>
+                        <a:xfrm>
+                          <a:off x="0" y="0"/>
+                          <a:ext cx="1152525" cy="323850"/>
+                        </a:xfrm>
+                        <a:prstGeom prst="rect">
+                          <a:avLst/>
+                        </a:prstGeom>
+                        <a:solidFill>
+                          <a:schemeClr val="lt1"/>
+                        </a:solidFill>
+                        <a:ln w="6350">
+                          <a:noFill/>
+                        </a:ln>
+                      </wps:spPr>
+                      <wps:txbx>
+                        <w:txbxContent>
+                          <w:p>
+                            <w:pPr>
+                              <w:rPr>
+                                <w:rFonts w:ascii="Arial" w:hAnsi="Arial" w:cs="Arial"/>
+                                <w:b/>
+                                <w:bCs/>
+                                <w:color w:val="0070C0"/>
+                                <w:sz w:val="28"/>
+                                <w:szCs w:val="28"/>
+                              </w:rPr>
+                            </w:pPr>
+                            <w:r>
+                              <w:rPr>
+                                <w:rFonts w:ascii="Arial" w:hAnsi="Arial" w:cs="Arial"/>
+                                <w:b/>
+                                <w:bCs/>
+                                <w:color w:val="0070C0"/>
+                                <w:sz w:val="28"/>
+                                <w:szCs w:val="28"/>
+                              </w:rPr>
+                              <w:t>SKILLS</w:t>
+                            </w:r>
+                          </w:p>
+                        </w:txbxContent>
+                      </wps:txbx>
+                      <wps:bodyPr rot="0" spcFirstLastPara="0" vertOverflow="overflow" horzOverflow="overflow" vert="horz" wrap="square" lIns="91440" tIns="45720" rIns="91440" bIns="45720" numCol="1" spcCol="0" rtlCol="0" fromWordArt="0" anchor="t" anchorCtr="0" forceAA="0" compatLnSpc="1">
+                        <a:prstTxWarp prst="textNoShape">
+                          <a:avLst/>
+                        </a:prstTxWarp>
+                        <a:noAutofit/>
+                      </wps:bodyPr>
+                    </wps:wsp>
+                  </a:graphicData>
+                </a:graphic>
+                <wp14:sizeRelH relativeFrom="margin">
+                  <wp14:pctWidth>0</wp14:pctWidth>
+                </wp14:sizeRelH>
+              </wp:anchor>
+            </w:drawing>
+          </mc:Choice>
+          <mc:Fallback>
+            <w:pict>
+              <v:shape w14:anchorId="6B6E5E45" id="Text Box 29" o:spid="_x0000_s1035" type="#_x0000_t202" style="position:absolute;margin-left:62.25pt;margin-top:8.75pt;width:90.75pt;height:25.5pt;z-index:251702272;visibility:visible;mso-wrap-style:square;mso-width-percent:0;mso-wrap-distance-left:9pt;mso-wrap-distance-top:0;mso-wrap-distance-right:9pt;mso-wrap-distance-bottom:0;mso-position-horizontal:absolute;mso-position-horizontal-relative:text;mso-position-vertical:absolute;mso-position-vertical-relative:text;mso-width-percent:0;mso-width-relative:margin;v-text-anchor:top" o:gfxdata="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" fillcolor="white [3201]" stroked="f" strokeweight=".5pt">
+                <v:textbox>
+                  <w:txbxContent>
+                    <w:p>
+                      <w:pPr>
+                        <w:rPr>
+                          <w:rFonts w:ascii="Arial" w:hAnsi="Arial" w:cs="Arial"/>
+                          <w:b/>
+                          <w:bCs/>
+                          <w:color w:val="0070C0"/>
+                          <w:sz w:val="28"/>
+                          <w:szCs w:val="28"/>
+                        </w:rPr>
+                      </w:pPr>
+                      <w:r>
+                        <w:rPr>
+                          <w:rFonts w:ascii="Arial" w:hAnsi="Arial" w:cs="Arial"/>
+                          <w:b/>
+                          <w:bCs/>
+                          <w:color w:val="0070C0"/>
+                          <w:sz w:val="28"/>
+                          <w:szCs w:val="28"/>
+                        </w:rPr>
+                        <w:t>SKILLS</w:t>
+                      </w:r>
+                    </w:p>
+                  </w:txbxContent>
+                </v:textbox>
+              </v:shape>
+            </w:pict>
+          </mc:Fallback>
+        </mc:AlternateContent>
+      </w:r>
+    </w:p>
+    <w:p>
+      <w:pPr>
+        <w:rPr>
+          <w:rFonts w:ascii="IcoMoon-Free" w:hAnsi="IcoMoon-Free"/>
+        </w:rPr>
+      </w:pPr>
+      <w:r>
+        <w:rPr>
+          <w:rFonts w:ascii="IcoMoon-Free" w:hAnsi="IcoMoon-Free"/>
+          <w:noProof/>
+        </w:rPr>
+        <mc:AlternateContent>
+          <mc:Choice Requires="wps">
+            <w:drawing>
+              <wp:anchor distT="0" distB="0" distL="114300" distR="114300" simplePos="0" relativeHeight="251703296" behindDoc="0" locked="0" layoutInCell="1" allowOverlap="1" wp14:anchorId="5B33D653" wp14:editId="78ECC7C7">
+                <wp:simplePos x="0" y="0"/>
+                <wp:positionH relativeFrom="column">
+                  <wp:posOffset>333375</wp:posOffset>
+                </wp:positionH>
+                <wp:positionV relativeFrom="paragraph">
+                  <wp:posOffset>226060</wp:posOffset>
+                </wp:positionV>
+                <wp:extent cx="2752725" cy="1533525"/>
+                <wp:effectExtent l="0" t="0" r="9525" b="9525"/>
+                <wp:wrapNone/>
+                <wp:docPr id="30" name="Text Box 30"/>
+                <wp:cNvGraphicFramePr/>
+                <a:graphic xmlns:a="http://schemas.openxmlformats.org/drawingml/2006/main">
+                  <a:graphicData uri="http://schemas.microsoft.com/office/word/2010/wordprocessingShape">
+                    <wps:wsp>
+                      <wps:cNvSpPr txBox="1"/>
+                      <wps:spPr>
+                        <a:xfrm>
+                          <a:off x="0" y="0"/>
+                          <a:ext cx="2752725" cy="1533525"/>
+                        </a:xfrm>
+                        <a:prstGeom prst="rect">
+                          <a:avLst/>
+                        </a:prstGeom>
+                        <a:solidFill>
+                          <a:schemeClr val="lt1"/>
+                        </a:solidFill>
+                        <a:ln w="6350">
+                          <a:noFill/>
+                        </a:ln>
+                      </wps:spPr>
+                      <wps:txbx>
+                        <w:txbxContent>
+                          <w:p>
+                            <w:pPr>
+                              <w:rPr>
+                                <w:rFonts w:ascii="Arial" w:hAnsi="Arial" w:cs="Arial"/>
+                                <w:b/>
+                                <w:bCs/>
+                              </w:rPr>
+                            </w:pPr>
+                            <w:r>
+                              <w:rPr>
+                                <w:rFonts w:ascii="Arial" w:hAnsi="Arial" w:cs="Arial"/>
+                                <w:b/>
+                                <w:bCs/>
+                              </w:rPr>
+                              <w:t xml:space="preserve">Graphics Design  </w:t>
+                            </w:r>
+                          </w:p>
+                          <w:p>
+                            <w:pPr>
+                              <w:rPr>
+                                <w:rFonts w:ascii="Arial" w:hAnsi="Arial" w:cs="Arial"/>
+                                <w:b/>
+                                <w:bCs/>
+                              </w:rPr>
+                            </w:pPr>
+                            <w:r>
+                              <w:rPr>
+                                <w:rFonts w:ascii="Arial" w:hAnsi="Arial" w:cs="Arial"/>
+                                <w:b/>
+                                <w:bCs/>
+                              </w:rPr>
+                              <w:t>Web Design</w:t>
+                            </w:r>
+                          </w:p>
+                          <w:p>
+                            <w:pPr>
+                              <w:rPr>
+                                <w:rFonts w:ascii="Arial" w:hAnsi="Arial" w:cs="Arial"/>
+                                <w:b/>
+                                <w:bCs/>
+                              </w:rPr>
+                            </w:pPr>
+                            <w:r>
+                              <w:rPr>
+                                <w:rFonts w:ascii="Arial" w:hAnsi="Arial" w:cs="Arial"/>
+                                <w:b/>
+                                <w:bCs/>
+                              </w:rPr>
+                              <w:t>Coding</w:t>
+                            </w:r>
+                          </w:p>
+                          <w:p>
+                            <w:pPr>
+                              <w:rPr>
+                                <w:rFonts w:ascii="Arial" w:hAnsi="Arial" w:cs="Arial"/>
+                                <w:b/>
+                                <w:bCs/>
+                              </w:rPr>
+                            </w:pPr>
+                            <w:r>
+                              <w:rPr>
+                                <w:rFonts w:ascii="Arial" w:hAnsi="Arial" w:cs="Arial"/>
+                                <w:b/>
+                                <w:bCs/>
+                              </w:rPr>
+                              <w:t>Animation</w:t>
+                            </w:r>
+                          </w:p>
+                          <w:p>
+                            <w:pPr>
+                              <w:rPr>
+                                <w:rFonts w:ascii="Arial" w:hAnsi="Arial" w:cs="Arial"/>
+                                <w:b/>
+                                <w:bCs/>
+                              </w:rPr>
+                            </w:pPr>
+                            <w:r>
+                              <w:rPr>
+                                <w:rFonts w:ascii="Arial" w:hAnsi="Arial" w:cs="Arial"/>
+                                <w:b/>
+                                <w:bCs/>
+                              </w:rPr>
+                              <w:t>UI Design</w:t>
+                            </w:r>
+                          </w:p>
+                        </w:txbxContent>
+                      </wps:txbx>
+                      <wps:bodyPr rot="0" spcFirstLastPara="0" vertOverflow="overflow" horzOverflow="overflow" vert="horz" wrap="square" lIns="91440" tIns="45720" rIns="91440" bIns="45720" numCol="1" spcCol="0" rtlCol="0" fromWordArt="0" anchor="t" anchorCtr="0" forceAA="0" compatLnSpc="1">
+                        <a:prstTxWarp prst="textNoShape">
+                          <a:avLst/>
+                        </a:prstTxWarp>
+                        <a:noAutofit/>
+                      </wps:bodyPr>
+                    </wps:wsp>
+                  </a:graphicData>
+                </a:graphic>
+                <wp14:sizeRelH relativeFrom="margin">
+                  <wp14:pctWidth>0</wp14:pctWidth>
+                </wp14:sizeRelH>
+                <wp14:sizeRelV relativeFrom="margin">
+                  <wp14:pctHeight>0</wp14:pctHeight>
+                </wp14:sizeRelV>
+              </wp:anchor>
+            </w:drawing>
+          </mc:Choice>
+          <mc:Fallback>
+            <w:pict>
+              <v:shape w14:anchorId="5B33D653" id="Text Box 30" o:spid="_x0000_s1036" type="#_x0000_t202" style="position:absolute;margin-left:26.25pt;margin-top:17.8pt;width:216.75pt;height:120.75pt;z-index:251703296;visibility:visible;mso-wrap-style:square;mso-width-percent:0;mso-height-percent:0;mso-wrap-distance-left:9pt;mso-wrap-distance-top:0;mso-wrap-distance-right:9pt;mso-wrap-distance-bottom:0;mso-position-horizontal:absolute;mso-position-horizontal-relative:text;mso-position-vertical:absolute;mso-position-vertical-relative:text;mso-width-percent:0;mso-height-percent:0;mso-width-relative:margin;mso-height-relative:margin;v-text-anchor:top" o:gfxdata="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" fillcolor="white [3201]" stroked="f" strokeweight=".5pt">
+                <v:textbox>
+                  <w:txbxContent>
+                    <w:p>
+                      <w:pPr>
+                        <w:rPr>
+                          <w:rFonts w:ascii="Arial" w:hAnsi="Arial" w:cs="Arial"/>
+                          <w:b/>
+                          <w:bCs/>
+                        </w:rPr>
+                      </w:pPr>
+                      <w:r>
+                        <w:rPr>
+                          <w:rFonts w:ascii="Arial" w:hAnsi="Arial" w:cs="Arial"/>
+                          <w:b/>
+                          <w:bCs/>
+                        </w:rPr>
+                        <w:t xml:space="preserve">Graphics Design  </w:t>
+                      </w:r>
+                    </w:p>
+                    <w:p>
+                      <w:pPr>
+                        <w:rPr>
+                          <w:rFonts w:ascii="Arial" w:hAnsi="Arial" w:cs="Arial"/>
+                          <w:b/>
+                          <w:bCs/>
+                        </w:rPr>
+                      </w:pPr>
+                      <w:r>
+                        <w:rPr>
+                          <w:rFonts w:ascii="Arial" w:hAnsi="Arial" w:cs="Arial"/>
+                          <w:b/>
+                          <w:bCs/>
+                        </w:rPr>
+                        <w:t>Web Design</w:t>
+                      </w:r>
+                    </w:p>
+                    <w:p>
+                      <w:pPr>
+                        <w:rPr>
+                          <w:rFonts w:ascii="Arial" w:hAnsi="Arial" w:cs="Arial"/>
+                          <w:b/>
+                          <w:bCs/>
+                        </w:rPr>
+                      </w:pPr>
+                      <w:r>
+                        <w:rPr>
+                          <w:rFonts w:ascii="Arial" w:hAnsi="Arial" w:cs="Arial"/>
+                          <w:b/>
+                          <w:bCs/>
+                        </w:rPr>
+                        <w:t>Coding</w:t>
+                      </w:r>
+                    </w:p>
+                    <w:p>
+                      <w:pPr>
+                        <w:rPr>
+                          <w:rFonts w:ascii="Arial" w:hAnsi="Arial" w:cs="Arial"/>
+                          <w:b/>
+                          <w:bCs/>
+                        </w:rPr>
+                      </w:pPr>
+                      <w:r>
+                        <w:rPr>
+                          <w:rFonts w:ascii="Arial" w:hAnsi="Arial" w:cs="Arial"/>
+                          <w:b/>
+                          <w:bCs/>
+                        </w:rPr>
+                        <w:t>Animation</w:t>
+                      </w:r>
+                    </w:p>
+                    <w:p>
+                      <w:pPr>
+                        <w:rPr>
+                          <w:rFonts w:ascii="Arial" w:hAnsi="Arial" w:cs="Arial"/>
+                          <w:b/>
+                          <w:bCs/>
+                        </w:rPr>
+                      </w:pPr>
+                      <w:r>
+                        <w:rPr>
+                          <w:rFonts w:ascii="Arial" w:hAnsi="Arial" w:cs="Arial"/>
+                          <w:b/>
+                          <w:bCs/>
+                        </w:rPr>
+                        <w:t>UI Design</w:t>
+                      </w:r>
+                    </w:p>
+                  </w:txbxContent>
+                </v:textbox>
+              </v:shape>
+            </w:pict>
+          </mc:Fallback>
+        </mc:AlternateContent>
+      </w:r>
+    </w:p>
+    <w:p>
+      <w:pPr>
+        <w:tabs>
+          <w:tab w:val="left" w:pos="1545"/>
+        </w:tabs>
+      </w:pPr>
+      <w:r>
+        <w:rPr>
+          <w:noProof/>
+        </w:rPr>
+        <mc:AlternateContent>
+          <mc:Choice Requires="wps">
+            <w:drawing>
+              <wp:anchor distT="0" distB="0" distL="114300" distR="114300" simplePos="0" relativeHeight="251727872" behindDoc="0" locked="0" layoutInCell="1" allowOverlap="1" wp14:anchorId="2A54019C" wp14:editId="71AE6763">
+                <wp:simplePos x="0" y="0"/>
+                <wp:positionH relativeFrom="column">
+                  <wp:posOffset>3819525</wp:posOffset>
+                </wp:positionH>
+                <wp:positionV relativeFrom="paragraph">
+                  <wp:posOffset>1002030</wp:posOffset>
+                </wp:positionV>
+                <wp:extent cx="3552825" cy="2333625"/>
+                <wp:effectExtent l="0" t="0" r="9525" b="9525"/>
+                <wp:wrapNone/>
+                <wp:docPr id="45" name="Text Box 45"/>
+                <wp:cNvGraphicFramePr/>
+                <a:graphic xmlns:a="http://schemas.openxmlformats.org/drawingml/2006/main">
+                  <a:graphicData uri="http://schemas.microsoft.com/office/word/2010/wordprocessingShape">
+                    <wps:wsp>
+                      <wps:cNvSpPr txBox="1"/>
+                      <wps:spPr>
+                        <a:xfrm>
+                          <a:off x="0" y="0"/>
+                          <a:ext cx="3552825" cy="2333625"/>
+                        </a:xfrm>
+                        <a:prstGeom prst="rect">
+                          <a:avLst/>
+                        </a:prstGeom>
+                        <a:solidFill>
+                          <a:schemeClr val="lt1"/>
+                        </a:solidFill>
+                        <a:ln w="6350">
+                          <a:noFill/>
+                        </a:ln>
+                      </wps:spPr>
+                      <wps:txbx>
+                        <w:txbxContent>
+                          <w:p>
+                            <w:pPr>
+                              <w:rPr>
+                                <w:b/>
+                                <w:bCs/>
+                                <w:sz w:val="24"/>
+                                <w:szCs w:val="24"/>
+                              </w:rPr>
+                            </w:pPr>
+                            <w:r>
+                              <w:rPr>
+                                <w:b/>
+                                <w:bCs/>
+                                <w:sz w:val="24"/>
+                                <w:szCs w:val="24"/>
+                              </w:rPr>
+                              <w:t xml:space="preserve">2018 – 2019 </w:t>
+                            </w:r>
+                            <w:proofErr w:type="spellStart"/>
+                            <w:r>
+                              <w:rPr>
+                                <w:b/>
+                                <w:bCs/>
+                                <w:sz w:val="24"/>
+                                <w:szCs w:val="24"/>
+                              </w:rPr>
+                              <w:t>Linkeddots</w:t>
+                            </w:r>
+                            <w:proofErr w:type="spellEnd"/>
+                            <w:r>
+                              <w:rPr>
+                                <w:b/>
+                                <w:bCs/>
+                                <w:sz w:val="24"/>
+                                <w:szCs w:val="24"/>
+                              </w:rPr>
+                              <w:t xml:space="preserve"> Engineering Solutions</w:t>
+                            </w:r>
+                          </w:p>
+                          <w:p>
+                            <w:pPr>
+                              <w:rPr>
+                                <w:rFonts w:ascii="Open Sans" w:hAnsi="Open Sans" w:cs="Open Sans"/>
+                                <w:color w:val="000000"/>
+                                <w:sz w:val="21"/>
+                                <w:szCs w:val="21"/>
+                                <w:shd w:val="clear" w:color="auto" w:fill="FFFFFF"/>
+                              </w:rPr>
+                            </w:pPr>
+                            <w:r>
+                              <w:rPr>
+                                <w:rStyle w:val="Strong"/>
+                                <w:rFonts w:ascii="Open Sans" w:hAnsi="Open Sans" w:cs="Open Sans"/>
+                                <w:color w:val="000000"/>
+                                <w:sz w:val="21"/>
+                                <w:szCs w:val="21"/>
+                                <w:shd w:val="clear" w:color="auto" w:fill="FFFFFF"/>
+                              </w:rPr>
+                              <w:t>Lorem Ipsum</w:t>
+                            </w:r>
+                            <w:r>
+                              <w:rPr>
+                                <w:rFonts w:ascii="Open Sans" w:hAnsi="Open Sans" w:cs="Open Sans"/>
+                                <w:color w:val="000000"/>
+                                <w:sz w:val="21"/>
+                                <w:szCs w:val="21"/>
+                                <w:shd w:val="clear" w:color="auto" w:fill="FFFFFF"/>
+                              </w:rPr>
+                              <w:t> is simply dummy text of the printing and typesetting industry. Lorem Ipsum has been the industry's standard dummy text ever since the 1500s, when an unknown printer took a galley of</w:t>
+                            </w:r>
+                          </w:p>
+                          <w:p>
+                            <w:pPr>
+                              <w:rPr>
+                                <w:b/>
+                                <w:bCs/>
+                                <w:sz w:val="24"/>
+                                <w:szCs w:val="24"/>
+                              </w:rPr>
+                            </w:pPr>
+                            <w:r>
+                              <w:rPr>
+                                <w:b/>
+                                <w:bCs/>
+                                <w:sz w:val="24"/>
+                                <w:szCs w:val="24"/>
+                              </w:rPr>
+                              <w:t>201</w:t>
+                            </w:r>
+                            <w:r>
+                              <w:rPr>
+                                <w:b/>
+                                <w:bCs/>
+                                <w:sz w:val="24"/>
+                                <w:szCs w:val="24"/>
+                              </w:rPr>
+                              <w:t>9</w:t>
+                            </w:r>
+                            <w:r>
+                              <w:rPr>
+                                <w:b/>
+                                <w:bCs/>
+                                <w:sz w:val="24"/>
+                                <w:szCs w:val="24"/>
+                              </w:rPr>
+                              <w:t xml:space="preserve"> – 20</w:t>
+                            </w:r>
+                            <w:r>
+                              <w:rPr>
+                                <w:b/>
+                                <w:bCs/>
+                                <w:sz w:val="24"/>
+                                <w:szCs w:val="24"/>
+                              </w:rPr>
+                              <w:t>21</w:t>
+                            </w:r>
+                            <w:r>
+                              <w:rPr>
+                                <w:b/>
+                                <w:bCs/>
+                                <w:sz w:val="24"/>
+                                <w:szCs w:val="24"/>
+                              </w:rPr>
+                              <w:t xml:space="preserve"> </w:t>
+                            </w:r>
+                            <w:r>
+                              <w:rPr>
+                                <w:b/>
+                                <w:bCs/>
+                                <w:sz w:val="24"/>
+                                <w:szCs w:val="24"/>
+                              </w:rPr>
+                              <w:t>Sonata Software</w:t>
+                            </w:r>
+                          </w:p>
+                          <w:p>
+                            <w:pPr>
+                              <w:rPr>
+                                <w:rFonts w:ascii="Open Sans" w:hAnsi="Open Sans" w:cs="Open Sans"/>
+                                <w:color w:val="000000"/>
+                                <w:sz w:val="21"/>
+                                <w:szCs w:val="21"/>
+                                <w:shd w:val="clear" w:color="auto" w:fill="FFFFFF"/>
+                              </w:rPr>
+                            </w:pPr>
+                            <w:r>
+                              <w:rPr>
+                                <w:rStyle w:val="Strong"/>
+                                <w:rFonts w:ascii="Open Sans" w:hAnsi="Open Sans" w:cs="Open Sans"/>
+                                <w:color w:val="000000"/>
+                                <w:sz w:val="21"/>
+                                <w:szCs w:val="21"/>
+                                <w:shd w:val="clear" w:color="auto" w:fill="FFFFFF"/>
+                              </w:rPr>
+                              <w:t>Lorem Ipsum</w:t>
+                            </w:r>
+                            <w:r>
+                              <w:rPr>
+                                <w:rFonts w:ascii="Open Sans" w:hAnsi="Open Sans" w:cs="Open Sans"/>
+                                <w:color w:val="000000"/>
+                                <w:sz w:val="21"/>
+                                <w:szCs w:val="21"/>
+                                <w:shd w:val="clear" w:color="auto" w:fill="FFFFFF"/>
+                              </w:rPr>
+                              <w:t> is simply dummy text of the printing and typesetting industry. Lorem Ipsum has been the industry's standard dummy text ever since the 1500s, when an unknown printer took a galley of</w:t>
+                            </w:r>
+                          </w:p>
+                          <w:p/>
+                          <w:p/>
+                        </w:txbxContent>
+                      </wps:txbx>
+                      <wps:bodyPr rot="0" spcFirstLastPara="0" vertOverflow="overflow" horzOverflow="overflow" vert="horz" wrap="square" lIns="91440" tIns="45720" rIns="91440" bIns="45720" numCol="1" spcCol="0" rtlCol="0" fromWordArt="0" anchor="t" anchorCtr="0" forceAA="0" compatLnSpc="1">
+                        <a:prstTxWarp prst="textNoShape">
+                          <a:avLst/>
+                        </a:prstTxWarp>
+                        <a:noAutofit/>
+                      </wps:bodyPr>
+                    </wps:wsp>
+                  </a:graphicData>
+                </a:graphic>
+              </wp:anchor>
+            </w:drawing>
+          </mc:Choice>
+          <mc:Fallback>
+            <w:pict>
+              <v:shape w14:anchorId="2A54019C" id="Text Box 45" o:spid="_x0000_s1037" type="#_x0000_t202" style="position:absolute;margin-left:300.75pt;margin-top:78.9pt;width:279.75pt;height:183.75pt;z-index:251727872;visibility:visible;mso-wrap-style:square;mso-wrap-distance-left:9pt;mso-wrap-distance-top:0;mso-wrap-distance-right:9pt;mso-wrap-distance-bottom:0;mso-position-horizontal:absolute;mso-position-horizontal-relative:text;mso-position-vertical:absolute;mso-position-vertical-relative:text;v-text-anchor:top" o:gfxdata="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" fillcolor="white [3201]" stroked="f" strokeweight=".5pt">
+                <v:textbox>
+                  <w:txbxContent>
+                    <w:p>
+                      <w:pPr>
+                        <w:rPr>
+                          <w:b/>
+                          <w:bCs/>
+                          <w:sz w:val="24"/>
+                          <w:szCs w:val="24"/>
+                        </w:rPr>
+                      </w:pPr>
+                      <w:r>
+                        <w:rPr>
+                          <w:b/>
+                          <w:bCs/>
+                          <w:sz w:val="24"/>
+                          <w:szCs w:val="24"/>
+                        </w:rPr>
+                        <w:t xml:space="preserve">2018 – 2019 </w:t>
+                      </w:r>
+                      <w:proofErr w:type="spellStart"/>
+                      <w:r>
+                        <w:rPr>
+                          <w:b/>
+                          <w:bCs/>
+                          <w:sz w:val="24"/>
+                          <w:szCs w:val="24"/>
+                        </w:rPr>
+                        <w:t>Linkeddots</w:t>
+                      </w:r>
+                      <w:proofErr w:type="spellEnd"/>
+                      <w:r>
+                        <w:rPr>
+                          <w:b/>
+                          <w:bCs/>
+                          <w:sz w:val="24"/>
+                          <w:szCs w:val="24"/>
+                        </w:rPr>
+                        <w:t xml:space="preserve"> Engineering Solutions</w:t>
+                      </w:r>
+                    </w:p>
+                    <w:p>
+                      <w:pPr>
+                        <w:rPr>
+                          <w:rFonts w:ascii="Open Sans" w:hAnsi="Open Sans" w:cs="Open Sans"/>
+                          <w:color w:val="000000"/>
+                          <w:sz w:val="21"/>
+                          <w:szCs w:val="21"/>
+                          <w:shd w:val="clear" w:color="auto" w:fill="FFFFFF"/>
+                        </w:rPr>
+                      </w:pPr>
+                      <w:r>
+                        <w:rPr>
+                          <w:rStyle w:val="Strong"/>
+                          <w:rFonts w:ascii="Open Sans" w:hAnsi="Open Sans" w:cs="Open Sans"/>
+                          <w:color w:val="000000"/>
+                          <w:sz w:val="21"/>
+                          <w:szCs w:val="21"/>
+                          <w:shd w:val="clear" w:color="auto" w:fill="FFFFFF"/>
+                        </w:rPr>
+                        <w:t>Lorem Ipsum</w:t>
+                      </w:r>
+                      <w:r>
+                        <w:rPr>
+                          <w:rFonts w:ascii="Open Sans" w:hAnsi="Open Sans" w:cs="Open Sans"/>
+                          <w:color w:val="000000"/>
+                          <w:sz w:val="21"/>
+                          <w:szCs w:val="21"/>
+                          <w:shd w:val="clear" w:color="auto" w:fill="FFFFFF"/>
+                        </w:rPr>
+                        <w:t> is simply dummy text of the printing and typesetting industry. Lorem Ipsum has been the industry's standard dummy text ever since the 1500s, when an unknown printer took a galley of</w:t>
+                      </w:r>
+                    </w:p>
+                    <w:p>
+                      <w:pPr>
+                        <w:rPr>
+                          <w:b/>
+                          <w:bCs/>
+                          <w:sz w:val="24"/>
+                          <w:szCs w:val="24"/>
+                        </w:rPr>
+                      </w:pPr>
+                      <w:r>
+                        <w:rPr>
+                          <w:b/>
+                          <w:bCs/>
+                          <w:sz w:val="24"/>
+                          <w:szCs w:val="24"/>
+                        </w:rPr>
+                        <w:t>201</w:t>
+                      </w:r>
+                      <w:r>
+                        <w:rPr>
+                          <w:b/>
+                          <w:bCs/>
+                          <w:sz w:val="24"/>
+                          <w:szCs w:val="24"/>
+                        </w:rPr>
+                        <w:t>9</w:t>
+                      </w:r>
+                      <w:r>
+                        <w:rPr>
+                          <w:b/>
+                          <w:bCs/>
+                          <w:sz w:val="24"/>
+                          <w:szCs w:val="24"/>
+                        </w:rPr>
+                        <w:t xml:space="preserve"> – 20</w:t>
+                      </w:r>
+                      <w:r>
+                        <w:rPr>
+                          <w:b/>
+                          <w:bCs/>
+                          <w:sz w:val="24"/>
+                          <w:szCs w:val="24"/>
+                        </w:rPr>
+                        <w:t>21</w:t>
+                      </w:r>
+                      <w:r>
+                        <w:rPr>
+                          <w:b/>
+                          <w:bCs/>
+                          <w:sz w:val="24"/>
+                          <w:szCs w:val="24"/>
+                        </w:rPr>
+                        <w:t xml:space="preserve"> </w:t>
+                      </w:r>
+                      <w:r>
+                        <w:rPr>
+                          <w:b/>
+                          <w:bCs/>
+                          <w:sz w:val="24"/>
+                          <w:szCs w:val="24"/>
+                        </w:rPr>
+                        <w:t>Sonata Software</w:t>
+                      </w:r>
+                    </w:p>
+                    <w:p>
+                      <w:pPr>
+                        <w:rPr>
+                          <w:rFonts w:ascii="Open Sans" w:hAnsi="Open Sans" w:cs="Open Sans"/>
+                          <w:color w:val="000000"/>
+                          <w:sz w:val="21"/>
+                          <w:szCs w:val="21"/>
+                          <w:shd w:val="clear" w:color="auto" w:fill="FFFFFF"/>
+                        </w:rPr>
+                      </w:pPr>
+                      <w:r>
+                        <w:rPr>
+                          <w:rStyle w:val="Strong"/>
+                          <w:rFonts w:ascii="Open Sans" w:hAnsi="Open Sans" w:cs="Open Sans"/>
+                          <w:color w:val="000000"/>
+                          <w:sz w:val="21"/>
+                          <w:szCs w:val="21"/>
+                          <w:shd w:val="clear" w:color="auto" w:fill="FFFFFF"/>
+                        </w:rPr>
+                        <w:t>Lorem Ipsum</w:t>
+                      </w:r>
+                      <w:r>
+                        <w:rPr>
+                          <w:rFonts w:ascii="Open Sans" w:hAnsi="Open Sans" w:cs="Open Sans"/>
+                          <w:color w:val="000000"/>
+                          <w:sz w:val="21"/>
+                          <w:szCs w:val="21"/>
+                          <w:shd w:val="clear" w:color="auto" w:fill="FFFFFF"/>
+                        </w:rPr>
+                        <w:t> is simply dummy text of the printing and typesetting industry. Lorem Ipsum has been the industry's standard dummy text ever since the 1500s, when an unknown printer took a galley of</w:t>
+                      </w:r>
+                    </w:p>
+                    <w:p/>
+                    <w:p/>
+                  </w:txbxContent>
+                </v:textbox>
+              </v:shape>
+            </w:pict>
+          </mc:Fallback>
+        </mc:AlternateContent>
+      </w:r>
+      <w:r>
+        <w:rPr>
+          <w:noProof/>
+        </w:rPr>
+        <mc:AlternateContent>
+          <mc:Choice Requires="wps">
+            <w:drawing>
+              <wp:anchor distT="0" distB="0" distL="114300" distR="114300" simplePos="0" relativeHeight="251722752" behindDoc="0" locked="0" layoutInCell="1" allowOverlap="1" wp14:anchorId="4BE03BD5" wp14:editId="795D8F76">
+                <wp:simplePos x="0" y="0"/>
+                <wp:positionH relativeFrom="column">
+                  <wp:posOffset>1314450</wp:posOffset>
+                </wp:positionH>
+                <wp:positionV relativeFrom="paragraph">
+                  <wp:posOffset>2459355</wp:posOffset>
+                </wp:positionV>
+                <wp:extent cx="1409700" cy="85725"/>
+                <wp:effectExtent l="0" t="0" r="19050" b="28575"/>
+                <wp:wrapNone/>
+                <wp:docPr id="41" name="Rectangle: Rounded Corners 41"/>
+                <wp:cNvGraphicFramePr/>
+                <a:graphic xmlns:a="http://schemas.openxmlformats.org/drawingml/2006/main">
+                  <a:graphicData uri="http://schemas.microsoft.com/office/word/2010/wordprocessingShape">
+                    <wps:wsp>
+                      <wps:cNvSpPr/>
+                      <wps:spPr>
+                        <a:xfrm>
+                          <a:off x="0" y="0"/>
+                          <a:ext cx="1409700" cy="85725"/>
+                        </a:xfrm>
+                        <a:prstGeom prst="roundRect">
+                          <a:avLst/>
+                        </a:prstGeom>
+                        <a:solidFill>
+                          <a:srgbClr val="00B0F0"/>
                         </a:solidFill>
                       </wps:spPr>
                       <wps:style>
@@ -411,12 +3304,1377 @@
           </mc:Choice>
           <mc:Fallback>
             <w:pict>
-              <v:shape w14:anchorId="733A1243" id="Moon 1" o:spid="_x0000_s1026" type="#_x0000_t184" style="position:absolute;margin-left:0;margin-top:-361.2pt;width:450pt;height:874.65pt;rotation:90;z-index:251662336;visibility:visible;mso-wrap-style:square;mso-width-percent:0;mso-height-percent:0;mso-wrap-distance-left:9pt;mso-wrap-distance-top:0;mso-wrap-distance-right:9pt;mso-wrap-distance-bottom:0;mso-position-horizontal:center;mso-position-horizontal-relative:margin;mso-position-vertical:absolute;mso-position-vertical-relative:text;mso-width-percent:0;mso-height-percent:0;mso-width-relative:margin;mso-height-relative:margin;v-text-anchor:middle" o:gfxdata="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" fillcolor="#1f4d78 [1608]" strokecolor="#1f3763 [1604]" strokeweight="1pt">
-                <w10:wrap anchorx="margin"/>
+              <v:roundrect w14:anchorId="1CCD5690" id="Rectangle: Rounded Corners 41" o:spid="_x0000_s1026" style="position:absolute;margin-left:103.5pt;margin-top:193.65pt;width:111pt;height:6.75pt;z-index:251722752;visibility:visible;mso-wrap-style:square;mso-width-percent:0;mso-height-percent:0;mso-wrap-distance-left:9pt;mso-wrap-distance-top:0;mso-wrap-distance-right:9pt;mso-wrap-distance-bottom:0;mso-position-horizontal:absolute;mso-position-horizontal-relative:text;mso-position-vertical:absolute;mso-position-vertical-relative:text;mso-width-percent:0;mso-height-percent:0;mso-width-relative:margin;mso-height-relative:margin;v-text-anchor:middle" arcsize="10923f" o:gfxdata="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" fillcolor="#00b0f0" strokecolor="#1f3763 [1604]" strokeweight="1pt">
+                <v:stroke joinstyle="miter"/>
+              </v:roundrect>
+            </w:pict>
+          </mc:Fallback>
+        </mc:AlternateContent>
+      </w:r>
+      <w:r>
+        <w:rPr>
+          <w:noProof/>
+        </w:rPr>
+        <mc:AlternateContent>
+          <mc:Choice Requires="wps">
+            <w:drawing>
+              <wp:anchor distT="0" distB="0" distL="114300" distR="114300" simplePos="0" relativeHeight="251724800" behindDoc="0" locked="0" layoutInCell="1" allowOverlap="1" wp14:anchorId="41016BE7" wp14:editId="1C261D64">
+                <wp:simplePos x="0" y="0"/>
+                <wp:positionH relativeFrom="column">
+                  <wp:posOffset>1314449</wp:posOffset>
+                </wp:positionH>
+                <wp:positionV relativeFrom="paragraph">
+                  <wp:posOffset>2773679</wp:posOffset>
+                </wp:positionV>
+                <wp:extent cx="1019175" cy="85725"/>
+                <wp:effectExtent l="0" t="0" r="28575" b="28575"/>
+                <wp:wrapNone/>
+                <wp:docPr id="42" name="Rectangle: Rounded Corners 42"/>
+                <wp:cNvGraphicFramePr/>
+                <a:graphic xmlns:a="http://schemas.openxmlformats.org/drawingml/2006/main">
+                  <a:graphicData uri="http://schemas.microsoft.com/office/word/2010/wordprocessingShape">
+                    <wps:wsp>
+                      <wps:cNvSpPr/>
+                      <wps:spPr>
+                        <a:xfrm>
+                          <a:off x="0" y="0"/>
+                          <a:ext cx="1019175" cy="85725"/>
+                        </a:xfrm>
+                        <a:prstGeom prst="roundRect">
+                          <a:avLst/>
+                        </a:prstGeom>
+                        <a:solidFill>
+                          <a:srgbClr val="00B0F0"/>
+                        </a:solidFill>
+                      </wps:spPr>
+                      <wps:style>
+                        <a:lnRef idx="2">
+                          <a:schemeClr val="accent1">
+                            <a:shade val="50000"/>
+                          </a:schemeClr>
+                        </a:lnRef>
+                        <a:fillRef idx="1">
+                          <a:schemeClr val="accent1"/>
+                        </a:fillRef>
+                        <a:effectRef idx="0">
+                          <a:schemeClr val="accent1"/>
+                        </a:effectRef>
+                        <a:fontRef idx="minor">
+                          <a:schemeClr val="lt1"/>
+                        </a:fontRef>
+                      </wps:style>
+                      <wps:bodyPr rot="0" spcFirstLastPara="0" vertOverflow="overflow" horzOverflow="overflow" vert="horz" wrap="square" lIns="91440" tIns="45720" rIns="91440" bIns="45720" numCol="1" spcCol="0" rtlCol="0" fromWordArt="0" anchor="ctr" anchorCtr="0" forceAA="0" compatLnSpc="1">
+                        <a:prstTxWarp prst="textNoShape">
+                          <a:avLst/>
+                        </a:prstTxWarp>
+                        <a:noAutofit/>
+                      </wps:bodyPr>
+                    </wps:wsp>
+                  </a:graphicData>
+                </a:graphic>
+                <wp14:sizeRelH relativeFrom="margin">
+                  <wp14:pctWidth>0</wp14:pctWidth>
+                </wp14:sizeRelH>
+                <wp14:sizeRelV relativeFrom="margin">
+                  <wp14:pctHeight>0</wp14:pctHeight>
+                </wp14:sizeRelV>
+              </wp:anchor>
+            </w:drawing>
+          </mc:Choice>
+          <mc:Fallback>
+            <w:pict>
+              <v:roundrect w14:anchorId="3267FBF7" id="Rectangle: Rounded Corners 42" o:spid="_x0000_s1026" style="position:absolute;margin-left:103.5pt;margin-top:218.4pt;width:80.25pt;height:6.75pt;z-index:251724800;visibility:visible;mso-wrap-style:square;mso-width-percent:0;mso-height-percent:0;mso-wrap-distance-left:9pt;mso-wrap-distance-top:0;mso-wrap-distance-right:9pt;mso-wrap-distance-bottom:0;mso-position-horizontal:absolute;mso-position-horizontal-relative:text;mso-position-vertical:absolute;mso-position-vertical-relative:text;mso-width-percent:0;mso-height-percent:0;mso-width-relative:margin;mso-height-relative:margin;v-text-anchor:middle" arcsize="10923f" o:gfxdata="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" fillcolor="#00b0f0" strokecolor="#1f3763 [1604]" strokeweight="1pt">
+                <v:stroke joinstyle="miter"/>
+              </v:roundrect>
+            </w:pict>
+          </mc:Fallback>
+        </mc:AlternateContent>
+      </w:r>
+      <w:r>
+        <w:rPr>
+          <w:noProof/>
+        </w:rPr>
+        <mc:AlternateContent>
+          <mc:Choice Requires="wps">
+            <w:drawing>
+              <wp:anchor distT="0" distB="0" distL="114300" distR="114300" simplePos="0" relativeHeight="251720704" behindDoc="0" locked="0" layoutInCell="1" allowOverlap="1" wp14:anchorId="2CDD0046" wp14:editId="6AD9F019">
+                <wp:simplePos x="0" y="0"/>
+                <wp:positionH relativeFrom="column">
+                  <wp:posOffset>1314450</wp:posOffset>
+                </wp:positionH>
+                <wp:positionV relativeFrom="paragraph">
+                  <wp:posOffset>2145030</wp:posOffset>
+                </wp:positionV>
+                <wp:extent cx="1095375" cy="95250"/>
+                <wp:effectExtent l="0" t="0" r="28575" b="19050"/>
+                <wp:wrapNone/>
+                <wp:docPr id="40" name="Rectangle: Rounded Corners 40"/>
+                <wp:cNvGraphicFramePr/>
+                <a:graphic xmlns:a="http://schemas.openxmlformats.org/drawingml/2006/main">
+                  <a:graphicData uri="http://schemas.microsoft.com/office/word/2010/wordprocessingShape">
+                    <wps:wsp>
+                      <wps:cNvSpPr/>
+                      <wps:spPr>
+                        <a:xfrm>
+                          <a:off x="0" y="0"/>
+                          <a:ext cx="1095375" cy="95250"/>
+                        </a:xfrm>
+                        <a:prstGeom prst="roundRect">
+                          <a:avLst/>
+                        </a:prstGeom>
+                        <a:solidFill>
+                          <a:srgbClr val="00B0F0"/>
+                        </a:solidFill>
+                      </wps:spPr>
+                      <wps:style>
+                        <a:lnRef idx="2">
+                          <a:schemeClr val="accent1">
+                            <a:shade val="50000"/>
+                          </a:schemeClr>
+                        </a:lnRef>
+                        <a:fillRef idx="1">
+                          <a:schemeClr val="accent1"/>
+                        </a:fillRef>
+                        <a:effectRef idx="0">
+                          <a:schemeClr val="accent1"/>
+                        </a:effectRef>
+                        <a:fontRef idx="minor">
+                          <a:schemeClr val="lt1"/>
+                        </a:fontRef>
+                      </wps:style>
+                      <wps:bodyPr rot="0" spcFirstLastPara="0" vertOverflow="overflow" horzOverflow="overflow" vert="horz" wrap="square" lIns="91440" tIns="45720" rIns="91440" bIns="45720" numCol="1" spcCol="0" rtlCol="0" fromWordArt="0" anchor="ctr" anchorCtr="0" forceAA="0" compatLnSpc="1">
+                        <a:prstTxWarp prst="textNoShape">
+                          <a:avLst/>
+                        </a:prstTxWarp>
+                        <a:noAutofit/>
+                      </wps:bodyPr>
+                    </wps:wsp>
+                  </a:graphicData>
+                </a:graphic>
+                <wp14:sizeRelH relativeFrom="margin">
+                  <wp14:pctWidth>0</wp14:pctWidth>
+                </wp14:sizeRelH>
+                <wp14:sizeRelV relativeFrom="margin">
+                  <wp14:pctHeight>0</wp14:pctHeight>
+                </wp14:sizeRelV>
+              </wp:anchor>
+            </w:drawing>
+          </mc:Choice>
+          <mc:Fallback>
+            <w:pict>
+              <v:roundrect w14:anchorId="7F93641E" id="Rectangle: Rounded Corners 40" o:spid="_x0000_s1026" style="position:absolute;margin-left:103.5pt;margin-top:168.9pt;width:86.25pt;height:7.5pt;z-index:251720704;visibility:visible;mso-wrap-style:square;mso-width-percent:0;mso-height-percent:0;mso-wrap-distance-left:9pt;mso-wrap-distance-top:0;mso-wrap-distance-right:9pt;mso-wrap-distance-bottom:0;mso-position-horizontal:absolute;mso-position-horizontal-relative:text;mso-position-vertical:absolute;mso-position-vertical-relative:text;mso-width-percent:0;mso-height-percent:0;mso-width-relative:margin;mso-height-relative:margin;v-text-anchor:middle" arcsize="10923f" o:gfxdata="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" fillcolor="#00b0f0" strokecolor="#1f3763 [1604]" strokeweight="1pt">
+                <v:stroke joinstyle="miter"/>
+              </v:roundrect>
+            </w:pict>
+          </mc:Fallback>
+        </mc:AlternateContent>
+      </w:r>
+      <w:r>
+        <w:rPr>
+          <w:noProof/>
+        </w:rPr>
+        <mc:AlternateContent>
+          <mc:Choice Requires="wps">
+            <w:drawing>
+              <wp:anchor distT="0" distB="0" distL="114300" distR="114300" simplePos="0" relativeHeight="251718656" behindDoc="0" locked="0" layoutInCell="1" allowOverlap="1" wp14:anchorId="103F711A" wp14:editId="7366EB3C">
+                <wp:simplePos x="0" y="0"/>
+                <wp:positionH relativeFrom="column">
+                  <wp:posOffset>447675</wp:posOffset>
+                </wp:positionH>
+                <wp:positionV relativeFrom="paragraph">
+                  <wp:posOffset>2078355</wp:posOffset>
+                </wp:positionV>
+                <wp:extent cx="2809875" cy="981075"/>
+                <wp:effectExtent l="0" t="0" r="9525" b="9525"/>
+                <wp:wrapNone/>
+                <wp:docPr id="39" name="Text Box 39"/>
+                <wp:cNvGraphicFramePr/>
+                <a:graphic xmlns:a="http://schemas.openxmlformats.org/drawingml/2006/main">
+                  <a:graphicData uri="http://schemas.microsoft.com/office/word/2010/wordprocessingShape">
+                    <wps:wsp>
+                      <wps:cNvSpPr txBox="1"/>
+                      <wps:spPr>
+                        <a:xfrm>
+                          <a:off x="0" y="0"/>
+                          <a:ext cx="2809875" cy="981075"/>
+                        </a:xfrm>
+                        <a:prstGeom prst="rect">
+                          <a:avLst/>
+                        </a:prstGeom>
+                        <a:solidFill>
+                          <a:schemeClr val="lt1"/>
+                        </a:solidFill>
+                        <a:ln w="6350">
+                          <a:noFill/>
+                        </a:ln>
+                      </wps:spPr>
+                      <wps:txbx>
+                        <w:txbxContent>
+                          <w:p>
+                            <w:r>
+                              <w:t>English</w:t>
+                            </w:r>
+                          </w:p>
+                          <w:p>
+                            <w:r>
+                              <w:t xml:space="preserve">Tamil </w:t>
+                            </w:r>
+                          </w:p>
+                          <w:p>
+                            <w:r>
+                              <w:t>Kanada</w:t>
+                            </w:r>
+                          </w:p>
+                        </w:txbxContent>
+                      </wps:txbx>
+                      <wps:bodyPr rot="0" spcFirstLastPara="0" vertOverflow="overflow" horzOverflow="overflow" vert="horz" wrap="square" lIns="91440" tIns="45720" rIns="91440" bIns="45720" numCol="1" spcCol="0" rtlCol="0" fromWordArt="0" anchor="t" anchorCtr="0" forceAA="0" compatLnSpc="1">
+                        <a:prstTxWarp prst="textNoShape">
+                          <a:avLst/>
+                        </a:prstTxWarp>
+                        <a:noAutofit/>
+                      </wps:bodyPr>
+                    </wps:wsp>
+                  </a:graphicData>
+                </a:graphic>
+                <wp14:sizeRelV relativeFrom="margin">
+                  <wp14:pctHeight>0</wp14:pctHeight>
+                </wp14:sizeRelV>
+              </wp:anchor>
+            </w:drawing>
+          </mc:Choice>
+          <mc:Fallback>
+            <w:pict>
+              <v:shape w14:anchorId="103F711A" id="Text Box 39" o:spid="_x0000_s1038" type="#_x0000_t202" style="position:absolute;margin-left:35.25pt;margin-top:163.65pt;width:221.25pt;height:77.25pt;z-index:251718656;visibility:visible;mso-wrap-style:square;mso-height-percent:0;mso-wrap-distance-left:9pt;mso-wrap-distance-top:0;mso-wrap-distance-right:9pt;mso-wrap-distance-bottom:0;mso-position-horizontal:absolute;mso-position-horizontal-relative:text;mso-position-vertical:absolute;mso-position-vertical-relative:text;mso-height-percent:0;mso-height-relative:margin;v-text-anchor:top" o:gfxdata="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" fillcolor="white [3201]" stroked="f" strokeweight=".5pt">
+                <v:textbox>
+                  <w:txbxContent>
+                    <w:p>
+                      <w:r>
+                        <w:t>English</w:t>
+                      </w:r>
+                    </w:p>
+                    <w:p>
+                      <w:r>
+                        <w:t xml:space="preserve">Tamil </w:t>
+                      </w:r>
+                    </w:p>
+                    <w:p>
+                      <w:r>
+                        <w:t>Kanada</w:t>
+                      </w:r>
+                    </w:p>
+                  </w:txbxContent>
+                </v:textbox>
               </v:shape>
             </w:pict>
           </mc:Fallback>
         </mc:AlternateContent>
+      </w:r>
+      <w:r>
+        <w:rPr>
+          <w:noProof/>
+        </w:rPr>
+        <mc:AlternateContent>
+          <mc:Choice Requires="wps">
+            <w:drawing>
+              <wp:anchor distT="0" distB="0" distL="114300" distR="114300" simplePos="0" relativeHeight="251717632" behindDoc="0" locked="0" layoutInCell="1" allowOverlap="1" wp14:anchorId="0CD134C2" wp14:editId="7CA00504">
+                <wp:simplePos x="0" y="0"/>
+                <wp:positionH relativeFrom="column">
+                  <wp:posOffset>600075</wp:posOffset>
+                </wp:positionH>
+                <wp:positionV relativeFrom="paragraph">
+                  <wp:posOffset>4002405</wp:posOffset>
+                </wp:positionV>
+                <wp:extent cx="1495425" cy="316229"/>
+                <wp:effectExtent l="0" t="0" r="9525" b="8255"/>
+                <wp:wrapNone/>
+                <wp:docPr id="38" name="Text Box 38"/>
+                <wp:cNvGraphicFramePr/>
+                <a:graphic xmlns:a="http://schemas.openxmlformats.org/drawingml/2006/main">
+                  <a:graphicData uri="http://schemas.microsoft.com/office/word/2010/wordprocessingShape">
+                    <wps:wsp>
+                      <wps:cNvSpPr txBox="1"/>
+                      <wps:spPr>
+                        <a:xfrm>
+                          <a:off x="0" y="0"/>
+                          <a:ext cx="1495425" cy="316229"/>
+                        </a:xfrm>
+                        <a:prstGeom prst="rect">
+                          <a:avLst/>
+                        </a:prstGeom>
+                        <a:solidFill>
+                          <a:schemeClr val="lt1"/>
+                        </a:solidFill>
+                        <a:ln w="6350">
+                          <a:noFill/>
+                        </a:ln>
+                      </wps:spPr>
+                      <wps:txbx>
+                        <w:txbxContent>
+                          <w:p>
+                            <w:pPr>
+                              <w:rPr>
+                                <w:sz w:val="28"/>
+                                <w:szCs w:val="28"/>
+                              </w:rPr>
+                            </w:pPr>
+                            <w:r>
+                              <w:rPr>
+                                <w:rFonts w:ascii="IcoMoon-Free" w:hAnsi="IcoMoon-Free"/>
+                                <w:color w:val="FF0000"/>
+                                <w:sz w:val="28"/>
+                                <w:szCs w:val="28"/>
+                              </w:rPr>
+                              <w:t></w:t>
+                            </w:r>
+                            <w:r>
+                              <w:rPr>
+                                <w:rFonts w:ascii="IcoMoon-Free" w:hAnsi="IcoMoon-Free"/>
+                                <w:sz w:val="28"/>
+                                <w:szCs w:val="28"/>
+                              </w:rPr>
+                              <w:t xml:space="preserve">  </w:t>
+                            </w:r>
+                            <w:r>
+                              <w:rPr>
+                                <w:rFonts w:ascii="IcoMoon-Free" w:hAnsi="IcoMoon-Free"/>
+                                <w:color w:val="00B050"/>
+                                <w:sz w:val="28"/>
+                                <w:szCs w:val="28"/>
+                              </w:rPr>
+                              <w:t></w:t>
+                            </w:r>
+                            <w:r>
+                              <w:rPr>
+                                <w:rFonts w:ascii="IcoMoon-Free" w:hAnsi="IcoMoon-Free"/>
+                                <w:sz w:val="28"/>
+                                <w:szCs w:val="28"/>
+                              </w:rPr>
+                              <w:t xml:space="preserve">  </w:t>
+                            </w:r>
+                            <w:r>
+                              <w:rPr>
+                                <w:rFonts w:ascii="IcoMoon-Free" w:hAnsi="IcoMoon-Free"/>
+                                <w:color w:val="FF0000"/>
+                                <w:sz w:val="28"/>
+                                <w:szCs w:val="28"/>
+                              </w:rPr>
+                              <w:t></w:t>
+                            </w:r>
+                            <w:r>
+                              <w:rPr>
+                                <w:rFonts w:ascii="IcoMoon-Free" w:hAnsi="IcoMoon-Free"/>
+                                <w:sz w:val="28"/>
+                                <w:szCs w:val="28"/>
+                              </w:rPr>
+                              <w:t xml:space="preserve">  </w:t>
+                            </w:r>
+                            <w:r>
+                              <w:rPr>
+                                <w:rFonts w:ascii="IcoMoon-Free" w:hAnsi="IcoMoon-Free"/>
+                                <w:color w:val="BF8F00" w:themeColor="accent4" w:themeShade="BF"/>
+                                <w:sz w:val="28"/>
+                                <w:szCs w:val="28"/>
+                              </w:rPr>
+                              <w:t></w:t>
+                            </w:r>
+                          </w:p>
+                        </w:txbxContent>
+                      </wps:txbx>
+                      <wps:bodyPr rot="0" spcFirstLastPara="0" vertOverflow="overflow" horzOverflow="overflow" vert="horz" wrap="square" lIns="91440" tIns="45720" rIns="91440" bIns="45720" numCol="1" spcCol="0" rtlCol="0" fromWordArt="0" anchor="t" anchorCtr="0" forceAA="0" compatLnSpc="1">
+                        <a:prstTxWarp prst="textNoShape">
+                          <a:avLst/>
+                        </a:prstTxWarp>
+                        <a:noAutofit/>
+                      </wps:bodyPr>
+                    </wps:wsp>
+                  </a:graphicData>
+                </a:graphic>
+                <wp14:sizeRelH relativeFrom="margin">
+                  <wp14:pctWidth>0</wp14:pctWidth>
+                </wp14:sizeRelH>
+                <wp14:sizeRelV relativeFrom="margin">
+                  <wp14:pctHeight>0</wp14:pctHeight>
+                </wp14:sizeRelV>
+              </wp:anchor>
+            </w:drawing>
+          </mc:Choice>
+          <mc:Fallback>
+            <w:pict>
+              <v:shape w14:anchorId="0CD134C2" id="Text Box 38" o:spid="_x0000_s1039" type="#_x0000_t202" style="position:absolute;margin-left:47.25pt;margin-top:315.15pt;width:117.75pt;height:24.9pt;z-index:251717632;visibility:visible;mso-wrap-style:square;mso-width-percent:0;mso-height-percent:0;mso-wrap-distance-left:9pt;mso-wrap-distance-top:0;mso-wrap-distance-right:9pt;mso-wrap-distance-bottom:0;mso-position-horizontal:absolute;mso-position-horizontal-relative:text;mso-position-vertical:absolute;mso-position-vertical-relative:text;mso-width-percent:0;mso-height-percent:0;mso-width-relative:margin;mso-height-relative:margin;v-text-anchor:top" o:gfxdata="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" fillcolor="white [3201]" stroked="f" strokeweight=".5pt">
+                <v:textbox>
+                  <w:txbxContent>
+                    <w:p>
+                      <w:pPr>
+                        <w:rPr>
+                          <w:sz w:val="28"/>
+                          <w:szCs w:val="28"/>
+                        </w:rPr>
+                      </w:pPr>
+                      <w:r>
+                        <w:rPr>
+                          <w:rFonts w:ascii="IcoMoon-Free" w:hAnsi="IcoMoon-Free"/>
+                          <w:color w:val="FF0000"/>
+                          <w:sz w:val="28"/>
+                          <w:szCs w:val="28"/>
+                        </w:rPr>
+                        <w:t></w:t>
+                      </w:r>
+                      <w:r>
+                        <w:rPr>
+                          <w:rFonts w:ascii="IcoMoon-Free" w:hAnsi="IcoMoon-Free"/>
+                          <w:sz w:val="28"/>
+                          <w:szCs w:val="28"/>
+                        </w:rPr>
+                        <w:t xml:space="preserve">  </w:t>
+                      </w:r>
+                      <w:r>
+                        <w:rPr>
+                          <w:rFonts w:ascii="IcoMoon-Free" w:hAnsi="IcoMoon-Free"/>
+                          <w:color w:val="00B050"/>
+                          <w:sz w:val="28"/>
+                          <w:szCs w:val="28"/>
+                        </w:rPr>
+                        <w:t></w:t>
+                      </w:r>
+                      <w:r>
+                        <w:rPr>
+                          <w:rFonts w:ascii="IcoMoon-Free" w:hAnsi="IcoMoon-Free"/>
+                          <w:sz w:val="28"/>
+                          <w:szCs w:val="28"/>
+                        </w:rPr>
+                        <w:t xml:space="preserve">  </w:t>
+                      </w:r>
+                      <w:r>
+                        <w:rPr>
+                          <w:rFonts w:ascii="IcoMoon-Free" w:hAnsi="IcoMoon-Free"/>
+                          <w:color w:val="FF0000"/>
+                          <w:sz w:val="28"/>
+                          <w:szCs w:val="28"/>
+                        </w:rPr>
+                        <w:t></w:t>
+                      </w:r>
+                      <w:r>
+                        <w:rPr>
+                          <w:rFonts w:ascii="IcoMoon-Free" w:hAnsi="IcoMoon-Free"/>
+                          <w:sz w:val="28"/>
+                          <w:szCs w:val="28"/>
+                        </w:rPr>
+                        <w:t xml:space="preserve">  </w:t>
+                      </w:r>
+                      <w:r>
+                        <w:rPr>
+                          <w:rFonts w:ascii="IcoMoon-Free" w:hAnsi="IcoMoon-Free"/>
+                          <w:color w:val="BF8F00" w:themeColor="accent4" w:themeShade="BF"/>
+                          <w:sz w:val="28"/>
+                          <w:szCs w:val="28"/>
+                        </w:rPr>
+                        <w:t></w:t>
+                      </w:r>
+                    </w:p>
+                  </w:txbxContent>
+                </v:textbox>
+              </v:shape>
+            </w:pict>
+          </mc:Fallback>
+        </mc:AlternateContent>
+      </w:r>
+      <w:r>
+        <w:rPr>
+          <w:noProof/>
+        </w:rPr>
+        <mc:AlternateContent>
+          <mc:Choice Requires="wps">
+            <w:drawing>
+              <wp:anchor distT="0" distB="0" distL="114300" distR="114300" simplePos="0" relativeHeight="251716608" behindDoc="0" locked="0" layoutInCell="1" allowOverlap="1" wp14:anchorId="66A2D957" wp14:editId="58EB1AF1">
+                <wp:simplePos x="0" y="0"/>
+                <wp:positionH relativeFrom="column">
+                  <wp:posOffset>800100</wp:posOffset>
+                </wp:positionH>
+                <wp:positionV relativeFrom="paragraph">
+                  <wp:posOffset>3602355</wp:posOffset>
+                </wp:positionV>
+                <wp:extent cx="1533525" cy="323850"/>
+                <wp:effectExtent l="0" t="0" r="9525" b="0"/>
+                <wp:wrapNone/>
+                <wp:docPr id="37" name="Text Box 37"/>
+                <wp:cNvGraphicFramePr/>
+                <a:graphic xmlns:a="http://schemas.openxmlformats.org/drawingml/2006/main">
+                  <a:graphicData uri="http://schemas.microsoft.com/office/word/2010/wordprocessingShape">
+                    <wps:wsp>
+                      <wps:cNvSpPr txBox="1"/>
+                      <wps:spPr>
+                        <a:xfrm>
+                          <a:off x="0" y="0"/>
+                          <a:ext cx="1533525" cy="323850"/>
+                        </a:xfrm>
+                        <a:prstGeom prst="rect">
+                          <a:avLst/>
+                        </a:prstGeom>
+                        <a:solidFill>
+                          <a:schemeClr val="lt1"/>
+                        </a:solidFill>
+                        <a:ln w="6350">
+                          <a:noFill/>
+                        </a:ln>
+                      </wps:spPr>
+                      <wps:txbx>
+                        <w:txbxContent>
+                          <w:p>
+                            <w:pPr>
+                              <w:rPr>
+                                <w:rFonts w:ascii="Arial" w:hAnsi="Arial" w:cs="Arial"/>
+                                <w:b/>
+                                <w:bCs/>
+                                <w:color w:val="0070C0"/>
+                                <w:sz w:val="28"/>
+                                <w:szCs w:val="28"/>
+                              </w:rPr>
+                            </w:pPr>
+                            <w:r>
+                              <w:rPr>
+                                <w:rFonts w:ascii="Arial" w:hAnsi="Arial" w:cs="Arial"/>
+                                <w:b/>
+                                <w:bCs/>
+                                <w:color w:val="0070C0"/>
+                                <w:sz w:val="28"/>
+                                <w:szCs w:val="28"/>
+                              </w:rPr>
+                              <w:t>HOBBIES</w:t>
+                            </w:r>
+                          </w:p>
+                        </w:txbxContent>
+                      </wps:txbx>
+                      <wps:bodyPr rot="0" spcFirstLastPara="0" vertOverflow="overflow" horzOverflow="overflow" vert="horz" wrap="square" lIns="91440" tIns="45720" rIns="91440" bIns="45720" numCol="1" spcCol="0" rtlCol="0" fromWordArt="0" anchor="t" anchorCtr="0" forceAA="0" compatLnSpc="1">
+                        <a:prstTxWarp prst="textNoShape">
+                          <a:avLst/>
+                        </a:prstTxWarp>
+                        <a:noAutofit/>
+                      </wps:bodyPr>
+                    </wps:wsp>
+                  </a:graphicData>
+                </a:graphic>
+                <wp14:sizeRelH relativeFrom="margin">
+                  <wp14:pctWidth>0</wp14:pctWidth>
+                </wp14:sizeRelH>
+              </wp:anchor>
+            </w:drawing>
+          </mc:Choice>
+          <mc:Fallback>
+            <w:pict>
+              <v:shape w14:anchorId="66A2D957" id="Text Box 37" o:spid="_x0000_s1040" type="#_x0000_t202" style="position:absolute;margin-left:63pt;margin-top:283.65pt;width:120.75pt;height:25.5pt;z-index:251716608;visibility:visible;mso-wrap-style:square;mso-width-percent:0;mso-wrap-distance-left:9pt;mso-wrap-distance-top:0;mso-wrap-distance-right:9pt;mso-wrap-distance-bottom:0;mso-position-horizontal:absolute;mso-position-horizontal-relative:text;mso-position-vertical:absolute;mso-position-vertical-relative:text;mso-width-percent:0;mso-width-relative:margin;v-text-anchor:top" o:gfxdata="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" fillcolor="white [3201]" stroked="f" strokeweight=".5pt">
+                <v:textbox>
+                  <w:txbxContent>
+                    <w:p>
+                      <w:pPr>
+                        <w:rPr>
+                          <w:rFonts w:ascii="Arial" w:hAnsi="Arial" w:cs="Arial"/>
+                          <w:b/>
+                          <w:bCs/>
+                          <w:color w:val="0070C0"/>
+                          <w:sz w:val="28"/>
+                          <w:szCs w:val="28"/>
+                        </w:rPr>
+                      </w:pPr>
+                      <w:r>
+                        <w:rPr>
+                          <w:rFonts w:ascii="Arial" w:hAnsi="Arial" w:cs="Arial"/>
+                          <w:b/>
+                          <w:bCs/>
+                          <w:color w:val="0070C0"/>
+                          <w:sz w:val="28"/>
+                          <w:szCs w:val="28"/>
+                        </w:rPr>
+                        <w:t>HOBBIES</w:t>
+                      </w:r>
+                    </w:p>
+                  </w:txbxContent>
+                </v:textbox>
+              </v:shape>
+            </w:pict>
+          </mc:Fallback>
+        </mc:AlternateContent>
+      </w:r>
+      <w:r>
+        <w:rPr>
+          <w:noProof/>
+        </w:rPr>
+        <mc:AlternateContent>
+          <mc:Choice Requires="wps">
+            <w:drawing>
+              <wp:anchor distT="0" distB="0" distL="114300" distR="114300" simplePos="0" relativeHeight="251714560" behindDoc="0" locked="0" layoutInCell="1" allowOverlap="1" wp14:anchorId="2619CFCB" wp14:editId="77EA817C">
+                <wp:simplePos x="0" y="0"/>
+                <wp:positionH relativeFrom="column">
+                  <wp:posOffset>800100</wp:posOffset>
+                </wp:positionH>
+                <wp:positionV relativeFrom="paragraph">
+                  <wp:posOffset>1573530</wp:posOffset>
+                </wp:positionV>
+                <wp:extent cx="1533525" cy="323850"/>
+                <wp:effectExtent l="0" t="0" r="9525" b="0"/>
+                <wp:wrapNone/>
+                <wp:docPr id="36" name="Text Box 36"/>
+                <wp:cNvGraphicFramePr/>
+                <a:graphic xmlns:a="http://schemas.openxmlformats.org/drawingml/2006/main">
+                  <a:graphicData uri="http://schemas.microsoft.com/office/word/2010/wordprocessingShape">
+                    <wps:wsp>
+                      <wps:cNvSpPr txBox="1"/>
+                      <wps:spPr>
+                        <a:xfrm>
+                          <a:off x="0" y="0"/>
+                          <a:ext cx="1533525" cy="323850"/>
+                        </a:xfrm>
+                        <a:prstGeom prst="rect">
+                          <a:avLst/>
+                        </a:prstGeom>
+                        <a:solidFill>
+                          <a:schemeClr val="lt1"/>
+                        </a:solidFill>
+                        <a:ln w="6350">
+                          <a:noFill/>
+                        </a:ln>
+                      </wps:spPr>
+                      <wps:txbx>
+                        <w:txbxContent>
+                          <w:p>
+                            <w:pPr>
+                              <w:rPr>
+                                <w:rFonts w:ascii="Arial" w:hAnsi="Arial" w:cs="Arial"/>
+                                <w:b/>
+                                <w:bCs/>
+                                <w:color w:val="0070C0"/>
+                                <w:sz w:val="28"/>
+                                <w:szCs w:val="28"/>
+                              </w:rPr>
+                            </w:pPr>
+                            <w:r>
+                              <w:rPr>
+                                <w:rFonts w:ascii="Arial" w:hAnsi="Arial" w:cs="Arial"/>
+                                <w:b/>
+                                <w:bCs/>
+                                <w:color w:val="0070C0"/>
+                                <w:sz w:val="28"/>
+                                <w:szCs w:val="28"/>
+                              </w:rPr>
+                              <w:t>LANGUAGES</w:t>
+                            </w:r>
+                          </w:p>
+                        </w:txbxContent>
+                      </wps:txbx>
+                      <wps:bodyPr rot="0" spcFirstLastPara="0" vertOverflow="overflow" horzOverflow="overflow" vert="horz" wrap="square" lIns="91440" tIns="45720" rIns="91440" bIns="45720" numCol="1" spcCol="0" rtlCol="0" fromWordArt="0" anchor="t" anchorCtr="0" forceAA="0" compatLnSpc="1">
+                        <a:prstTxWarp prst="textNoShape">
+                          <a:avLst/>
+                        </a:prstTxWarp>
+                        <a:noAutofit/>
+                      </wps:bodyPr>
+                    </wps:wsp>
+                  </a:graphicData>
+                </a:graphic>
+                <wp14:sizeRelH relativeFrom="margin">
+                  <wp14:pctWidth>0</wp14:pctWidth>
+                </wp14:sizeRelH>
+              </wp:anchor>
+            </w:drawing>
+          </mc:Choice>
+          <mc:Fallback>
+            <w:pict>
+              <v:shape w14:anchorId="2619CFCB" id="Text Box 36" o:spid="_x0000_s1041" type="#_x0000_t202" style="position:absolute;margin-left:63pt;margin-top:123.9pt;width:120.75pt;height:25.5pt;z-index:251714560;visibility:visible;mso-wrap-style:square;mso-width-percent:0;mso-wrap-distance-left:9pt;mso-wrap-distance-top:0;mso-wrap-distance-right:9pt;mso-wrap-distance-bottom:0;mso-position-horizontal:absolute;mso-position-horizontal-relative:text;mso-position-vertical:absolute;mso-position-vertical-relative:text;mso-width-percent:0;mso-width-relative:margin;v-text-anchor:top" o:gfxdata="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" fillcolor="white [3201]" stroked="f" strokeweight=".5pt">
+                <v:textbox>
+                  <w:txbxContent>
+                    <w:p>
+                      <w:pPr>
+                        <w:rPr>
+                          <w:rFonts w:ascii="Arial" w:hAnsi="Arial" w:cs="Arial"/>
+                          <w:b/>
+                          <w:bCs/>
+                          <w:color w:val="0070C0"/>
+                          <w:sz w:val="28"/>
+                          <w:szCs w:val="28"/>
+                        </w:rPr>
+                      </w:pPr>
+                      <w:r>
+                        <w:rPr>
+                          <w:rFonts w:ascii="Arial" w:hAnsi="Arial" w:cs="Arial"/>
+                          <w:b/>
+                          <w:bCs/>
+                          <w:color w:val="0070C0"/>
+                          <w:sz w:val="28"/>
+                          <w:szCs w:val="28"/>
+                        </w:rPr>
+                        <w:t>LANGUAGES</w:t>
+                      </w:r>
+                    </w:p>
+                  </w:txbxContent>
+                </v:textbox>
+              </v:shape>
+            </w:pict>
+          </mc:Fallback>
+        </mc:AlternateContent>
+      </w:r>
+      <w:r>
+        <w:rPr>
+          <w:noProof/>
+        </w:rPr>
+        <mc:AlternateContent>
+          <mc:Choice Requires="wps">
+            <w:drawing>
+              <wp:anchor distT="0" distB="0" distL="114300" distR="114300" simplePos="0" relativeHeight="251712512" behindDoc="0" locked="0" layoutInCell="1" allowOverlap="1" wp14:anchorId="180DDF3A" wp14:editId="09908392">
+                <wp:simplePos x="0" y="0"/>
+                <wp:positionH relativeFrom="column">
+                  <wp:posOffset>1657350</wp:posOffset>
+                </wp:positionH>
+                <wp:positionV relativeFrom="paragraph">
+                  <wp:posOffset>1183005</wp:posOffset>
+                </wp:positionV>
+                <wp:extent cx="885825" cy="76200"/>
+                <wp:effectExtent l="0" t="0" r="28575" b="19050"/>
+                <wp:wrapNone/>
+                <wp:docPr id="35" name="Rectangle: Rounded Corners 35"/>
+                <wp:cNvGraphicFramePr/>
+                <a:graphic xmlns:a="http://schemas.openxmlformats.org/drawingml/2006/main">
+                  <a:graphicData uri="http://schemas.microsoft.com/office/word/2010/wordprocessingShape">
+                    <wps:wsp>
+                      <wps:cNvSpPr/>
+                      <wps:spPr>
+                        <a:xfrm>
+                          <a:off x="0" y="0"/>
+                          <a:ext cx="885825" cy="76200"/>
+                        </a:xfrm>
+                        <a:prstGeom prst="roundRect">
+                          <a:avLst/>
+                        </a:prstGeom>
+                        <a:solidFill>
+                          <a:srgbClr val="00B0F0"/>
+                        </a:solidFill>
+                      </wps:spPr>
+                      <wps:style>
+                        <a:lnRef idx="2">
+                          <a:schemeClr val="accent1">
+                            <a:shade val="50000"/>
+                          </a:schemeClr>
+                        </a:lnRef>
+                        <a:fillRef idx="1">
+                          <a:schemeClr val="accent1"/>
+                        </a:fillRef>
+                        <a:effectRef idx="0">
+                          <a:schemeClr val="accent1"/>
+                        </a:effectRef>
+                        <a:fontRef idx="minor">
+                          <a:schemeClr val="lt1"/>
+                        </a:fontRef>
+                      </wps:style>
+                      <wps:bodyPr rot="0" spcFirstLastPara="0" vertOverflow="overflow" horzOverflow="overflow" vert="horz" wrap="square" lIns="91440" tIns="45720" rIns="91440" bIns="45720" numCol="1" spcCol="0" rtlCol="0" fromWordArt="0" anchor="ctr" anchorCtr="0" forceAA="0" compatLnSpc="1">
+                        <a:prstTxWarp prst="textNoShape">
+                          <a:avLst/>
+                        </a:prstTxWarp>
+                        <a:noAutofit/>
+                      </wps:bodyPr>
+                    </wps:wsp>
+                  </a:graphicData>
+                </a:graphic>
+                <wp14:sizeRelH relativeFrom="margin">
+                  <wp14:pctWidth>0</wp14:pctWidth>
+                </wp14:sizeRelH>
+                <wp14:sizeRelV relativeFrom="margin">
+                  <wp14:pctHeight>0</wp14:pctHeight>
+                </wp14:sizeRelV>
+              </wp:anchor>
+            </w:drawing>
+          </mc:Choice>
+          <mc:Fallback>
+            <w:pict>
+              <v:roundrect w14:anchorId="59FFF3EB" id="Rectangle: Rounded Corners 35" o:spid="_x0000_s1026" style="position:absolute;margin-left:130.5pt;margin-top:93.15pt;width:69.75pt;height:6pt;z-index:251712512;visibility:visible;mso-wrap-style:square;mso-width-percent:0;mso-height-percent:0;mso-wrap-distance-left:9pt;mso-wrap-distance-top:0;mso-wrap-distance-right:9pt;mso-wrap-distance-bottom:0;mso-position-horizontal:absolute;mso-position-horizontal-relative:text;mso-position-vertical:absolute;mso-position-vertical-relative:text;mso-width-percent:0;mso-height-percent:0;mso-width-relative:margin;mso-height-relative:margin;v-text-anchor:middle" arcsize="10923f" o:gfxdata="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" fillcolor="#00b0f0" strokecolor="#1f3763 [1604]" strokeweight="1pt">
+                <v:stroke joinstyle="miter"/>
+              </v:roundrect>
+            </w:pict>
+          </mc:Fallback>
+        </mc:AlternateContent>
+      </w:r>
+      <w:r>
+        <w:rPr>
+          <w:noProof/>
+        </w:rPr>
+        <mc:AlternateContent>
+          <mc:Choice Requires="wps">
+            <w:drawing>
+              <wp:anchor distT="0" distB="0" distL="114300" distR="114300" simplePos="0" relativeHeight="251710464" behindDoc="0" locked="0" layoutInCell="1" allowOverlap="1" wp14:anchorId="6B8D8E33" wp14:editId="3ACDF082">
+                <wp:simplePos x="0" y="0"/>
+                <wp:positionH relativeFrom="column">
+                  <wp:posOffset>1657351</wp:posOffset>
+                </wp:positionH>
+                <wp:positionV relativeFrom="paragraph">
+                  <wp:posOffset>916305</wp:posOffset>
+                </wp:positionV>
+                <wp:extent cx="1181100" cy="76200"/>
+                <wp:effectExtent l="0" t="0" r="19050" b="19050"/>
+                <wp:wrapNone/>
+                <wp:docPr id="34" name="Rectangle: Rounded Corners 34"/>
+                <wp:cNvGraphicFramePr/>
+                <a:graphic xmlns:a="http://schemas.openxmlformats.org/drawingml/2006/main">
+                  <a:graphicData uri="http://schemas.microsoft.com/office/word/2010/wordprocessingShape">
+                    <wps:wsp>
+                      <wps:cNvSpPr/>
+                      <wps:spPr>
+                        <a:xfrm>
+                          <a:off x="0" y="0"/>
+                          <a:ext cx="1181100" cy="76200"/>
+                        </a:xfrm>
+                        <a:prstGeom prst="roundRect">
+                          <a:avLst/>
+                        </a:prstGeom>
+                        <a:solidFill>
+                          <a:srgbClr val="00B0F0"/>
+                        </a:solidFill>
+                      </wps:spPr>
+                      <wps:style>
+                        <a:lnRef idx="2">
+                          <a:schemeClr val="accent1">
+                            <a:shade val="50000"/>
+                          </a:schemeClr>
+                        </a:lnRef>
+                        <a:fillRef idx="1">
+                          <a:schemeClr val="accent1"/>
+                        </a:fillRef>
+                        <a:effectRef idx="0">
+                          <a:schemeClr val="accent1"/>
+                        </a:effectRef>
+                        <a:fontRef idx="minor">
+                          <a:schemeClr val="lt1"/>
+                        </a:fontRef>
+                      </wps:style>
+                      <wps:bodyPr rot="0" spcFirstLastPara="0" vertOverflow="overflow" horzOverflow="overflow" vert="horz" wrap="square" lIns="91440" tIns="45720" rIns="91440" bIns="45720" numCol="1" spcCol="0" rtlCol="0" fromWordArt="0" anchor="ctr" anchorCtr="0" forceAA="0" compatLnSpc="1">
+                        <a:prstTxWarp prst="textNoShape">
+                          <a:avLst/>
+                        </a:prstTxWarp>
+                        <a:noAutofit/>
+                      </wps:bodyPr>
+                    </wps:wsp>
+                  </a:graphicData>
+                </a:graphic>
+                <wp14:sizeRelH relativeFrom="margin">
+                  <wp14:pctWidth>0</wp14:pctWidth>
+                </wp14:sizeRelH>
+                <wp14:sizeRelV relativeFrom="margin">
+                  <wp14:pctHeight>0</wp14:pctHeight>
+                </wp14:sizeRelV>
+              </wp:anchor>
+            </w:drawing>
+          </mc:Choice>
+          <mc:Fallback>
+            <w:pict>
+              <v:roundrect w14:anchorId="7E680090" id="Rectangle: Rounded Corners 34" o:spid="_x0000_s1026" style="position:absolute;margin-left:130.5pt;margin-top:72.15pt;width:93pt;height:6pt;z-index:251710464;visibility:visible;mso-wrap-style:square;mso-width-percent:0;mso-height-percent:0;mso-wrap-distance-left:9pt;mso-wrap-distance-top:0;mso-wrap-distance-right:9pt;mso-wrap-distance-bottom:0;mso-position-horizontal:absolute;mso-position-horizontal-relative:text;mso-position-vertical:absolute;mso-position-vertical-relative:text;mso-width-percent:0;mso-height-percent:0;mso-width-relative:margin;mso-height-relative:margin;v-text-anchor:middle" arcsize="10923f" o:gfxdata="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" fillcolor="#00b0f0" strokecolor="#1f3763 [1604]" strokeweight="1pt">
+                <v:stroke joinstyle="miter"/>
+              </v:roundrect>
+            </w:pict>
+          </mc:Fallback>
+        </mc:AlternateContent>
+      </w:r>
+      <w:r>
+        <w:rPr>
+          <w:noProof/>
+        </w:rPr>
+        <mc:AlternateContent>
+          <mc:Choice Requires="wps">
+            <w:drawing>
+              <wp:anchor distT="0" distB="0" distL="114300" distR="114300" simplePos="0" relativeHeight="251708416" behindDoc="0" locked="0" layoutInCell="1" allowOverlap="1" wp14:anchorId="314DC8D7" wp14:editId="2B3C13BC">
+                <wp:simplePos x="0" y="0"/>
+                <wp:positionH relativeFrom="column">
+                  <wp:posOffset>1657350</wp:posOffset>
+                </wp:positionH>
+                <wp:positionV relativeFrom="paragraph">
+                  <wp:posOffset>621030</wp:posOffset>
+                </wp:positionV>
+                <wp:extent cx="1000125" cy="76200"/>
+                <wp:effectExtent l="0" t="0" r="28575" b="19050"/>
+                <wp:wrapNone/>
+                <wp:docPr id="33" name="Rectangle: Rounded Corners 33"/>
+                <wp:cNvGraphicFramePr/>
+                <a:graphic xmlns:a="http://schemas.openxmlformats.org/drawingml/2006/main">
+                  <a:graphicData uri="http://schemas.microsoft.com/office/word/2010/wordprocessingShape">
+                    <wps:wsp>
+                      <wps:cNvSpPr/>
+                      <wps:spPr>
+                        <a:xfrm>
+                          <a:off x="0" y="0"/>
+                          <a:ext cx="1000125" cy="76200"/>
+                        </a:xfrm>
+                        <a:prstGeom prst="roundRect">
+                          <a:avLst/>
+                        </a:prstGeom>
+                        <a:solidFill>
+                          <a:srgbClr val="00B0F0"/>
+                        </a:solidFill>
+                      </wps:spPr>
+                      <wps:style>
+                        <a:lnRef idx="2">
+                          <a:schemeClr val="accent1">
+                            <a:shade val="50000"/>
+                          </a:schemeClr>
+                        </a:lnRef>
+                        <a:fillRef idx="1">
+                          <a:schemeClr val="accent1"/>
+                        </a:fillRef>
+                        <a:effectRef idx="0">
+                          <a:schemeClr val="accent1"/>
+                        </a:effectRef>
+                        <a:fontRef idx="minor">
+                          <a:schemeClr val="lt1"/>
+                        </a:fontRef>
+                      </wps:style>
+                      <wps:bodyPr rot="0" spcFirstLastPara="0" vertOverflow="overflow" horzOverflow="overflow" vert="horz" wrap="square" lIns="91440" tIns="45720" rIns="91440" bIns="45720" numCol="1" spcCol="0" rtlCol="0" fromWordArt="0" anchor="ctr" anchorCtr="0" forceAA="0" compatLnSpc="1">
+                        <a:prstTxWarp prst="textNoShape">
+                          <a:avLst/>
+                        </a:prstTxWarp>
+                        <a:noAutofit/>
+                      </wps:bodyPr>
+                    </wps:wsp>
+                  </a:graphicData>
+                </a:graphic>
+                <wp14:sizeRelH relativeFrom="margin">
+                  <wp14:pctWidth>0</wp14:pctWidth>
+                </wp14:sizeRelH>
+                <wp14:sizeRelV relativeFrom="margin">
+                  <wp14:pctHeight>0</wp14:pctHeight>
+                </wp14:sizeRelV>
+              </wp:anchor>
+            </w:drawing>
+          </mc:Choice>
+          <mc:Fallback>
+            <w:pict>
+              <v:roundrect w14:anchorId="7CBBE28C" id="Rectangle: Rounded Corners 33" o:spid="_x0000_s1026" style="position:absolute;margin-left:130.5pt;margin-top:48.9pt;width:78.75pt;height:6pt;z-index:251708416;visibility:visible;mso-wrap-style:square;mso-width-percent:0;mso-height-percent:0;mso-wrap-distance-left:9pt;mso-wrap-distance-top:0;mso-wrap-distance-right:9pt;mso-wrap-distance-bottom:0;mso-position-horizontal:absolute;mso-position-horizontal-relative:text;mso-position-vertical:absolute;mso-position-vertical-relative:text;mso-width-percent:0;mso-height-percent:0;mso-width-relative:margin;mso-height-relative:margin;v-text-anchor:middle" arcsize="10923f" o:gfxdata="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" fillcolor="#00b0f0" strokecolor="#1f3763 [1604]" strokeweight="1pt">
+                <v:stroke joinstyle="miter"/>
+              </v:roundrect>
+            </w:pict>
+          </mc:Fallback>
+        </mc:AlternateContent>
+      </w:r>
+      <w:r>
+        <w:rPr>
+          <w:noProof/>
+        </w:rPr>
+        <mc:AlternateContent>
+          <mc:Choice Requires="wps">
+            <w:drawing>
+              <wp:anchor distT="0" distB="0" distL="114300" distR="114300" simplePos="0" relativeHeight="251706368" behindDoc="0" locked="0" layoutInCell="1" allowOverlap="1" wp14:anchorId="3C9CA54C" wp14:editId="5F4A9DEF">
+                <wp:simplePos x="0" y="0"/>
+                <wp:positionH relativeFrom="column">
+                  <wp:posOffset>1666875</wp:posOffset>
+                </wp:positionH>
+                <wp:positionV relativeFrom="paragraph">
+                  <wp:posOffset>335280</wp:posOffset>
+                </wp:positionV>
+                <wp:extent cx="1228725" cy="76200"/>
+                <wp:effectExtent l="0" t="0" r="28575" b="19050"/>
+                <wp:wrapNone/>
+                <wp:docPr id="32" name="Rectangle: Rounded Corners 32"/>
+                <wp:cNvGraphicFramePr/>
+                <a:graphic xmlns:a="http://schemas.openxmlformats.org/drawingml/2006/main">
+                  <a:graphicData uri="http://schemas.microsoft.com/office/word/2010/wordprocessingShape">
+                    <wps:wsp>
+                      <wps:cNvSpPr/>
+                      <wps:spPr>
+                        <a:xfrm>
+                          <a:off x="0" y="0"/>
+                          <a:ext cx="1228725" cy="76200"/>
+                        </a:xfrm>
+                        <a:prstGeom prst="roundRect">
+                          <a:avLst/>
+                        </a:prstGeom>
+                        <a:solidFill>
+                          <a:srgbClr val="00B0F0"/>
+                        </a:solidFill>
+                      </wps:spPr>
+                      <wps:style>
+                        <a:lnRef idx="2">
+                          <a:schemeClr val="accent1">
+                            <a:shade val="50000"/>
+                          </a:schemeClr>
+                        </a:lnRef>
+                        <a:fillRef idx="1">
+                          <a:schemeClr val="accent1"/>
+                        </a:fillRef>
+                        <a:effectRef idx="0">
+                          <a:schemeClr val="accent1"/>
+                        </a:effectRef>
+                        <a:fontRef idx="minor">
+                          <a:schemeClr val="lt1"/>
+                        </a:fontRef>
+                      </wps:style>
+                      <wps:bodyPr rot="0" spcFirstLastPara="0" vertOverflow="overflow" horzOverflow="overflow" vert="horz" wrap="square" lIns="91440" tIns="45720" rIns="91440" bIns="45720" numCol="1" spcCol="0" rtlCol="0" fromWordArt="0" anchor="ctr" anchorCtr="0" forceAA="0" compatLnSpc="1">
+                        <a:prstTxWarp prst="textNoShape">
+                          <a:avLst/>
+                        </a:prstTxWarp>
+                        <a:noAutofit/>
+                      </wps:bodyPr>
+                    </wps:wsp>
+                  </a:graphicData>
+                </a:graphic>
+                <wp14:sizeRelH relativeFrom="margin">
+                  <wp14:pctWidth>0</wp14:pctWidth>
+                </wp14:sizeRelH>
+                <wp14:sizeRelV relativeFrom="margin">
+                  <wp14:pctHeight>0</wp14:pctHeight>
+                </wp14:sizeRelV>
+              </wp:anchor>
+            </w:drawing>
+          </mc:Choice>
+          <mc:Fallback>
+            <w:pict>
+              <v:roundrect w14:anchorId="399AE37B" id="Rectangle: Rounded Corners 32" o:spid="_x0000_s1026" style="position:absolute;margin-left:131.25pt;margin-top:26.4pt;width:96.75pt;height:6pt;z-index:251706368;visibility:visible;mso-wrap-style:square;mso-width-percent:0;mso-height-percent:0;mso-wrap-distance-left:9pt;mso-wrap-distance-top:0;mso-wrap-distance-right:9pt;mso-wrap-distance-bottom:0;mso-position-horizontal:absolute;mso-position-horizontal-relative:text;mso-position-vertical:absolute;mso-position-vertical-relative:text;mso-width-percent:0;mso-height-percent:0;mso-width-relative:margin;mso-height-relative:margin;v-text-anchor:middle" arcsize="10923f" o:gfxdata="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" fillcolor="#00b0f0" strokecolor="#1f3763 [1604]" strokeweight="1pt">
+                <v:stroke joinstyle="miter"/>
+              </v:roundrect>
+            </w:pict>
+          </mc:Fallback>
+        </mc:AlternateContent>
+      </w:r>
+      <w:r>
+        <w:rPr>
+          <w:noProof/>
+        </w:rPr>
+        <mc:AlternateContent>
+          <mc:Choice Requires="wps">
+            <w:drawing>
+              <wp:anchor distT="0" distB="0" distL="114300" distR="114300" simplePos="0" relativeHeight="251704320" behindDoc="0" locked="0" layoutInCell="1" allowOverlap="1" wp14:anchorId="28BD88AA" wp14:editId="23E65317">
+                <wp:simplePos x="0" y="0"/>
+                <wp:positionH relativeFrom="column">
+                  <wp:posOffset>1666875</wp:posOffset>
+                </wp:positionH>
+                <wp:positionV relativeFrom="paragraph">
+                  <wp:posOffset>87630</wp:posOffset>
+                </wp:positionV>
+                <wp:extent cx="1400175" cy="85725"/>
+                <wp:effectExtent l="0" t="0" r="28575" b="28575"/>
+                <wp:wrapNone/>
+                <wp:docPr id="31" name="Rectangle: Rounded Corners 31"/>
+                <wp:cNvGraphicFramePr/>
+                <a:graphic xmlns:a="http://schemas.openxmlformats.org/drawingml/2006/main">
+                  <a:graphicData uri="http://schemas.microsoft.com/office/word/2010/wordprocessingShape">
+                    <wps:wsp>
+                      <wps:cNvSpPr/>
+                      <wps:spPr>
+                        <a:xfrm>
+                          <a:off x="0" y="0"/>
+                          <a:ext cx="1400175" cy="85725"/>
+                        </a:xfrm>
+                        <a:prstGeom prst="roundRect">
+                          <a:avLst/>
+                        </a:prstGeom>
+                        <a:solidFill>
+                          <a:srgbClr val="00B0F0"/>
+                        </a:solidFill>
+                      </wps:spPr>
+                      <wps:style>
+                        <a:lnRef idx="2">
+                          <a:schemeClr val="accent1">
+                            <a:shade val="50000"/>
+                          </a:schemeClr>
+                        </a:lnRef>
+                        <a:fillRef idx="1">
+                          <a:schemeClr val="accent1"/>
+                        </a:fillRef>
+                        <a:effectRef idx="0">
+                          <a:schemeClr val="accent1"/>
+                        </a:effectRef>
+                        <a:fontRef idx="minor">
+                          <a:schemeClr val="lt1"/>
+                        </a:fontRef>
+                      </wps:style>
+                      <wps:bodyPr rot="0" spcFirstLastPara="0" vertOverflow="overflow" horzOverflow="overflow" vert="horz" wrap="square" lIns="91440" tIns="45720" rIns="91440" bIns="45720" numCol="1" spcCol="0" rtlCol="0" fromWordArt="0" anchor="ctr" anchorCtr="0" forceAA="0" compatLnSpc="1">
+                        <a:prstTxWarp prst="textNoShape">
+                          <a:avLst/>
+                        </a:prstTxWarp>
+                        <a:noAutofit/>
+                      </wps:bodyPr>
+                    </wps:wsp>
+                  </a:graphicData>
+                </a:graphic>
+                <wp14:sizeRelH relativeFrom="margin">
+                  <wp14:pctWidth>0</wp14:pctWidth>
+                </wp14:sizeRelH>
+                <wp14:sizeRelV relativeFrom="margin">
+                  <wp14:pctHeight>0</wp14:pctHeight>
+                </wp14:sizeRelV>
+              </wp:anchor>
+            </w:drawing>
+          </mc:Choice>
+          <mc:Fallback>
+            <w:pict>
+              <v:roundrect w14:anchorId="4E7B4282" id="Rectangle: Rounded Corners 31" o:spid="_x0000_s1026" style="position:absolute;margin-left:131.25pt;margin-top:6.9pt;width:110.25pt;height:6.75pt;z-index:251704320;visibility:visible;mso-wrap-style:square;mso-width-percent:0;mso-height-percent:0;mso-wrap-distance-left:9pt;mso-wrap-distance-top:0;mso-wrap-distance-right:9pt;mso-wrap-distance-bottom:0;mso-position-horizontal:absolute;mso-position-horizontal-relative:text;mso-position-vertical:absolute;mso-position-vertical-relative:text;mso-width-percent:0;mso-height-percent:0;mso-width-relative:margin;mso-height-relative:margin;v-text-anchor:middle" arcsize="10923f" o:gfxdata="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" fillcolor="#00b0f0" strokecolor="#1f3763 [1604]" strokeweight="1pt">
+                <v:stroke joinstyle="miter"/>
+              </v:roundrect>
+            </w:pict>
+          </mc:Fallback>
+        </mc:AlternateContent>
+      </w:r>
+      <w:r>
+        <w:rPr>
+          <w:noProof/>
+        </w:rPr>
+        <mc:AlternateContent>
+          <mc:Choice Requires="wps">
+            <w:drawing>
+              <wp:anchor distT="0" distB="0" distL="114300" distR="114300" simplePos="0" relativeHeight="251697152" behindDoc="0" locked="0" layoutInCell="1" allowOverlap="1" wp14:anchorId="40D0E500" wp14:editId="35B4E6DB">
+                <wp:simplePos x="0" y="0"/>
+                <wp:positionH relativeFrom="column">
+                  <wp:posOffset>3914775</wp:posOffset>
+                </wp:positionH>
+                <wp:positionV relativeFrom="paragraph">
+                  <wp:posOffset>592455</wp:posOffset>
+                </wp:positionV>
+                <wp:extent cx="1466850" cy="257175"/>
+                <wp:effectExtent l="0" t="0" r="0" b="0"/>
+                <wp:wrapNone/>
+                <wp:docPr id="26" name="Text Box 26"/>
+                <wp:cNvGraphicFramePr/>
+                <a:graphic xmlns:a="http://schemas.openxmlformats.org/drawingml/2006/main">
+                  <a:graphicData uri="http://schemas.microsoft.com/office/word/2010/wordprocessingShape">
+                    <wps:wsp>
+                      <wps:cNvSpPr txBox="1"/>
+                      <wps:spPr>
+                        <a:xfrm>
+                          <a:off x="0" y="0"/>
+                          <a:ext cx="1466850" cy="257175"/>
+                        </a:xfrm>
+                        <a:prstGeom prst="rect">
+                          <a:avLst/>
+                        </a:prstGeom>
+                        <a:noFill/>
+                        <a:ln w="6350">
+                          <a:noFill/>
+                        </a:ln>
+                      </wps:spPr>
+                      <wps:txbx>
+                        <w:txbxContent>
+                          <w:p>
+                            <w:pPr>
+                              <w:rPr>
+                                <w:b/>
+                                <w:bCs/>
+                                <w:color w:val="FFFFFF" w:themeColor="background1"/>
+                              </w:rPr>
+                            </w:pPr>
+                            <w:r>
+                              <w:rPr>
+                                <w:b/>
+                                <w:bCs/>
+                                <w:color w:val="FFFFFF" w:themeColor="background1"/>
+                              </w:rPr>
+                              <w:t>WORK EXPERIENCE</w:t>
+                            </w:r>
+                          </w:p>
+                        </w:txbxContent>
+                      </wps:txbx>
+                      <wps:bodyPr rot="0" spcFirstLastPara="0" vertOverflow="overflow" horzOverflow="overflow" vert="horz" wrap="square" lIns="91440" tIns="45720" rIns="91440" bIns="45720" numCol="1" spcCol="0" rtlCol="0" fromWordArt="0" anchor="t" anchorCtr="0" forceAA="0" compatLnSpc="1">
+                        <a:prstTxWarp prst="textNoShape">
+                          <a:avLst/>
+                        </a:prstTxWarp>
+                        <a:noAutofit/>
+                      </wps:bodyPr>
+                    </wps:wsp>
+                  </a:graphicData>
+                </a:graphic>
+                <wp14:sizeRelH relativeFrom="margin">
+                  <wp14:pctWidth>0</wp14:pctWidth>
+                </wp14:sizeRelH>
+                <wp14:sizeRelV relativeFrom="margin">
+                  <wp14:pctHeight>0</wp14:pctHeight>
+                </wp14:sizeRelV>
+              </wp:anchor>
+            </w:drawing>
+          </mc:Choice>
+          <mc:Fallback>
+            <w:pict>
+              <v:shape w14:anchorId="40D0E500" id="Text Box 26" o:spid="_x0000_s1042" type="#_x0000_t202" style="position:absolute;margin-left:308.25pt;margin-top:46.65pt;width:115.5pt;height:20.25pt;z-index:251697152;visibility:visible;mso-wrap-style:square;mso-width-percent:0;mso-height-percent:0;mso-wrap-distance-left:9pt;mso-wrap-distance-top:0;mso-wrap-distance-right:9pt;mso-wrap-distance-bottom:0;mso-position-horizontal:absolute;mso-position-horizontal-relative:text;mso-position-vertical:absolute;mso-position-vertical-relative:text;mso-width-percent:0;mso-height-percent:0;mso-width-relative:margin;mso-height-relative:margin;v-text-anchor:top" o:gfxdata="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" filled="f" stroked="f" strokeweight=".5pt">
+                <v:textbox>
+                  <w:txbxContent>
+                    <w:p>
+                      <w:pPr>
+                        <w:rPr>
+                          <w:b/>
+                          <w:bCs/>
+                          <w:color w:val="FFFFFF" w:themeColor="background1"/>
+                        </w:rPr>
+                      </w:pPr>
+                      <w:r>
+                        <w:rPr>
+                          <w:b/>
+                          <w:bCs/>
+                          <w:color w:val="FFFFFF" w:themeColor="background1"/>
+                        </w:rPr>
+                        <w:t>WORK EXPERIENCE</w:t>
+                      </w:r>
+                    </w:p>
+                  </w:txbxContent>
+                </v:textbox>
+              </v:shape>
+            </w:pict>
+          </mc:Fallback>
+        </mc:AlternateContent>
+      </w:r>
+      <w:r>
+        <w:rPr>
+          <w:noProof/>
+        </w:rPr>
+        <mc:AlternateContent>
+          <mc:Choice Requires="wps">
+            <w:drawing>
+              <wp:anchor distT="0" distB="0" distL="114300" distR="114300" simplePos="0" relativeHeight="251695104" behindDoc="0" locked="0" layoutInCell="1" allowOverlap="1" wp14:anchorId="4275A31B" wp14:editId="4BC63550">
+                <wp:simplePos x="0" y="0"/>
+                <wp:positionH relativeFrom="column">
+                  <wp:posOffset>3905250</wp:posOffset>
+                </wp:positionH>
+                <wp:positionV relativeFrom="paragraph">
+                  <wp:posOffset>553720</wp:posOffset>
+                </wp:positionV>
+                <wp:extent cx="1866900" cy="333375"/>
+                <wp:effectExtent l="0" t="0" r="0" b="9525"/>
+                <wp:wrapNone/>
+                <wp:docPr id="24" name="Rectangle: Single Corner Rounded 24"/>
+                <wp:cNvGraphicFramePr/>
+                <a:graphic xmlns:a="http://schemas.openxmlformats.org/drawingml/2006/main">
+                  <a:graphicData uri="http://schemas.microsoft.com/office/word/2010/wordprocessingShape">
+                    <wps:wsp>
+                      <wps:cNvSpPr/>
+                      <wps:spPr>
+                        <a:xfrm>
+                          <a:off x="0" y="0"/>
+                          <a:ext cx="1866900" cy="333375"/>
+                        </a:xfrm>
+                        <a:prstGeom prst="round1Rect">
+                          <a:avLst/>
+                        </a:prstGeom>
+                        <a:solidFill>
+                          <a:srgbClr val="00B0F0"/>
+                        </a:solidFill>
+                        <a:ln>
+                          <a:noFill/>
+                        </a:ln>
+                      </wps:spPr>
+                      <wps:style>
+                        <a:lnRef idx="2">
+                          <a:schemeClr val="accent1">
+                            <a:shade val="50000"/>
+                          </a:schemeClr>
+                        </a:lnRef>
+                        <a:fillRef idx="1">
+                          <a:schemeClr val="accent1"/>
+                        </a:fillRef>
+                        <a:effectRef idx="0">
+                          <a:schemeClr val="accent1"/>
+                        </a:effectRef>
+                        <a:fontRef idx="minor">
+                          <a:schemeClr val="lt1"/>
+                        </a:fontRef>
+                      </wps:style>
+                      <wps:bodyPr rot="0" spcFirstLastPara="0" vertOverflow="overflow" horzOverflow="overflow" vert="horz" wrap="square" lIns="91440" tIns="45720" rIns="91440" bIns="45720" numCol="1" spcCol="0" rtlCol="0" fromWordArt="0" anchor="ctr" anchorCtr="0" forceAA="0" compatLnSpc="1">
+                        <a:prstTxWarp prst="textNoShape">
+                          <a:avLst/>
+                        </a:prstTxWarp>
+                        <a:noAutofit/>
+                      </wps:bodyPr>
+                    </wps:wsp>
+                  </a:graphicData>
+                </a:graphic>
+                <wp14:sizeRelH relativeFrom="margin">
+                  <wp14:pctWidth>0</wp14:pctWidth>
+                </wp14:sizeRelH>
+                <wp14:sizeRelV relativeFrom="margin">
+                  <wp14:pctHeight>0</wp14:pctHeight>
+                </wp14:sizeRelV>
+              </wp:anchor>
+            </w:drawing>
+          </mc:Choice>
+          <mc:Fallback>
+            <w:pict>
+              <v:shape w14:anchorId="362E9D1A" id="Rectangle: Single Corner Rounded 24" o:spid="_x0000_s1026" style="position:absolute;margin-left:307.5pt;margin-top:43.6pt;width:147pt;height:26.25pt;z-index:251695104;visibility:visible;mso-wrap-style:square;mso-width-percent:0;mso-height-percent:0;mso-wrap-distance-left:9pt;mso-wrap-distance-top:0;mso-wrap-distance-right:9pt;mso-wrap-distance-bottom:0;mso-position-horizontal:absolute;mso-position-horizontal-relative:text;mso-position-vertical:absolute;mso-position-vertical-relative:text;mso-width-percent:0;mso-height-percent:0;mso-width-relative:margin;mso-height-relative:margin;v-text-anchor:middle" coordsize="1866900,333375" o:gfxdata="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" path="m,l1811336,v30687,,55564,24877,55564,55564l1866900,333375,,333375,,xe" fillcolor="#00b0f0" stroked="f" strokeweight="1pt">
+                <v:stroke joinstyle="miter"/>
+                <v:path arrowok="t" o:connecttype="custom" o:connectlocs="0,0;1811336,0;1866900,55564;1866900,333375;0,333375;0,0" o:connectangles="0,0,0,0,0,0"/>
+              </v:shape>
+            </w:pict>
+          </mc:Fallback>
+        </mc:AlternateContent>
+      </w:r>
+      <w:r>
+        <w:rPr>
+          <w:noProof/>
+        </w:rPr>
+        <mc:AlternateContent>
+          <mc:Choice Requires="wps">
+            <w:drawing>
+              <wp:anchor distT="0" distB="0" distL="114300" distR="114300" simplePos="0" relativeHeight="251696128" behindDoc="0" locked="0" layoutInCell="1" allowOverlap="1" wp14:anchorId="186DAD4C" wp14:editId="4F7C0D25">
+                <wp:simplePos x="0" y="0"/>
+                <wp:positionH relativeFrom="column">
+                  <wp:posOffset>3771900</wp:posOffset>
+                </wp:positionH>
+                <wp:positionV relativeFrom="paragraph">
+                  <wp:posOffset>554355</wp:posOffset>
+                </wp:positionV>
+                <wp:extent cx="1876425" cy="342900"/>
+                <wp:effectExtent l="0" t="0" r="9525" b="0"/>
+                <wp:wrapNone/>
+                <wp:docPr id="25" name="Rectangle: Single Corner Rounded 25"/>
+                <wp:cNvGraphicFramePr/>
+                <a:graphic xmlns:a="http://schemas.openxmlformats.org/drawingml/2006/main">
+                  <a:graphicData uri="http://schemas.microsoft.com/office/word/2010/wordprocessingShape">
+                    <wps:wsp>
+                      <wps:cNvSpPr/>
+                      <wps:spPr>
+                        <a:xfrm>
+                          <a:off x="0" y="0"/>
+                          <a:ext cx="1876425" cy="342900"/>
+                        </a:xfrm>
+                        <a:prstGeom prst="round1Rect">
+                          <a:avLst/>
+                        </a:prstGeom>
+                        <a:solidFill>
+                          <a:srgbClr val="002060"/>
+                        </a:solidFill>
+                        <a:ln>
+                          <a:noFill/>
+                        </a:ln>
+                      </wps:spPr>
+                      <wps:style>
+                        <a:lnRef idx="2">
+                          <a:schemeClr val="accent1">
+                            <a:shade val="50000"/>
+                          </a:schemeClr>
+                        </a:lnRef>
+                        <a:fillRef idx="1">
+                          <a:schemeClr val="accent1"/>
+                        </a:fillRef>
+                        <a:effectRef idx="0">
+                          <a:schemeClr val="accent1"/>
+                        </a:effectRef>
+                        <a:fontRef idx="minor">
+                          <a:schemeClr val="lt1"/>
+                        </a:fontRef>
+                      </wps:style>
+                      <wps:bodyPr rot="0" spcFirstLastPara="0" vertOverflow="overflow" horzOverflow="overflow" vert="horz" wrap="square" lIns="91440" tIns="45720" rIns="91440" bIns="45720" numCol="1" spcCol="0" rtlCol="0" fromWordArt="0" anchor="ctr" anchorCtr="0" forceAA="0" compatLnSpc="1">
+                        <a:prstTxWarp prst="textNoShape">
+                          <a:avLst/>
+                        </a:prstTxWarp>
+                        <a:noAutofit/>
+                      </wps:bodyPr>
+                    </wps:wsp>
+                  </a:graphicData>
+                </a:graphic>
+                <wp14:sizeRelV relativeFrom="margin">
+                  <wp14:pctHeight>0</wp14:pctHeight>
+                </wp14:sizeRelV>
+              </wp:anchor>
+            </w:drawing>
+          </mc:Choice>
+          <mc:Fallback>
+            <w:pict>
+              <v:shape w14:anchorId="2526CBEE" id="Rectangle: Single Corner Rounded 25" o:spid="_x0000_s1026" style="position:absolute;margin-left:297pt;margin-top:43.65pt;width:147.75pt;height:27pt;z-index:251696128;visibility:visible;mso-wrap-style:square;mso-height-percent:0;mso-wrap-distance-left:9pt;mso-wrap-distance-top:0;mso-wrap-distance-right:9pt;mso-wrap-distance-bottom:0;mso-position-horizontal:absolute;mso-position-horizontal-relative:text;mso-position-vertical:absolute;mso-position-vertical-relative:text;mso-height-percent:0;mso-height-relative:margin;v-text-anchor:middle" coordsize="1876425,342900" o:gfxdata="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" path="m,l1819274,v31564,,57151,25587,57151,57151l1876425,342900,,342900,,xe" fillcolor="#002060" stroked="f" strokeweight="1pt">
+                <v:stroke joinstyle="miter"/>
+                <v:path arrowok="t" o:connecttype="custom" o:connectlocs="0,0;1819274,0;1876425,57151;1876425,342900;0,342900;0,0" o:connectangles="0,0,0,0,0,0"/>
+              </v:shape>
+            </w:pict>
+          </mc:Fallback>
+        </mc:AlternateContent>
+      </w:r>
+      <w:r>
+        <w:tab/>
       </w:r>
     </w:p>
     <w:sectPr>
@@ -949,6 +5207,17 @@
     <w:uiPriority w:val="99"/>
     <w:rsid w:val="00583A90"/>
   </w:style>
+  <w:style w:type="character" w:styleId="Strong">
+    <w:name w:val="Strong"/>
+    <w:basedOn w:val="DefaultParagraphFont"/>
+    <w:uiPriority w:val="22"/>
+    <w:qFormat/>
+    <w:rsid w:val="00E22EA1"/>
+    <w:rPr>
+      <w:b/>
+      <w:bCs/>
+    </w:rPr>
+  </w:style>
 </w:styles>
 </file>
 

</xml_diff>